<commit_message>
exporting chain should exclude root not server.
</commit_message>
<xml_diff>
--- a/README.docx
+++ b/README.docx
@@ -53,27 +53,7 @@
           <w:sz w:val="20"/>
           <w:szCs w:val="20"/>
         </w:rPr>
-        <w:t xml:space="preserve"> is typically kept secure to an author or origin. If the content is altered in transit the decryption will </w:t>
-      </w:r>
-      <w:proofErr w:type="gramStart"/>
-      <w:r>
-        <w:rPr>
-          <w:rFonts w:ascii="Verdana" w:hAnsi="Verdana"/>
-          <w:color w:val="666666"/>
-          <w:sz w:val="20"/>
-          <w:szCs w:val="20"/>
-        </w:rPr>
-        <w:t>fail</w:t>
-      </w:r>
-      <w:proofErr w:type="gramEnd"/>
-      <w:r>
-        <w:rPr>
-          <w:rFonts w:ascii="Verdana" w:hAnsi="Verdana"/>
-          <w:color w:val="666666"/>
-          <w:sz w:val="20"/>
-          <w:szCs w:val="20"/>
-        </w:rPr>
-        <w:t xml:space="preserve"> indicating that it is not authentic. </w:t>
+        <w:t xml:space="preserve"> is typically kept secure to an author or origin. If the content is altered in transit the decryption will fail indicating that it is not authentic. </w:t>
       </w:r>
       <w:r>
         <w:rPr>
@@ -91,27 +71,7 @@
           <w:sz w:val="20"/>
           <w:szCs w:val="20"/>
         </w:rPr>
-        <w:t xml:space="preserve">For this to work you must trust the public key you are in possession of </w:t>
-      </w:r>
-      <w:proofErr w:type="gramStart"/>
-      <w:r>
-        <w:rPr>
-          <w:rFonts w:ascii="Verdana" w:hAnsi="Verdana"/>
-          <w:color w:val="666666"/>
-          <w:sz w:val="20"/>
-          <w:szCs w:val="20"/>
-        </w:rPr>
-        <w:t>actually belongs</w:t>
-      </w:r>
-      <w:proofErr w:type="gramEnd"/>
-      <w:r>
-        <w:rPr>
-          <w:rFonts w:ascii="Verdana" w:hAnsi="Verdana"/>
-          <w:color w:val="666666"/>
-          <w:sz w:val="20"/>
-          <w:szCs w:val="20"/>
-        </w:rPr>
-        <w:t xml:space="preserve"> to an identifiable author or origin server.</w:t>
+        <w:t>For this to work you must trust the public key you are in possession of actually belongs to an identifiable author or origin server.</w:t>
       </w:r>
     </w:p>
     <w:p>
@@ -255,27 +215,7 @@
           <w:sz w:val="20"/>
           <w:szCs w:val="20"/>
         </w:rPr>
-        <w:t xml:space="preserve">A Certificate Authority is a trusted organization that is tasked with verifying through </w:t>
-      </w:r>
-      <w:proofErr w:type="gramStart"/>
-      <w:r>
-        <w:rPr>
-          <w:rFonts w:ascii="Verdana" w:hAnsi="Verdana"/>
-          <w:color w:val="666666"/>
-          <w:sz w:val="20"/>
-          <w:szCs w:val="20"/>
-        </w:rPr>
-        <w:t>back</w:t>
-      </w:r>
-      <w:proofErr w:type="gramEnd"/>
-      <w:r>
-        <w:rPr>
-          <w:rFonts w:ascii="Verdana" w:hAnsi="Verdana"/>
-          <w:color w:val="666666"/>
-          <w:sz w:val="20"/>
-          <w:szCs w:val="20"/>
-        </w:rPr>
-        <w:t xml:space="preserve"> channel means the author or origin of a public key and in turn digitally signing the associated digital certificate so that it may be verified as belonged to that author or origin. The certificate authority will sign the digital certificate using </w:t>
+        <w:t xml:space="preserve">A Certificate Authority is a trusted organization that is tasked with verifying through back channel means the author or origin of a public key and in turn digitally signing the associated digital certificate so that it may be verified as belonged to that author or origin. The certificate authority will sign the digital certificate using </w:t>
       </w:r>
       <w:r>
         <w:rPr>
@@ -330,67 +270,7 @@
           <w:sz w:val="20"/>
           <w:szCs w:val="20"/>
         </w:rPr>
-        <w:t xml:space="preserve"> which issues </w:t>
-      </w:r>
-      <w:proofErr w:type="gramStart"/>
-      <w:r>
-        <w:rPr>
-          <w:rFonts w:ascii="Verdana" w:hAnsi="Verdana"/>
-          <w:color w:val="666666"/>
-          <w:sz w:val="20"/>
-          <w:szCs w:val="20"/>
-        </w:rPr>
-        <w:t>drivers</w:t>
-      </w:r>
-      <w:proofErr w:type="gramEnd"/>
-      <w:r>
-        <w:rPr>
-          <w:rFonts w:ascii="Verdana" w:hAnsi="Verdana"/>
-          <w:color w:val="666666"/>
-          <w:sz w:val="20"/>
-          <w:szCs w:val="20"/>
-        </w:rPr>
-        <w:t xml:space="preserve"> licenses and other identification documents. They are given a request to identify an entity, they in turn verify the identity of that entity, and then </w:t>
-      </w:r>
-      <w:proofErr w:type="gramStart"/>
-      <w:r>
-        <w:rPr>
-          <w:rFonts w:ascii="Verdana" w:hAnsi="Verdana"/>
-          <w:color w:val="666666"/>
-          <w:sz w:val="20"/>
-          <w:szCs w:val="20"/>
-        </w:rPr>
-        <w:t>issues</w:t>
-      </w:r>
-      <w:proofErr w:type="gramEnd"/>
-      <w:r>
-        <w:rPr>
-          <w:rFonts w:ascii="Verdana" w:hAnsi="Verdana"/>
-          <w:color w:val="666666"/>
-          <w:sz w:val="20"/>
-          <w:szCs w:val="20"/>
-        </w:rPr>
-        <w:t xml:space="preserve"> a document that is difficult to forge identifying that entity. In the case of digital </w:t>
-      </w:r>
-      <w:proofErr w:type="gramStart"/>
-      <w:r>
-        <w:rPr>
-          <w:rFonts w:ascii="Verdana" w:hAnsi="Verdana"/>
-          <w:color w:val="666666"/>
-          <w:sz w:val="20"/>
-          <w:szCs w:val="20"/>
-        </w:rPr>
-        <w:t>certificates</w:t>
-      </w:r>
-      <w:proofErr w:type="gramEnd"/>
-      <w:r>
-        <w:rPr>
-          <w:rFonts w:ascii="Verdana" w:hAnsi="Verdana"/>
-          <w:color w:val="666666"/>
-          <w:sz w:val="20"/>
-          <w:szCs w:val="20"/>
-        </w:rPr>
-        <w:t xml:space="preserve"> it uses a cryptographically strong process that is virtually impossible to forge.</w:t>
+        <w:t xml:space="preserve"> which issues drivers licenses and other identification documents. They are given a request to identify an entity, they in turn verify the identity of that entity, and then issues a document that is difficult to forge identifying that entity. In the case of digital certificates it uses a cryptographically strong process that is virtually impossible to forge.</w:t>
       </w:r>
     </w:p>
     <w:p>
@@ -426,76 +306,16 @@
           <w:sz w:val="20"/>
           <w:szCs w:val="20"/>
         </w:rPr>
-        <w:t xml:space="preserve">There are many types of </w:t>
-      </w:r>
-      <w:proofErr w:type="gramStart"/>
-      <w:r>
-        <w:rPr>
-          <w:rFonts w:ascii="Verdana" w:hAnsi="Verdana"/>
-          <w:color w:val="666666"/>
-          <w:sz w:val="20"/>
-          <w:szCs w:val="20"/>
-        </w:rPr>
-        <w:t>certificates</w:t>
-      </w:r>
-      <w:proofErr w:type="gramEnd"/>
-      <w:r>
-        <w:rPr>
-          <w:rFonts w:ascii="Verdana" w:hAnsi="Verdana"/>
-          <w:color w:val="666666"/>
-          <w:sz w:val="20"/>
-          <w:szCs w:val="20"/>
-        </w:rPr>
-        <w:t xml:space="preserve"> and their names are most often associated with the role they are used in. For </w:t>
-      </w:r>
-      <w:proofErr w:type="gramStart"/>
-      <w:r>
-        <w:rPr>
-          <w:rFonts w:ascii="Verdana" w:hAnsi="Verdana"/>
-          <w:color w:val="666666"/>
-          <w:sz w:val="20"/>
-          <w:szCs w:val="20"/>
-        </w:rPr>
-        <w:t>example</w:t>
-      </w:r>
-      <w:proofErr w:type="gramEnd"/>
-      <w:r>
-        <w:rPr>
-          <w:rFonts w:ascii="Verdana" w:hAnsi="Verdana"/>
-          <w:color w:val="666666"/>
-          <w:sz w:val="20"/>
-          <w:szCs w:val="20"/>
-        </w:rPr>
-        <w:t xml:space="preserve"> you will typically hear people request a SSL certificate. This is a simple certificate like any other</w:t>
-      </w:r>
-      <w:r>
-        <w:rPr>
-          <w:rFonts w:ascii="Verdana" w:hAnsi="Verdana"/>
-          <w:color w:val="666666"/>
-          <w:sz w:val="20"/>
-          <w:szCs w:val="20"/>
-        </w:rPr>
-        <w:t xml:space="preserve"> that uses the server’s fully qualified DNS name as its CN (Common Name) and for which will be granted digital signature usage. The common name represents in this case the origin identifier associated with the certificate which is in turn associated with the public key. A code signing certificate also known as a software publisher’s certificate is </w:t>
-      </w:r>
-      <w:proofErr w:type="gramStart"/>
-      <w:r>
-        <w:rPr>
-          <w:rFonts w:ascii="Verdana" w:hAnsi="Verdana"/>
-          <w:color w:val="666666"/>
-          <w:sz w:val="20"/>
-          <w:szCs w:val="20"/>
-        </w:rPr>
-        <w:t>exactly the same</w:t>
-      </w:r>
-      <w:proofErr w:type="gramEnd"/>
-      <w:r>
-        <w:rPr>
-          <w:rFonts w:ascii="Verdana" w:hAnsi="Verdana"/>
-          <w:color w:val="666666"/>
-          <w:sz w:val="20"/>
-          <w:szCs w:val="20"/>
-        </w:rPr>
-        <w:t xml:space="preserve"> except the CN (Common Name) identifies the author or company associated with the software. A code signing key is granted an extended usage for the specific use case of code signing. Finally, there are certificate authority certificates also known as trusted or root certificates. These certificates are always self-signed by the certificate authority organization</w:t>
+        <w:t>There are many types of certificates and their names are most often associated with the role they are used in. For example you will typically hear people request a SSL certificate. This is a simple certificate like any other</w:t>
+      </w:r>
+      <w:r>
+        <w:rPr>
+          <w:rFonts w:ascii="Verdana" w:hAnsi="Verdana"/>
+          <w:color w:val="666666"/>
+          <w:sz w:val="20"/>
+          <w:szCs w:val="20"/>
+        </w:rPr>
+        <w:t xml:space="preserve"> that uses the server’s fully qualified DNS name as its CN (Common Name) and for which will be granted digital signature usage. The common name represents in this case the origin identifier associated with the certificate which is in turn associated with the public key. A code signing certificate also known as a software publisher’s certificate is exactly the same except the CN (Common Name) identifies the author or company associated with the software. A code signing key is granted an extended usage for the specific use case of code signing. Finally, there are certificate authority certificates also known as trusted or root certificates. These certificates are always self-signed by the certificate authority organization</w:t>
       </w:r>
       <w:r>
         <w:rPr>
@@ -523,27 +343,7 @@
           <w:sz w:val="20"/>
           <w:szCs w:val="20"/>
         </w:rPr>
-        <w:t xml:space="preserve">. Trust in these keys is always established through back channel means but are typically pre-configured in most cryptographic software like the </w:t>
-      </w:r>
-      <w:proofErr w:type="spellStart"/>
-      <w:r>
-        <w:rPr>
-          <w:rFonts w:ascii="Verdana" w:hAnsi="Verdana"/>
-          <w:color w:val="666666"/>
-          <w:sz w:val="20"/>
-          <w:szCs w:val="20"/>
-        </w:rPr>
-        <w:t>browers</w:t>
-      </w:r>
-      <w:proofErr w:type="spellEnd"/>
-      <w:r>
-        <w:rPr>
-          <w:rFonts w:ascii="Verdana" w:hAnsi="Verdana"/>
-          <w:color w:val="666666"/>
-          <w:sz w:val="20"/>
-          <w:szCs w:val="20"/>
-        </w:rPr>
-        <w:t>.</w:t>
+        <w:t>. Trust in these keys is always established through back channel means but are typically pre-configured in most cryptographic software like the browers.</w:t>
       </w:r>
     </w:p>
     <w:p>
@@ -591,76 +391,16 @@
           <w:sz w:val="20"/>
           <w:szCs w:val="20"/>
         </w:rPr>
-        <w:t xml:space="preserve">A Certificate Chain is a collection of certificates starting with the certificate to be verified and leading to one of the trusted root certificates. In some </w:t>
-      </w:r>
-      <w:proofErr w:type="gramStart"/>
-      <w:r>
-        <w:rPr>
-          <w:rFonts w:ascii="Verdana" w:hAnsi="Verdana"/>
-          <w:color w:val="666666"/>
-          <w:sz w:val="20"/>
-          <w:szCs w:val="20"/>
-        </w:rPr>
-        <w:t>cases</w:t>
-      </w:r>
-      <w:proofErr w:type="gramEnd"/>
-      <w:r>
-        <w:rPr>
-          <w:rFonts w:ascii="Verdana" w:hAnsi="Verdana"/>
-          <w:color w:val="666666"/>
-          <w:sz w:val="20"/>
-          <w:szCs w:val="20"/>
-        </w:rPr>
-        <w:t xml:space="preserve"> it may be only two certificates in length. The origin or author’s certificate </w:t>
-      </w:r>
-      <w:r>
-        <w:rPr>
-          <w:rFonts w:ascii="Verdana" w:hAnsi="Verdana"/>
-          <w:color w:val="666666"/>
-          <w:sz w:val="20"/>
-          <w:szCs w:val="20"/>
-        </w:rPr>
-        <w:t xml:space="preserve">and the trusted root certificate. In other </w:t>
-      </w:r>
-      <w:proofErr w:type="gramStart"/>
-      <w:r>
-        <w:rPr>
-          <w:rFonts w:ascii="Verdana" w:hAnsi="Verdana"/>
-          <w:color w:val="666666"/>
-          <w:sz w:val="20"/>
-          <w:szCs w:val="20"/>
-        </w:rPr>
-        <w:t>cases</w:t>
-      </w:r>
-      <w:proofErr w:type="gramEnd"/>
-      <w:r>
-        <w:rPr>
-          <w:rFonts w:ascii="Verdana" w:hAnsi="Verdana"/>
-          <w:color w:val="666666"/>
-          <w:sz w:val="20"/>
-          <w:szCs w:val="20"/>
-        </w:rPr>
-        <w:t xml:space="preserve"> there may be some intermediary certificates. For </w:t>
-      </w:r>
-      <w:proofErr w:type="gramStart"/>
-      <w:r>
-        <w:rPr>
-          <w:rFonts w:ascii="Verdana" w:hAnsi="Verdana"/>
-          <w:color w:val="666666"/>
-          <w:sz w:val="20"/>
-          <w:szCs w:val="20"/>
-        </w:rPr>
-        <w:t>example</w:t>
-      </w:r>
-      <w:proofErr w:type="gramEnd"/>
-      <w:r>
-        <w:rPr>
-          <w:rFonts w:ascii="Verdana" w:hAnsi="Verdana"/>
-          <w:color w:val="666666"/>
-          <w:sz w:val="20"/>
-          <w:szCs w:val="20"/>
-        </w:rPr>
-        <w:t xml:space="preserve"> most CA (Certificate Authorities) will have a root certificate they then use to certify a certificate used for code signing requests, another used for SSL certificate requests, and finally another used to sign certificates requests used in a CA role within a large organization. These intermediaries allow a delegation model to be established.</w:t>
+        <w:t xml:space="preserve">A Certificate Chain is a collection of certificates starting with the certificate to be verified and leading to one of the trusted root certificates. In some cases it may be only two certificates in length. The origin or author’s certificate </w:t>
+      </w:r>
+      <w:r>
+        <w:rPr>
+          <w:rFonts w:ascii="Verdana" w:hAnsi="Verdana"/>
+          <w:color w:val="666666"/>
+          <w:sz w:val="20"/>
+          <w:szCs w:val="20"/>
+        </w:rPr>
+        <w:t>and the trusted root certificate. In other cases there may be some intermediary certificates. For example most CA (Certificate Authorities) will have a root certificate they then use to certify a certificate used for code signing requests, another used for SSL certificate requests, and finally another used to sign certificates requests used in a CA role within a large organization. These intermediaries allow a delegation model to be established.</w:t>
       </w:r>
     </w:p>
     <w:p/>
@@ -697,27 +437,7 @@
           <w:sz w:val="20"/>
           <w:szCs w:val="20"/>
         </w:rPr>
-        <w:t xml:space="preserve">PKI is an acronym for Public Key </w:t>
-      </w:r>
-      <w:proofErr w:type="gramStart"/>
-      <w:r>
-        <w:rPr>
-          <w:rFonts w:ascii="Verdana" w:hAnsi="Verdana"/>
-          <w:color w:val="666666"/>
-          <w:sz w:val="20"/>
-          <w:szCs w:val="20"/>
-        </w:rPr>
-        <w:t>Infrastructure</w:t>
-      </w:r>
-      <w:proofErr w:type="gramEnd"/>
-      <w:r>
-        <w:rPr>
-          <w:rFonts w:ascii="Verdana" w:hAnsi="Verdana"/>
-          <w:color w:val="666666"/>
-          <w:sz w:val="20"/>
-          <w:szCs w:val="20"/>
-        </w:rPr>
-        <w:t xml:space="preserve"> and it represents the tools, keys, and process used to establish trust in public keys via the creation of certificates and to destroy trust in compromised keys through the creation of certificate revocation lists (CRLs).</w:t>
+        <w:t>PKI is an acronym for Public Key Infrastructure and it represents the tools, keys, and process used to establish trust in public keys via the creation of certificates and to destroy trust in compromised keys through the creation of certificate revocation lists (CRLs).</w:t>
       </w:r>
       <w:r>
         <w:rPr>
@@ -735,27 +455,7 @@
           <w:sz w:val="20"/>
           <w:szCs w:val="20"/>
         </w:rPr>
-        <w:t xml:space="preserve">Organizations that act as certificate authorities will establish a public key infrastructure to operate their business and to manage that role. Some large companies manage their individual user’s keys and server keys themselves using a PKI and certificate authority keys issued by a larger </w:t>
-      </w:r>
-      <w:proofErr w:type="gramStart"/>
-      <w:r>
-        <w:rPr>
-          <w:rFonts w:ascii="Verdana" w:hAnsi="Verdana"/>
-          <w:color w:val="666666"/>
-          <w:sz w:val="20"/>
-          <w:szCs w:val="20"/>
-        </w:rPr>
-        <w:t>third party</w:t>
-      </w:r>
-      <w:proofErr w:type="gramEnd"/>
-      <w:r>
-        <w:rPr>
-          <w:rFonts w:ascii="Verdana" w:hAnsi="Verdana"/>
-          <w:color w:val="666666"/>
-          <w:sz w:val="20"/>
-          <w:szCs w:val="20"/>
-        </w:rPr>
-        <w:t xml:space="preserve"> organization such as Verisign. </w:t>
+        <w:t xml:space="preserve">Organizations that act as certificate authorities will establish a public key infrastructure to operate their business and to manage that role. Some large companies manage their individual user’s keys and server keys themselves using a PKI and certificate authority keys issued by a larger third party organization such as Verisign. </w:t>
       </w:r>
     </w:p>
     <w:p>
@@ -801,47 +501,7 @@
           <w:sz w:val="20"/>
           <w:szCs w:val="20"/>
         </w:rPr>
-        <w:t xml:space="preserve">A Keystore is a file or hardware device which stores private keys and their associated public certificates or a collection of trusted </w:t>
-      </w:r>
-      <w:proofErr w:type="gramStart"/>
-      <w:r>
-        <w:rPr>
-          <w:rFonts w:ascii="Verdana" w:hAnsi="Verdana"/>
-          <w:color w:val="666666"/>
-          <w:sz w:val="20"/>
-          <w:szCs w:val="20"/>
-        </w:rPr>
-        <w:t>third party</w:t>
-      </w:r>
-      <w:proofErr w:type="gramEnd"/>
-      <w:r>
-        <w:rPr>
-          <w:rFonts w:ascii="Verdana" w:hAnsi="Verdana"/>
-          <w:color w:val="666666"/>
-          <w:sz w:val="20"/>
-          <w:szCs w:val="20"/>
-        </w:rPr>
-        <w:t xml:space="preserve"> public certificates. The most common keystore format is PKCS#12 which is protected by a form of </w:t>
-      </w:r>
-      <w:proofErr w:type="gramStart"/>
-      <w:r>
-        <w:rPr>
-          <w:rFonts w:ascii="Verdana" w:hAnsi="Verdana"/>
-          <w:color w:val="666666"/>
-          <w:sz w:val="20"/>
-          <w:szCs w:val="20"/>
-        </w:rPr>
-        <w:t>password based</w:t>
-      </w:r>
-      <w:proofErr w:type="gramEnd"/>
-      <w:r>
-        <w:rPr>
-          <w:rFonts w:ascii="Verdana" w:hAnsi="Verdana"/>
-          <w:color w:val="666666"/>
-          <w:sz w:val="20"/>
-          <w:szCs w:val="20"/>
-        </w:rPr>
-        <w:t xml:space="preserve"> encryption so as to prevent unauthorized access to the private key information. Java also provides a proprietary keystore known as the Java Key Store or </w:t>
+        <w:t xml:space="preserve">A Keystore is a file or hardware device which stores private keys and their associated public certificates or a collection of trusted third party public certificates. The most common keystore format is PKCS#12 which is protected by a form of password based encryption so as to prevent unauthorized access to the private key information. Java also provides a proprietary keystore known as the Java Key Store or </w:t>
       </w:r>
       <w:r>
         <w:rPr>
@@ -859,27 +519,7 @@
           <w:sz w:val="20"/>
           <w:szCs w:val="20"/>
         </w:rPr>
-        <w:t xml:space="preserve">. It also offers encrypted access control not only at the file level but also </w:t>
-      </w:r>
-      <w:proofErr w:type="gramStart"/>
-      <w:r>
-        <w:rPr>
-          <w:rFonts w:ascii="Verdana" w:hAnsi="Verdana"/>
-          <w:color w:val="666666"/>
-          <w:sz w:val="20"/>
-          <w:szCs w:val="20"/>
-        </w:rPr>
-        <w:t>on</w:t>
-      </w:r>
-      <w:proofErr w:type="gramEnd"/>
-      <w:r>
-        <w:rPr>
-          <w:rFonts w:ascii="Verdana" w:hAnsi="Verdana"/>
-          <w:color w:val="666666"/>
-          <w:sz w:val="20"/>
-          <w:szCs w:val="20"/>
-        </w:rPr>
-        <w:t xml:space="preserve"> the individual key level making it a better alternative when you want to maintain more than one key</w:t>
+        <w:t>. It also offers encrypted access control not only at the file level but also on the individual key level making it a better alternative when you want to maintain more than one key</w:t>
       </w:r>
       <w:r>
         <w:rPr>
@@ -946,54 +586,23 @@
         </w:rPr>
         <w:t xml:space="preserve">and </w:t>
       </w:r>
-      <w:proofErr w:type="gramStart"/>
-      <w:r>
-        <w:rPr>
-          <w:rFonts w:ascii="Verdana" w:hAnsi="Verdana"/>
-          <w:color w:val="666666"/>
-          <w:sz w:val="20"/>
-          <w:szCs w:val="20"/>
-        </w:rPr>
-        <w:t>password based</w:t>
-      </w:r>
-      <w:proofErr w:type="gramEnd"/>
-      <w:r>
-        <w:rPr>
-          <w:rFonts w:ascii="Verdana" w:hAnsi="Verdana"/>
-          <w:color w:val="666666"/>
-          <w:sz w:val="20"/>
-          <w:szCs w:val="20"/>
-        </w:rPr>
-        <w:t xml:space="preserve"> encryption techniques</w:t>
-      </w:r>
-      <w:r>
-        <w:rPr>
-          <w:rFonts w:ascii="Verdana" w:hAnsi="Verdana"/>
-          <w:color w:val="666666"/>
-          <w:sz w:val="20"/>
-          <w:szCs w:val="20"/>
-        </w:rPr>
-        <w:t xml:space="preserve">. The most common include PKCS#1 which defines RSA based encryption, PKCS#5 which defines symmetric key encryption and </w:t>
-      </w:r>
-      <w:proofErr w:type="gramStart"/>
-      <w:r>
-        <w:rPr>
-          <w:rFonts w:ascii="Verdana" w:hAnsi="Verdana"/>
-          <w:color w:val="666666"/>
-          <w:sz w:val="20"/>
-          <w:szCs w:val="20"/>
-        </w:rPr>
-        <w:t>password based</w:t>
-      </w:r>
-      <w:proofErr w:type="gramEnd"/>
-      <w:r>
-        <w:rPr>
-          <w:rFonts w:ascii="Verdana" w:hAnsi="Verdana"/>
-          <w:color w:val="666666"/>
-          <w:sz w:val="20"/>
-          <w:szCs w:val="20"/>
-        </w:rPr>
-        <w:t xml:space="preserve"> encryption, PKCS#7 which defines a general interchange format, PKCS#10 which defines the certificate signing request format, and PKCS#12 which defines a set of standards for securely storing private/public keys and certificates.</w:t>
+      <w:r>
+        <w:rPr>
+          <w:rFonts w:ascii="Verdana" w:hAnsi="Verdana"/>
+          <w:color w:val="666666"/>
+          <w:sz w:val="20"/>
+          <w:szCs w:val="20"/>
+        </w:rPr>
+        <w:t>password based encryption techniques</w:t>
+      </w:r>
+      <w:r>
+        <w:rPr>
+          <w:rFonts w:ascii="Verdana" w:hAnsi="Verdana"/>
+          <w:color w:val="666666"/>
+          <w:sz w:val="20"/>
+          <w:szCs w:val="20"/>
+        </w:rPr>
+        <w:t>. The most common include PKCS#1 which defines RSA based encryption, PKCS#5 which defines symmetric key encryption and password based encryption, PKCS#7 which defines a general interchange format, PKCS#10 which defines the certificate signing request format, and PKCS#12 which defines a set of standards for securely storing private/public keys and certificates.</w:t>
       </w:r>
       <w:r>
         <w:br w:type="page"/>
@@ -1049,27 +658,7 @@
           <w:sz w:val="20"/>
           <w:szCs w:val="20"/>
         </w:rPr>
-        <w:t xml:space="preserve">, or you want to </w:t>
-      </w:r>
-      <w:proofErr w:type="gramStart"/>
-      <w:r>
-        <w:rPr>
-          <w:rFonts w:ascii="Verdana" w:hAnsi="Verdana"/>
-          <w:color w:val="666666"/>
-          <w:sz w:val="20"/>
-          <w:szCs w:val="20"/>
-        </w:rPr>
-        <w:t>setup</w:t>
-      </w:r>
-      <w:proofErr w:type="gramEnd"/>
-      <w:r>
-        <w:rPr>
-          <w:rFonts w:ascii="Verdana" w:hAnsi="Verdana"/>
-          <w:color w:val="666666"/>
-          <w:sz w:val="20"/>
-          <w:szCs w:val="20"/>
-        </w:rPr>
-        <w:t xml:space="preserve"> your own PKI</w:t>
+        <w:t>, or you want to setup your own PKI</w:t>
       </w:r>
       <w:r>
         <w:rPr>
@@ -1087,105 +676,45 @@
           <w:sz w:val="20"/>
           <w:szCs w:val="20"/>
         </w:rPr>
-        <w:t xml:space="preserve"> When the key pair is initially </w:t>
-      </w:r>
-      <w:proofErr w:type="gramStart"/>
-      <w:r>
-        <w:rPr>
-          <w:rFonts w:ascii="Verdana" w:hAnsi="Verdana"/>
-          <w:color w:val="666666"/>
-          <w:sz w:val="20"/>
-          <w:szCs w:val="20"/>
-        </w:rPr>
-        <w:t>created</w:t>
-      </w:r>
-      <w:proofErr w:type="gramEnd"/>
-      <w:r>
-        <w:rPr>
-          <w:rFonts w:ascii="Verdana" w:hAnsi="Verdana"/>
-          <w:color w:val="666666"/>
-          <w:sz w:val="20"/>
-          <w:szCs w:val="20"/>
-        </w:rPr>
-        <w:t xml:space="preserve"> we often associate the organization, the individual, or the server with that key pair and create what is known as a self-signed certificate.</w:t>
-      </w:r>
-    </w:p>
-    <w:p>
-      <w:pPr>
-        <w:rPr>
-          <w:rFonts w:ascii="Verdana" w:hAnsi="Verdana"/>
-          <w:color w:val="666666"/>
-          <w:sz w:val="20"/>
-          <w:szCs w:val="20"/>
-        </w:rPr>
-      </w:pPr>
-      <w:r>
-        <w:rPr>
-          <w:rFonts w:ascii="Verdana" w:hAnsi="Verdana"/>
-          <w:color w:val="666666"/>
-          <w:sz w:val="20"/>
-          <w:szCs w:val="20"/>
-        </w:rPr>
-        <w:t xml:space="preserve">Once we have generated the key </w:t>
-      </w:r>
-      <w:proofErr w:type="gramStart"/>
-      <w:r>
-        <w:rPr>
-          <w:rFonts w:ascii="Verdana" w:hAnsi="Verdana"/>
-          <w:color w:val="666666"/>
-          <w:sz w:val="20"/>
-          <w:szCs w:val="20"/>
-        </w:rPr>
-        <w:t>pair</w:t>
-      </w:r>
-      <w:proofErr w:type="gramEnd"/>
-      <w:r>
-        <w:rPr>
-          <w:rFonts w:ascii="Verdana" w:hAnsi="Verdana"/>
-          <w:color w:val="666666"/>
-          <w:sz w:val="20"/>
-          <w:szCs w:val="20"/>
-        </w:rPr>
-        <w:t xml:space="preserve"> we then generate what is known as a CSR (certificate signing request) which is a specific file format designed for inter organizational exchange. The CSR includes the public key we generated in the previous step as well as our self-signed certificate which identifies the author or origin. It does not contain the private key which must remain private in the author’s or origin’s possession. </w:t>
-      </w:r>
-    </w:p>
-    <w:p>
-      <w:pPr>
-        <w:rPr>
-          <w:rFonts w:ascii="Verdana" w:hAnsi="Verdana"/>
-          <w:color w:val="666666"/>
-          <w:sz w:val="20"/>
-          <w:szCs w:val="20"/>
-        </w:rPr>
-      </w:pPr>
-      <w:r>
-        <w:rPr>
-          <w:rFonts w:ascii="Verdana" w:hAnsi="Verdana"/>
-          <w:color w:val="666666"/>
-          <w:sz w:val="20"/>
-          <w:szCs w:val="20"/>
-        </w:rPr>
-        <w:t xml:space="preserve">Once we have generated the </w:t>
-      </w:r>
-      <w:proofErr w:type="gramStart"/>
-      <w:r>
-        <w:rPr>
-          <w:rFonts w:ascii="Verdana" w:hAnsi="Verdana"/>
-          <w:color w:val="666666"/>
-          <w:sz w:val="20"/>
-          <w:szCs w:val="20"/>
-        </w:rPr>
-        <w:t>CSR</w:t>
-      </w:r>
-      <w:proofErr w:type="gramEnd"/>
-      <w:r>
-        <w:rPr>
-          <w:rFonts w:ascii="Verdana" w:hAnsi="Verdana"/>
-          <w:color w:val="666666"/>
-          <w:sz w:val="20"/>
-          <w:szCs w:val="20"/>
-        </w:rPr>
-        <w:t xml:space="preserve"> we submit that CSR to a certificate authority. They in turn verify the identity associated with the request and once done they sign the certificate with their own keys overriding the self-signed nature of the certificate.</w:t>
+        <w:t xml:space="preserve"> When the key pair is initially created we often associate the organization, the individual, or the server with that key pair and create what is known as a self-signed certificate.</w:t>
+      </w:r>
+    </w:p>
+    <w:p>
+      <w:pPr>
+        <w:rPr>
+          <w:rFonts w:ascii="Verdana" w:hAnsi="Verdana"/>
+          <w:color w:val="666666"/>
+          <w:sz w:val="20"/>
+          <w:szCs w:val="20"/>
+        </w:rPr>
+      </w:pPr>
+      <w:r>
+        <w:rPr>
+          <w:rFonts w:ascii="Verdana" w:hAnsi="Verdana"/>
+          <w:color w:val="666666"/>
+          <w:sz w:val="20"/>
+          <w:szCs w:val="20"/>
+        </w:rPr>
+        <w:t xml:space="preserve">Once we have generated the key pair we then generate what is known as a CSR (certificate signing request) which is a specific file format designed for inter organizational exchange. The CSR includes the public key we generated in the previous step as well as our self-signed certificate which identifies the author or origin. It does not contain the private key which must remain private in the author’s or origin’s possession. </w:t>
+      </w:r>
+    </w:p>
+    <w:p>
+      <w:pPr>
+        <w:rPr>
+          <w:rFonts w:ascii="Verdana" w:hAnsi="Verdana"/>
+          <w:color w:val="666666"/>
+          <w:sz w:val="20"/>
+          <w:szCs w:val="20"/>
+        </w:rPr>
+      </w:pPr>
+      <w:r>
+        <w:rPr>
+          <w:rFonts w:ascii="Verdana" w:hAnsi="Verdana"/>
+          <w:color w:val="666666"/>
+          <w:sz w:val="20"/>
+          <w:szCs w:val="20"/>
+        </w:rPr>
+        <w:t>Once we have generated the CSR we submit that CSR to a certificate authority. They in turn verify the identity associated with the request and once done they sign the certificate with their own keys overriding the self-signed nature of the certificate.</w:t>
       </w:r>
       <w:r>
         <w:rPr>
@@ -1240,86 +769,26 @@
           <w:sz w:val="20"/>
           <w:szCs w:val="20"/>
         </w:rPr>
-        <w:t xml:space="preserve">Once we have obtained our signed certificate and its certification </w:t>
-      </w:r>
-      <w:proofErr w:type="gramStart"/>
-      <w:r>
-        <w:rPr>
-          <w:rFonts w:ascii="Verdana" w:hAnsi="Verdana"/>
-          <w:color w:val="666666"/>
-          <w:sz w:val="20"/>
-          <w:szCs w:val="20"/>
-        </w:rPr>
-        <w:t>chain</w:t>
-      </w:r>
-      <w:proofErr w:type="gramEnd"/>
-      <w:r>
-        <w:rPr>
-          <w:rFonts w:ascii="Verdana" w:hAnsi="Verdana"/>
-          <w:color w:val="666666"/>
-          <w:sz w:val="20"/>
-          <w:szCs w:val="20"/>
-        </w:rPr>
-        <w:t xml:space="preserve"> we then import that chain back into our </w:t>
-      </w:r>
-      <w:proofErr w:type="gramStart"/>
-      <w:r>
-        <w:rPr>
-          <w:rFonts w:ascii="Verdana" w:hAnsi="Verdana"/>
-          <w:color w:val="666666"/>
-          <w:sz w:val="20"/>
-          <w:szCs w:val="20"/>
-        </w:rPr>
-        <w:t>keystore</w:t>
-      </w:r>
-      <w:proofErr w:type="gramEnd"/>
-      <w:r>
-        <w:rPr>
-          <w:rFonts w:ascii="Verdana" w:hAnsi="Verdana"/>
-          <w:color w:val="666666"/>
-          <w:sz w:val="20"/>
-          <w:szCs w:val="20"/>
-        </w:rPr>
-        <w:t xml:space="preserve"> that holds our original self-signed certificate and private key overriding the self-signed certificate.</w:t>
-      </w:r>
-    </w:p>
-    <w:p>
-      <w:pPr>
-        <w:rPr>
-          <w:rFonts w:ascii="Verdana" w:hAnsi="Verdana"/>
-          <w:color w:val="666666"/>
-          <w:sz w:val="20"/>
-          <w:szCs w:val="20"/>
-        </w:rPr>
-      </w:pPr>
-      <w:r>
-        <w:rPr>
-          <w:rFonts w:ascii="Verdana" w:hAnsi="Verdana"/>
-          <w:color w:val="666666"/>
-          <w:sz w:val="20"/>
-          <w:szCs w:val="20"/>
-        </w:rPr>
-        <w:t xml:space="preserve">Once we have imported the trusted </w:t>
-      </w:r>
-      <w:proofErr w:type="gramStart"/>
-      <w:r>
-        <w:rPr>
-          <w:rFonts w:ascii="Verdana" w:hAnsi="Verdana"/>
-          <w:color w:val="666666"/>
-          <w:sz w:val="20"/>
-          <w:szCs w:val="20"/>
-        </w:rPr>
-        <w:t>certificate</w:t>
-      </w:r>
-      <w:proofErr w:type="gramEnd"/>
-      <w:r>
-        <w:rPr>
-          <w:rFonts w:ascii="Verdana" w:hAnsi="Verdana"/>
-          <w:color w:val="666666"/>
-          <w:sz w:val="20"/>
-          <w:szCs w:val="20"/>
-        </w:rPr>
-        <w:t xml:space="preserve"> we can then export the certificate, the certificate chain, or the private key to various formats used by browsers, email clients, http servers, or code signing systems.</w:t>
+        <w:t>Once we have obtained our signed certificate and its certification chain we then import that chain back into our keystore that holds our original self-signed certificate and private key overriding the self-signed certificate.</w:t>
+      </w:r>
+    </w:p>
+    <w:p>
+      <w:pPr>
+        <w:rPr>
+          <w:rFonts w:ascii="Verdana" w:hAnsi="Verdana"/>
+          <w:color w:val="666666"/>
+          <w:sz w:val="20"/>
+          <w:szCs w:val="20"/>
+        </w:rPr>
+      </w:pPr>
+      <w:r>
+        <w:rPr>
+          <w:rFonts w:ascii="Verdana" w:hAnsi="Verdana"/>
+          <w:color w:val="666666"/>
+          <w:sz w:val="20"/>
+          <w:szCs w:val="20"/>
+        </w:rPr>
+        <w:t>Once we have imported the trusted certificate we can then export the certificate, the certificate chain, or the private key to various formats used by browsers, email clients, http servers, or code signing systems.</w:t>
       </w:r>
     </w:p>
     <w:p>
@@ -1357,76 +826,16 @@
           <w:sz w:val="20"/>
           <w:szCs w:val="20"/>
         </w:rPr>
-        <w:t xml:space="preserve">If we </w:t>
-      </w:r>
-      <w:proofErr w:type="gramStart"/>
-      <w:r>
-        <w:rPr>
-          <w:rFonts w:ascii="Verdana" w:hAnsi="Verdana"/>
-          <w:color w:val="666666"/>
-          <w:sz w:val="20"/>
-          <w:szCs w:val="20"/>
-        </w:rPr>
-        <w:t>chose</w:t>
-      </w:r>
-      <w:proofErr w:type="gramEnd"/>
-      <w:r>
-        <w:rPr>
-          <w:rFonts w:ascii="Verdana" w:hAnsi="Verdana"/>
-          <w:color w:val="666666"/>
-          <w:sz w:val="20"/>
-          <w:szCs w:val="20"/>
-        </w:rPr>
-        <w:t xml:space="preserve"> to bypass the CSR </w:t>
-      </w:r>
-      <w:proofErr w:type="gramStart"/>
-      <w:r>
-        <w:rPr>
-          <w:rFonts w:ascii="Verdana" w:hAnsi="Verdana"/>
-          <w:color w:val="666666"/>
-          <w:sz w:val="20"/>
-          <w:szCs w:val="20"/>
-        </w:rPr>
-        <w:t>process</w:t>
-      </w:r>
-      <w:proofErr w:type="gramEnd"/>
-      <w:r>
-        <w:rPr>
-          <w:rFonts w:ascii="Verdana" w:hAnsi="Verdana"/>
-          <w:color w:val="666666"/>
-          <w:sz w:val="20"/>
-          <w:szCs w:val="20"/>
-        </w:rPr>
-        <w:t xml:space="preserve"> we must install the self-signed certificate into all the software that will be verifying public key certificates</w:t>
-      </w:r>
-      <w:r>
-        <w:rPr>
-          <w:rFonts w:ascii="Verdana" w:hAnsi="Verdana"/>
-          <w:color w:val="666666"/>
-          <w:sz w:val="20"/>
-          <w:szCs w:val="20"/>
-        </w:rPr>
-        <w:t xml:space="preserve"> we use. For </w:t>
-      </w:r>
-      <w:proofErr w:type="gramStart"/>
-      <w:r>
-        <w:rPr>
-          <w:rFonts w:ascii="Verdana" w:hAnsi="Verdana"/>
-          <w:color w:val="666666"/>
-          <w:sz w:val="20"/>
-          <w:szCs w:val="20"/>
-        </w:rPr>
-        <w:t>example</w:t>
-      </w:r>
-      <w:proofErr w:type="gramEnd"/>
-      <w:r>
-        <w:rPr>
-          <w:rFonts w:ascii="Verdana" w:hAnsi="Verdana"/>
-          <w:color w:val="666666"/>
-          <w:sz w:val="20"/>
-          <w:szCs w:val="20"/>
-        </w:rPr>
-        <w:t xml:space="preserve"> if we are creating a self-signed key to use in the SSL capacity we would need to install that certificate into every browser that would land on a page served by that server. Failure to do so would result in the browser warning the user that the secure connection cannot be authenticated.</w:t>
+        <w:t>If we chose to bypass the CSR process we must install the self-signed certificate into all the software that will be verifying public key certificates</w:t>
+      </w:r>
+      <w:r>
+        <w:rPr>
+          <w:rFonts w:ascii="Verdana" w:hAnsi="Verdana"/>
+          <w:color w:val="666666"/>
+          <w:sz w:val="20"/>
+          <w:szCs w:val="20"/>
+        </w:rPr>
+        <w:t xml:space="preserve"> we use. For example if we are creating a self-signed key to use in the SSL capacity we would need to install that certificate into every browser that would land on a page served by that server. Failure to do so would result in the browser warning the user that the secure connection cannot be authenticated.</w:t>
       </w:r>
     </w:p>
     <w:p>
@@ -1553,17 +962,7 @@
           <w:sz w:val="20"/>
           <w:szCs w:val="20"/>
         </w:rPr>
-        <w:t xml:space="preserve"> such </w:t>
-      </w:r>
-      <w:proofErr w:type="gramStart"/>
-      <w:r>
-        <w:rPr>
-          <w:rFonts w:ascii="Verdana" w:hAnsi="Verdana"/>
-          <w:color w:val="666666"/>
-          <w:sz w:val="20"/>
-          <w:szCs w:val="20"/>
-        </w:rPr>
-        <w:t>as</w:t>
+        <w:t xml:space="preserve"> such as</w:t>
       </w:r>
       <w:r>
         <w:rPr>
@@ -1581,9 +980,8 @@
           <w:sz w:val="20"/>
           <w:szCs w:val="20"/>
         </w:rPr>
-        <w:t>.</w:t>
-      </w:r>
-      <w:proofErr w:type="spellStart"/>
+        <w:t xml:space="preserve">.pem, .crt, </w:t>
+      </w:r>
       <w:r>
         <w:rPr>
           <w:rStyle w:val="Strong"/>
@@ -1592,10 +990,8 @@
           <w:sz w:val="20"/>
           <w:szCs w:val="20"/>
         </w:rPr>
-        <w:t>pem</w:t>
-      </w:r>
-      <w:proofErr w:type="spellEnd"/>
-      <w:proofErr w:type="gramEnd"/>
+        <w:t xml:space="preserve">.key, </w:t>
+      </w:r>
       <w:r>
         <w:rPr>
           <w:rStyle w:val="Strong"/>
@@ -1604,9 +1000,8 @@
           <w:sz w:val="20"/>
           <w:szCs w:val="20"/>
         </w:rPr>
-        <w:t>, .</w:t>
-      </w:r>
-      <w:proofErr w:type="spellStart"/>
+        <w:t xml:space="preserve">.p7b, </w:t>
+      </w:r>
       <w:r>
         <w:rPr>
           <w:rStyle w:val="Strong"/>
@@ -1615,61 +1010,8 @@
           <w:sz w:val="20"/>
           <w:szCs w:val="20"/>
         </w:rPr>
-        <w:t>crt</w:t>
-      </w:r>
-      <w:proofErr w:type="spellEnd"/>
-      <w:r>
-        <w:rPr>
-          <w:rStyle w:val="Strong"/>
-          <w:rFonts w:ascii="Verdana" w:hAnsi="Verdana"/>
-          <w:color w:val="666666"/>
-          <w:sz w:val="20"/>
-          <w:szCs w:val="20"/>
-        </w:rPr>
-        <w:t xml:space="preserve">, </w:t>
-      </w:r>
-      <w:r>
-        <w:rPr>
-          <w:rStyle w:val="Strong"/>
-          <w:rFonts w:ascii="Verdana" w:hAnsi="Verdana"/>
-          <w:color w:val="666666"/>
-          <w:sz w:val="20"/>
-          <w:szCs w:val="20"/>
-        </w:rPr>
-        <w:t xml:space="preserve">.key, </w:t>
-      </w:r>
-      <w:r>
-        <w:rPr>
-          <w:rStyle w:val="Strong"/>
-          <w:rFonts w:ascii="Verdana" w:hAnsi="Verdana"/>
-          <w:color w:val="666666"/>
-          <w:sz w:val="20"/>
-          <w:szCs w:val="20"/>
-        </w:rPr>
-        <w:t xml:space="preserve">.p7b, </w:t>
-      </w:r>
-      <w:r>
-        <w:rPr>
-          <w:rStyle w:val="Strong"/>
-          <w:rFonts w:ascii="Verdana" w:hAnsi="Verdana"/>
-          <w:color w:val="666666"/>
-          <w:sz w:val="20"/>
-          <w:szCs w:val="20"/>
-        </w:rPr>
-        <w:t>and .</w:t>
-      </w:r>
-      <w:proofErr w:type="spellStart"/>
-      <w:r>
-        <w:rPr>
-          <w:rStyle w:val="Strong"/>
-          <w:rFonts w:ascii="Verdana" w:hAnsi="Verdana"/>
-          <w:color w:val="666666"/>
-          <w:sz w:val="20"/>
-          <w:szCs w:val="20"/>
-        </w:rPr>
-        <w:t>cer</w:t>
-      </w:r>
-      <w:proofErr w:type="spellEnd"/>
+        <w:t>and .cer</w:t>
+      </w:r>
       <w:r>
         <w:rPr>
           <w:rFonts w:ascii="Verdana" w:hAnsi="Verdana"/>
@@ -1882,17 +1224,7 @@
           <w:sz w:val="20"/>
           <w:szCs w:val="20"/>
         </w:rPr>
-        <w:t xml:space="preserve"> the ASCII PEM format. It sometimes has a file extension </w:t>
-      </w:r>
-      <w:proofErr w:type="gramStart"/>
-      <w:r>
-        <w:rPr>
-          <w:rFonts w:ascii="Verdana" w:hAnsi="Verdana"/>
-          <w:color w:val="666666"/>
-          <w:sz w:val="20"/>
-          <w:szCs w:val="20"/>
-        </w:rPr>
-        <w:t>of</w:t>
+        <w:t xml:space="preserve"> the ASCII PEM format. It sometimes has a file extension of</w:t>
       </w:r>
       <w:r>
         <w:rPr>
@@ -1912,7 +1244,6 @@
         </w:rPr>
         <w:t>.der</w:t>
       </w:r>
-      <w:proofErr w:type="gramEnd"/>
       <w:r>
         <w:rPr>
           <w:rStyle w:val="apple-converted-space"/>
@@ -1946,9 +1277,8 @@
           <w:sz w:val="20"/>
           <w:szCs w:val="20"/>
         </w:rPr>
-        <w:t>.</w:t>
-      </w:r>
-      <w:proofErr w:type="spellStart"/>
+        <w:t>.cer</w:t>
+      </w:r>
       <w:r>
         <w:rPr>
           <w:rStyle w:val="Strong"/>
@@ -1957,62 +1287,7 @@
           <w:sz w:val="20"/>
           <w:szCs w:val="20"/>
         </w:rPr>
-        <w:t>cer</w:t>
-      </w:r>
-      <w:proofErr w:type="spellEnd"/>
-      <w:r>
-        <w:rPr>
-          <w:rStyle w:val="Strong"/>
-          <w:rFonts w:ascii="Verdana" w:hAnsi="Verdana"/>
-          <w:color w:val="666666"/>
-          <w:sz w:val="20"/>
-          <w:szCs w:val="20"/>
-        </w:rPr>
-        <w:t>, .</w:t>
-      </w:r>
-      <w:proofErr w:type="spellStart"/>
-      <w:r>
-        <w:rPr>
-          <w:rStyle w:val="Strong"/>
-          <w:rFonts w:ascii="Verdana" w:hAnsi="Verdana"/>
-          <w:color w:val="666666"/>
-          <w:sz w:val="20"/>
-          <w:szCs w:val="20"/>
-        </w:rPr>
-        <w:t>spc</w:t>
-      </w:r>
-      <w:proofErr w:type="spellEnd"/>
-      <w:r>
-        <w:rPr>
-          <w:rStyle w:val="Strong"/>
-          <w:rFonts w:ascii="Verdana" w:hAnsi="Verdana"/>
-          <w:color w:val="666666"/>
-          <w:sz w:val="20"/>
-          <w:szCs w:val="20"/>
-        </w:rPr>
-        <w:t>, .</w:t>
-      </w:r>
-      <w:proofErr w:type="spellStart"/>
-      <w:r>
-        <w:rPr>
-          <w:rStyle w:val="Strong"/>
-          <w:rFonts w:ascii="Verdana" w:hAnsi="Verdana"/>
-          <w:color w:val="666666"/>
-          <w:sz w:val="20"/>
-          <w:szCs w:val="20"/>
-        </w:rPr>
-        <w:t>crt</w:t>
-      </w:r>
-      <w:proofErr w:type="spellEnd"/>
-      <w:r>
-        <w:rPr>
-          <w:rStyle w:val="Strong"/>
-          <w:rFonts w:ascii="Verdana" w:hAnsi="Verdana"/>
-          <w:color w:val="666666"/>
-          <w:sz w:val="20"/>
-          <w:szCs w:val="20"/>
-        </w:rPr>
-        <w:t>, .key, or .p7b</w:t>
+        <w:t>, .spc, .crt, .key, or .p7b</w:t>
       </w:r>
       <w:r>
         <w:rPr>
@@ -2217,51 +1492,7 @@
           <w:sz w:val="20"/>
           <w:szCs w:val="20"/>
         </w:rPr>
-        <w:t>.</w:t>
-      </w:r>
-      <w:proofErr w:type="spellStart"/>
-      <w:r>
-        <w:rPr>
-          <w:rStyle w:val="Strong"/>
-          <w:rFonts w:ascii="Verdana" w:hAnsi="Verdana"/>
-          <w:color w:val="666666"/>
-          <w:sz w:val="20"/>
-          <w:szCs w:val="20"/>
-        </w:rPr>
-        <w:t>pfx</w:t>
-      </w:r>
-      <w:proofErr w:type="spellEnd"/>
-      <w:r>
-        <w:rPr>
-          <w:rStyle w:val="Strong"/>
-          <w:rFonts w:ascii="Verdana" w:hAnsi="Verdana"/>
-          <w:color w:val="666666"/>
-          <w:sz w:val="20"/>
-          <w:szCs w:val="20"/>
-        </w:rPr>
-        <w:t xml:space="preserve"> </w:t>
-      </w:r>
-      <w:proofErr w:type="gramStart"/>
-      <w:r>
-        <w:rPr>
-          <w:rStyle w:val="Strong"/>
-          <w:rFonts w:ascii="Verdana" w:hAnsi="Verdana"/>
-          <w:color w:val="666666"/>
-          <w:sz w:val="20"/>
-          <w:szCs w:val="20"/>
-        </w:rPr>
-        <w:t>and .p</w:t>
-      </w:r>
-      <w:proofErr w:type="gramEnd"/>
-      <w:r>
-        <w:rPr>
-          <w:rStyle w:val="Strong"/>
-          <w:rFonts w:ascii="Verdana" w:hAnsi="Verdana"/>
-          <w:color w:val="666666"/>
-          <w:sz w:val="20"/>
-          <w:szCs w:val="20"/>
-        </w:rPr>
-        <w:t>12</w:t>
+        <w:t>.pfx and .p12</w:t>
       </w:r>
       <w:r>
         <w:rPr>
@@ -2297,27 +1528,7 @@
           <w:sz w:val="20"/>
           <w:szCs w:val="20"/>
         </w:rPr>
-        <w:t xml:space="preserve">using a form of </w:t>
-      </w:r>
-      <w:proofErr w:type="gramStart"/>
-      <w:r>
-        <w:rPr>
-          <w:rFonts w:ascii="Verdana" w:hAnsi="Verdana"/>
-          <w:color w:val="666666"/>
-          <w:sz w:val="20"/>
-          <w:szCs w:val="20"/>
-        </w:rPr>
-        <w:t>password based</w:t>
-      </w:r>
-      <w:proofErr w:type="gramEnd"/>
-      <w:r>
-        <w:rPr>
-          <w:rFonts w:ascii="Verdana" w:hAnsi="Verdana"/>
-          <w:color w:val="666666"/>
-          <w:sz w:val="20"/>
-          <w:szCs w:val="20"/>
-        </w:rPr>
-        <w:t xml:space="preserve"> encryption, </w:t>
+        <w:t xml:space="preserve">using a form of password based encryption, </w:t>
       </w:r>
       <w:r>
         <w:rPr>
@@ -2455,17 +1666,7 @@
           <w:sz w:val="20"/>
           <w:szCs w:val="20"/>
         </w:rPr>
-        <w:t xml:space="preserve"> It sometimes has the file </w:t>
-      </w:r>
-      <w:proofErr w:type="gramStart"/>
-      <w:r>
-        <w:rPr>
-          <w:rFonts w:ascii="Verdana" w:hAnsi="Verdana"/>
-          <w:color w:val="666666"/>
-          <w:sz w:val="20"/>
-          <w:szCs w:val="20"/>
-        </w:rPr>
-        <w:t xml:space="preserve">extension </w:t>
+        <w:t xml:space="preserve"> It sometimes has the file extension </w:t>
       </w:r>
       <w:r>
         <w:rPr>
@@ -2475,40 +1676,7 @@
           <w:sz w:val="20"/>
           <w:szCs w:val="20"/>
         </w:rPr>
-        <w:t>.p</w:t>
-      </w:r>
-      <w:proofErr w:type="gramEnd"/>
-      <w:r>
-        <w:rPr>
-          <w:rStyle w:val="Strong"/>
-          <w:rFonts w:ascii="Verdana" w:hAnsi="Verdana"/>
-          <w:color w:val="666666"/>
-          <w:sz w:val="20"/>
-          <w:szCs w:val="20"/>
-        </w:rPr>
-        <w:t>7b, .p7c, or .</w:t>
-      </w:r>
-      <w:proofErr w:type="spellStart"/>
-      <w:r>
-        <w:rPr>
-          <w:rStyle w:val="Strong"/>
-          <w:rFonts w:ascii="Verdana" w:hAnsi="Verdana"/>
-          <w:color w:val="666666"/>
-          <w:sz w:val="20"/>
-          <w:szCs w:val="20"/>
-        </w:rPr>
-        <w:t>spc</w:t>
-      </w:r>
-      <w:proofErr w:type="spellEnd"/>
-      <w:r>
-        <w:rPr>
-          <w:rStyle w:val="Strong"/>
-          <w:rFonts w:ascii="Verdana" w:hAnsi="Verdana"/>
-          <w:color w:val="666666"/>
-          <w:sz w:val="20"/>
-          <w:szCs w:val="20"/>
-        </w:rPr>
-        <w:t>.</w:t>
+        <w:t>.p7b, .p7c, or .spc.</w:t>
       </w:r>
       <w:r>
         <w:rPr>
@@ -2650,27 +1818,7 @@
           <w:sz w:val="20"/>
           <w:szCs w:val="20"/>
         </w:rPr>
-        <w:t xml:space="preserve">Whether you are using </w:t>
-      </w:r>
-      <w:proofErr w:type="gramStart"/>
-      <w:r>
-        <w:rPr>
-          <w:rFonts w:ascii="Verdana" w:eastAsia="Times New Roman" w:hAnsi="Verdana" w:cs="Times New Roman"/>
-          <w:color w:val="666666"/>
-          <w:sz w:val="20"/>
-          <w:szCs w:val="20"/>
-        </w:rPr>
-        <w:t>a certificate</w:t>
-      </w:r>
-      <w:proofErr w:type="gramEnd"/>
-      <w:r>
-        <w:rPr>
-          <w:rFonts w:ascii="Verdana" w:eastAsia="Times New Roman" w:hAnsi="Verdana" w:cs="Times New Roman"/>
-          <w:color w:val="666666"/>
-          <w:sz w:val="20"/>
-          <w:szCs w:val="20"/>
-        </w:rPr>
-        <w:t xml:space="preserve"> authority or not the first step is to generate a key pair that will be used for code signing, SSL, or email. Generate a self-signed key pair</w:t>
+        <w:t>Whether you are using a certificate authority or not the first step is to generate a key pair that will be used for code signing, SSL, or email. Generate a self-signed key pair</w:t>
       </w:r>
       <w:r>
         <w:rPr>
@@ -2703,21 +1851,8 @@
           <w:sz w:val="20"/>
           <w:szCs w:val="20"/>
         </w:rPr>
-        <w:t xml:space="preserve">Open the command console on whatever operating system you are using and navigate to the directory where </w:t>
-      </w:r>
-      <w:proofErr w:type="spellStart"/>
-      <w:proofErr w:type="gramStart"/>
-      <w:r>
-        <w:rPr>
-          <w:rFonts w:ascii="Verdana" w:eastAsia="Times New Roman" w:hAnsi="Verdana" w:cs="Times New Roman"/>
-          <w:color w:val="666666"/>
-          <w:sz w:val="20"/>
-          <w:szCs w:val="20"/>
-        </w:rPr>
-        <w:t>keytool</w:t>
-      </w:r>
-      <w:proofErr w:type="spellEnd"/>
-      <w:proofErr w:type="gramEnd"/>
+        <w:t>Open the command console on whatever operating system you are using and navigate to the directory where keytool</w:t>
+      </w:r>
       <w:r>
         <w:rPr>
           <w:rFonts w:ascii="Verdana" w:eastAsia="Times New Roman" w:hAnsi="Verdana" w:cs="Times New Roman"/>
@@ -2846,69 +1981,12 @@
                                 <w:color w:val="C45911" w:themeColor="accent2" w:themeShade="BF"/>
                               </w:rPr>
                             </w:pPr>
-                            <w:proofErr w:type="spellStart"/>
                             <w:r>
                               <w:rPr>
                                 <w:rFonts w:ascii="Verdana" w:hAnsi="Verdana"/>
                                 <w:color w:val="C45911" w:themeColor="accent2" w:themeShade="BF"/>
                               </w:rPr>
-                              <w:t>keytool</w:t>
-                            </w:r>
-                            <w:proofErr w:type="spellEnd"/>
-                            <w:r>
-                              <w:rPr>
-                                <w:rFonts w:ascii="Verdana" w:hAnsi="Verdana"/>
-                                <w:color w:val="C45911" w:themeColor="accent2" w:themeShade="BF"/>
-                              </w:rPr>
-                              <w:t xml:space="preserve"> –</w:t>
-                            </w:r>
-                            <w:proofErr w:type="spellStart"/>
-                            <w:r>
-                              <w:rPr>
-                                <w:rFonts w:ascii="Verdana" w:hAnsi="Verdana"/>
-                                <w:color w:val="C45911" w:themeColor="accent2" w:themeShade="BF"/>
-                              </w:rPr>
-                              <w:t>genkeypair</w:t>
-                            </w:r>
-                            <w:proofErr w:type="spellEnd"/>
-                            <w:r>
-                              <w:rPr>
-                                <w:rFonts w:ascii="Verdana" w:hAnsi="Verdana"/>
-                                <w:color w:val="C45911" w:themeColor="accent2" w:themeShade="BF"/>
-                              </w:rPr>
-                              <w:t xml:space="preserve"> –</w:t>
-                            </w:r>
-                            <w:proofErr w:type="spellStart"/>
-                            <w:r>
-                              <w:rPr>
-                                <w:rFonts w:ascii="Verdana" w:hAnsi="Verdana"/>
-                                <w:color w:val="C45911" w:themeColor="accent2" w:themeShade="BF"/>
-                              </w:rPr>
-                              <w:t>keyalg</w:t>
-                            </w:r>
-                            <w:proofErr w:type="spellEnd"/>
-                            <w:r>
-                              <w:rPr>
-                                <w:rFonts w:ascii="Verdana" w:hAnsi="Verdana"/>
-                                <w:color w:val="C45911" w:themeColor="accent2" w:themeShade="BF"/>
-                              </w:rPr>
-                              <w:t xml:space="preserve"> RSA –alias </w:t>
-                            </w:r>
-                            <w:proofErr w:type="spellStart"/>
-                            <w:r>
-                              <w:rPr>
-                                <w:rFonts w:ascii="Verdana" w:hAnsi="Verdana"/>
-                                <w:color w:val="C45911" w:themeColor="accent2" w:themeShade="BF"/>
-                              </w:rPr>
-                              <w:t>mykey</w:t>
-                            </w:r>
-                            <w:proofErr w:type="spellEnd"/>
-                            <w:r>
-                              <w:rPr>
-                                <w:rFonts w:ascii="Verdana" w:hAnsi="Verdana"/>
-                                <w:color w:val="C45911" w:themeColor="accent2" w:themeShade="BF"/>
-                              </w:rPr>
-                              <w:t xml:space="preserve"> </w:t>
+                              <w:t xml:space="preserve">keytool –genkeypair –keyalg RSA –alias mykey </w:t>
                             </w:r>
                           </w:p>
                           <w:p>
@@ -2924,17 +2002,8 @@
                                 <w:rFonts w:ascii="Verdana" w:hAnsi="Verdana"/>
                                 <w:color w:val="C45911" w:themeColor="accent2" w:themeShade="BF"/>
                               </w:rPr>
-                              <w:t xml:space="preserve">            –keystore </w:t>
+                              <w:t xml:space="preserve">            –keystore keystore.pfx</w:t>
                             </w:r>
-                            <w:proofErr w:type="spellStart"/>
-                            <w:r>
-                              <w:rPr>
-                                <w:rFonts w:ascii="Verdana" w:hAnsi="Verdana"/>
-                                <w:color w:val="C45911" w:themeColor="accent2" w:themeShade="BF"/>
-                              </w:rPr>
-                              <w:t>keystore.pfx</w:t>
-                            </w:r>
-                            <w:proofErr w:type="spellEnd"/>
                             <w:r>
                               <w:rPr>
                                 <w:rFonts w:ascii="Verdana" w:hAnsi="Verdana"/>
@@ -2947,23 +2016,7 @@
                                 <w:rFonts w:ascii="Verdana" w:hAnsi="Verdana"/>
                                 <w:color w:val="C45911" w:themeColor="accent2" w:themeShade="BF"/>
                               </w:rPr>
-                              <w:t>–validity 365 –</w:t>
-                            </w:r>
-                            <w:proofErr w:type="spellStart"/>
-                            <w:r>
-                              <w:rPr>
-                                <w:rFonts w:ascii="Verdana" w:hAnsi="Verdana"/>
-                                <w:color w:val="C45911" w:themeColor="accent2" w:themeShade="BF"/>
-                              </w:rPr>
-                              <w:t>keysize</w:t>
-                            </w:r>
-                            <w:proofErr w:type="spellEnd"/>
-                            <w:r>
-                              <w:rPr>
-                                <w:rFonts w:ascii="Verdana" w:hAnsi="Verdana"/>
-                                <w:color w:val="C45911" w:themeColor="accent2" w:themeShade="BF"/>
-                              </w:rPr>
-                              <w:t xml:space="preserve"> 2048</w:t>
+                              <w:t>–validity 365 –keysize 2048</w:t>
                             </w:r>
                           </w:p>
                         </w:txbxContent>
@@ -3497,19 +2550,8 @@
           <w:sz w:val="20"/>
           <w:szCs w:val="20"/>
         </w:rPr>
-        <w:t xml:space="preserve"> which is referred to as First and Last Name in </w:t>
-      </w:r>
-      <w:proofErr w:type="spellStart"/>
-      <w:r>
-        <w:rPr>
-          <w:rFonts w:ascii="Verdana" w:eastAsia="Times New Roman" w:hAnsi="Verdana" w:cs="Times New Roman"/>
-          <w:color w:val="666666"/>
-          <w:sz w:val="20"/>
-          <w:szCs w:val="20"/>
-        </w:rPr>
-        <w:t>keytool</w:t>
-      </w:r>
-      <w:proofErr w:type="spellEnd"/>
+        <w:t xml:space="preserve"> which is referred to as First and Last Name in keytool</w:t>
+      </w:r>
       <w:r>
         <w:rPr>
           <w:rFonts w:ascii="Verdana" w:eastAsia="Times New Roman" w:hAnsi="Verdana" w:cs="Times New Roman"/>
@@ -3528,25 +2570,14 @@
         </w:rPr>
         <w:t>ould be avoided when using self-</w:t>
       </w:r>
-      <w:proofErr w:type="gramStart"/>
-      <w:r>
-        <w:rPr>
-          <w:rFonts w:ascii="Verdana" w:eastAsia="Times New Roman" w:hAnsi="Verdana" w:cs="Times New Roman"/>
-          <w:color w:val="666666"/>
-          <w:sz w:val="20"/>
-          <w:szCs w:val="20"/>
-        </w:rPr>
-        <w:t>signed</w:t>
-      </w:r>
-      <w:proofErr w:type="gramEnd"/>
-      <w:r>
-        <w:rPr>
-          <w:rFonts w:ascii="Verdana" w:eastAsia="Times New Roman" w:hAnsi="Verdana" w:cs="Times New Roman"/>
-          <w:color w:val="666666"/>
-          <w:sz w:val="20"/>
-          <w:szCs w:val="20"/>
-        </w:rPr>
-        <w:t xml:space="preserve"> certificates.</w:t>
+      <w:r>
+        <w:rPr>
+          <w:rFonts w:ascii="Verdana" w:eastAsia="Times New Roman" w:hAnsi="Verdana" w:cs="Times New Roman"/>
+          <w:color w:val="666666"/>
+          <w:sz w:val="20"/>
+          <w:szCs w:val="20"/>
+        </w:rPr>
+        <w:t>signed certificates.</w:t>
       </w:r>
     </w:p>
     <w:p>
@@ -3629,27 +2660,7 @@
           <w:sz w:val="20"/>
           <w:szCs w:val="20"/>
         </w:rPr>
-        <w:t xml:space="preserve">Periodically it may be important to output the details of a key pair stored in a </w:t>
-      </w:r>
-      <w:proofErr w:type="gramStart"/>
-      <w:r>
-        <w:rPr>
-          <w:rFonts w:ascii="Verdana" w:eastAsia="Times New Roman" w:hAnsi="Verdana" w:cs="Times New Roman"/>
-          <w:color w:val="666666"/>
-          <w:sz w:val="20"/>
-          <w:szCs w:val="20"/>
-        </w:rPr>
-        <w:t>keystore</w:t>
-      </w:r>
-      <w:proofErr w:type="gramEnd"/>
-      <w:r>
-        <w:rPr>
-          <w:rFonts w:ascii="Verdana" w:eastAsia="Times New Roman" w:hAnsi="Verdana" w:cs="Times New Roman"/>
-          <w:color w:val="666666"/>
-          <w:sz w:val="20"/>
-          <w:szCs w:val="20"/>
-        </w:rPr>
-        <w:t xml:space="preserve"> to verify a certificate chain was imported or to identify the keys contained within. Each certificate output will include an MD5 and various SHA hashes which can be used as an alternative verification method as well as the validity period of the certificate</w:t>
+        <w:t>Periodically it may be important to output the details of a key pair stored in a keystore to verify a certificate chain was imported or to identify the keys contained within. Each certificate output will include an MD5 and various SHA hashes which can be used as an alternative verification method as well as the validity period of the certificate</w:t>
       </w:r>
       <w:r>
         <w:rPr>
@@ -3682,21 +2693,8 @@
           <w:sz w:val="20"/>
           <w:szCs w:val="20"/>
         </w:rPr>
-        <w:t xml:space="preserve">Open the command console on whatever operating system you are using and navigate to the directory where </w:t>
-      </w:r>
-      <w:proofErr w:type="spellStart"/>
-      <w:proofErr w:type="gramStart"/>
-      <w:r>
-        <w:rPr>
-          <w:rFonts w:ascii="Verdana" w:eastAsia="Times New Roman" w:hAnsi="Verdana" w:cs="Times New Roman"/>
-          <w:color w:val="666666"/>
-          <w:sz w:val="20"/>
-          <w:szCs w:val="20"/>
-        </w:rPr>
-        <w:t>keytool</w:t>
-      </w:r>
-      <w:proofErr w:type="spellEnd"/>
-      <w:proofErr w:type="gramEnd"/>
+        <w:t>Open the command console on whatever operating system you are using and navigate to the directory where keytool</w:t>
+      </w:r>
       <w:r>
         <w:rPr>
           <w:rFonts w:ascii="Verdana" w:eastAsia="Times New Roman" w:hAnsi="Verdana" w:cs="Times New Roman"/>
@@ -3821,21 +2819,12 @@
                                 <w:color w:val="C45911" w:themeColor="accent2" w:themeShade="BF"/>
                               </w:rPr>
                             </w:pPr>
-                            <w:proofErr w:type="spellStart"/>
                             <w:r>
                               <w:rPr>
                                 <w:rFonts w:ascii="Verdana" w:hAnsi="Verdana"/>
                                 <w:color w:val="C45911" w:themeColor="accent2" w:themeShade="BF"/>
                               </w:rPr>
-                              <w:t>keytool</w:t>
-                            </w:r>
-                            <w:proofErr w:type="spellEnd"/>
-                            <w:r>
-                              <w:rPr>
-                                <w:rFonts w:ascii="Verdana" w:hAnsi="Verdana"/>
-                                <w:color w:val="C45911" w:themeColor="accent2" w:themeShade="BF"/>
-                              </w:rPr>
-                              <w:t xml:space="preserve"> –</w:t>
+                              <w:t>keytool –</w:t>
                             </w:r>
                             <w:r>
                               <w:rPr>
@@ -3849,39 +2838,7 @@
                                 <w:rFonts w:ascii="Verdana" w:hAnsi="Verdana"/>
                                 <w:color w:val="C45911" w:themeColor="accent2" w:themeShade="BF"/>
                               </w:rPr>
-                              <w:t xml:space="preserve">–alias </w:t>
-                            </w:r>
-                            <w:proofErr w:type="spellStart"/>
-                            <w:r>
-                              <w:rPr>
-                                <w:rFonts w:ascii="Verdana" w:hAnsi="Verdana"/>
-                                <w:color w:val="C45911" w:themeColor="accent2" w:themeShade="BF"/>
-                              </w:rPr>
-                              <w:t>mykey</w:t>
-                            </w:r>
-                            <w:proofErr w:type="spellEnd"/>
-                            <w:r>
-                              <w:rPr>
-                                <w:rFonts w:ascii="Verdana" w:hAnsi="Verdana"/>
-                                <w:color w:val="C45911" w:themeColor="accent2" w:themeShade="BF"/>
-                              </w:rPr>
-                              <w:t xml:space="preserve"> –keystore </w:t>
-                            </w:r>
-                            <w:proofErr w:type="spellStart"/>
-                            <w:r>
-                              <w:rPr>
-                                <w:rFonts w:ascii="Verdana" w:hAnsi="Verdana"/>
-                                <w:color w:val="C45911" w:themeColor="accent2" w:themeShade="BF"/>
-                              </w:rPr>
-                              <w:t>keystore.pfx</w:t>
-                            </w:r>
-                            <w:proofErr w:type="spellEnd"/>
-                            <w:r>
-                              <w:rPr>
-                                <w:rFonts w:ascii="Verdana" w:hAnsi="Verdana"/>
-                                <w:color w:val="C45911" w:themeColor="accent2" w:themeShade="BF"/>
-                              </w:rPr>
-                              <w:t xml:space="preserve"> </w:t>
+                              <w:t xml:space="preserve">–alias mykey –keystore keystore.pfx </w:t>
                             </w:r>
                           </w:p>
                           <w:p>
@@ -4113,27 +3070,7 @@
           <w:sz w:val="20"/>
           <w:szCs w:val="20"/>
         </w:rPr>
-        <w:t xml:space="preserve"> </w:t>
-      </w:r>
-      <w:proofErr w:type="gramStart"/>
-      <w:r>
-        <w:rPr>
-          <w:rFonts w:ascii="Verdana" w:eastAsia="Times New Roman" w:hAnsi="Verdana" w:cs="Times New Roman"/>
-          <w:color w:val="666666"/>
-          <w:sz w:val="20"/>
-          <w:szCs w:val="20"/>
-        </w:rPr>
-        <w:t>option</w:t>
-      </w:r>
-      <w:proofErr w:type="gramEnd"/>
-      <w:r>
-        <w:rPr>
-          <w:rFonts w:ascii="Verdana" w:eastAsia="Times New Roman" w:hAnsi="Verdana" w:cs="Times New Roman"/>
-          <w:color w:val="666666"/>
-          <w:sz w:val="20"/>
-          <w:szCs w:val="20"/>
-        </w:rPr>
-        <w:t xml:space="preserve"> the entire certificate chain will be printed including the public certificate.</w:t>
+        <w:t xml:space="preserve"> option the entire certificate chain will be printed including the public certificate.</w:t>
       </w:r>
     </w:p>
     <w:p>
@@ -4312,21 +3249,8 @@
           <w:sz w:val="20"/>
           <w:szCs w:val="20"/>
         </w:rPr>
-        <w:t xml:space="preserve">Open the command console on whatever operating system you are using and navigate to the directory where </w:t>
-      </w:r>
-      <w:proofErr w:type="spellStart"/>
-      <w:proofErr w:type="gramStart"/>
-      <w:r>
-        <w:rPr>
-          <w:rFonts w:ascii="Verdana" w:eastAsia="Times New Roman" w:hAnsi="Verdana" w:cs="Times New Roman"/>
-          <w:color w:val="666666"/>
-          <w:sz w:val="20"/>
-          <w:szCs w:val="20"/>
-        </w:rPr>
-        <w:t>keytool</w:t>
-      </w:r>
-      <w:proofErr w:type="spellEnd"/>
-      <w:proofErr w:type="gramEnd"/>
+        <w:t>Open the command console on whatever operating system you are using and navigate to the directory where keytool</w:t>
+      </w:r>
       <w:r>
         <w:rPr>
           <w:rFonts w:ascii="Verdana" w:eastAsia="Times New Roman" w:hAnsi="Verdana" w:cs="Times New Roman"/>
@@ -4451,76 +3375,26 @@
                                 <w:color w:val="C45911" w:themeColor="accent2" w:themeShade="BF"/>
                               </w:rPr>
                             </w:pPr>
-                            <w:proofErr w:type="spellStart"/>
                             <w:r>
                               <w:rPr>
                                 <w:rFonts w:ascii="Verdana" w:hAnsi="Verdana"/>
                                 <w:color w:val="C45911" w:themeColor="accent2" w:themeShade="BF"/>
                               </w:rPr>
-                              <w:t>keytool</w:t>
-                            </w:r>
-                            <w:proofErr w:type="spellEnd"/>
-                            <w:r>
-                              <w:rPr>
-                                <w:rFonts w:ascii="Verdana" w:hAnsi="Verdana"/>
-                                <w:color w:val="C45911" w:themeColor="accent2" w:themeShade="BF"/>
-                              </w:rPr>
-                              <w:t xml:space="preserve"> –</w:t>
-                            </w:r>
-                            <w:proofErr w:type="spellStart"/>
-                            <w:r>
-                              <w:rPr>
-                                <w:rFonts w:ascii="Verdana" w:hAnsi="Verdana"/>
-                                <w:color w:val="C45911" w:themeColor="accent2" w:themeShade="BF"/>
-                              </w:rPr>
-                              <w:t>exportcert</w:t>
-                            </w:r>
-                            <w:proofErr w:type="spellEnd"/>
-                            <w:r>
-                              <w:rPr>
-                                <w:rFonts w:ascii="Verdana" w:hAnsi="Verdana"/>
-                                <w:color w:val="C45911" w:themeColor="accent2" w:themeShade="BF"/>
-                              </w:rPr>
-                              <w:t xml:space="preserve"> </w:t>
+                              <w:t>keytool –</w:t>
                             </w:r>
                             <w:r>
                               <w:rPr>
                                 <w:rFonts w:ascii="Verdana" w:hAnsi="Verdana"/>
                                 <w:color w:val="C45911" w:themeColor="accent2" w:themeShade="BF"/>
                               </w:rPr>
-                              <w:t xml:space="preserve">–alias </w:t>
+                              <w:t xml:space="preserve">exportcert </w:t>
                             </w:r>
-                            <w:proofErr w:type="spellStart"/>
                             <w:r>
                               <w:rPr>
                                 <w:rFonts w:ascii="Verdana" w:hAnsi="Verdana"/>
                                 <w:color w:val="C45911" w:themeColor="accent2" w:themeShade="BF"/>
                               </w:rPr>
-                              <w:t>mykey</w:t>
-                            </w:r>
-                            <w:proofErr w:type="spellEnd"/>
-                            <w:r>
-                              <w:rPr>
-                                <w:rFonts w:ascii="Verdana" w:hAnsi="Verdana"/>
-                                <w:color w:val="C45911" w:themeColor="accent2" w:themeShade="BF"/>
-                              </w:rPr>
-                              <w:t xml:space="preserve"> –keystore </w:t>
-                            </w:r>
-                            <w:proofErr w:type="spellStart"/>
-                            <w:r>
-                              <w:rPr>
-                                <w:rFonts w:ascii="Verdana" w:hAnsi="Verdana"/>
-                                <w:color w:val="C45911" w:themeColor="accent2" w:themeShade="BF"/>
-                              </w:rPr>
-                              <w:t>keystore.pfx</w:t>
-                            </w:r>
-                            <w:proofErr w:type="spellEnd"/>
-                            <w:r>
-                              <w:rPr>
-                                <w:rFonts w:ascii="Verdana" w:hAnsi="Verdana"/>
-                                <w:color w:val="C45911" w:themeColor="accent2" w:themeShade="BF"/>
-                              </w:rPr>
-                              <w:t xml:space="preserve"> </w:t>
+                              <w:t xml:space="preserve">–alias mykey –keystore keystore.pfx </w:t>
                             </w:r>
                           </w:p>
                           <w:p>
@@ -4545,7 +3419,6 @@
                               </w:rPr>
                               <w:t>–</w:t>
                             </w:r>
-                            <w:proofErr w:type="spellStart"/>
                             <w:r>
                               <w:rPr>
                                 <w:rFonts w:ascii="Verdana" w:hAnsi="Verdana"/>
@@ -4553,7 +3426,6 @@
                               </w:rPr>
                               <w:t>rfc</w:t>
                             </w:r>
-                            <w:proofErr w:type="spellEnd"/>
                             <w:r>
                               <w:rPr>
                                 <w:rFonts w:ascii="Verdana" w:hAnsi="Verdana"/>
@@ -4786,47 +3658,7 @@
           <w:sz w:val="20"/>
           <w:szCs w:val="20"/>
         </w:rPr>
-        <w:t xml:space="preserve">The certificate will be written </w:t>
-      </w:r>
-      <w:proofErr w:type="gramStart"/>
-      <w:r>
-        <w:rPr>
-          <w:rFonts w:ascii="Verdana" w:eastAsia="Times New Roman" w:hAnsi="Verdana" w:cs="Times New Roman"/>
-          <w:color w:val="666666"/>
-          <w:sz w:val="20"/>
-          <w:szCs w:val="20"/>
-        </w:rPr>
-        <w:t>to</w:t>
-      </w:r>
-      <w:proofErr w:type="gramEnd"/>
-      <w:r>
-        <w:rPr>
-          <w:rFonts w:ascii="Verdana" w:eastAsia="Times New Roman" w:hAnsi="Verdana" w:cs="Times New Roman"/>
-          <w:color w:val="666666"/>
-          <w:sz w:val="20"/>
-          <w:szCs w:val="20"/>
-        </w:rPr>
-        <w:t xml:space="preserve"> the specified file. It may now be uploaded to Amazon’s elastic load balancer or F5’s </w:t>
-      </w:r>
-      <w:proofErr w:type="spellStart"/>
-      <w:r>
-        <w:rPr>
-          <w:rFonts w:ascii="Verdana" w:eastAsia="Times New Roman" w:hAnsi="Verdana" w:cs="Times New Roman"/>
-          <w:color w:val="666666"/>
-          <w:sz w:val="20"/>
-          <w:szCs w:val="20"/>
-        </w:rPr>
-        <w:t>BigIP</w:t>
-      </w:r>
-      <w:proofErr w:type="spellEnd"/>
-      <w:r>
-        <w:rPr>
-          <w:rFonts w:ascii="Verdana" w:eastAsia="Times New Roman" w:hAnsi="Verdana" w:cs="Times New Roman"/>
-          <w:color w:val="666666"/>
-          <w:sz w:val="20"/>
-          <w:szCs w:val="20"/>
-        </w:rPr>
-        <w:t>.</w:t>
+        <w:t>The certificate will be written to the specified file. It may now be uploaded to Amazon’s elastic load balancer or F5’s BigIP.</w:t>
       </w:r>
       <w:r>
         <w:rPr>
@@ -4870,21 +3702,8 @@
           <w:sz w:val="20"/>
           <w:szCs w:val="20"/>
         </w:rPr>
-        <w:t>–</w:t>
-      </w:r>
-      <w:proofErr w:type="spellStart"/>
-      <w:r>
-        <w:rPr>
-          <w:rFonts w:ascii="Verdana" w:eastAsia="Times New Roman" w:hAnsi="Verdana" w:cs="Times New Roman"/>
-          <w:b/>
-          <w:bCs/>
-          <w:color w:val="666666"/>
-          <w:sz w:val="20"/>
-          <w:szCs w:val="20"/>
-        </w:rPr>
-        <w:t>rfc</w:t>
-      </w:r>
-      <w:proofErr w:type="spellEnd"/>
+        <w:t>–rfc</w:t>
+      </w:r>
       <w:r>
         <w:rPr>
           <w:rFonts w:ascii="Verdana" w:eastAsia="Times New Roman" w:hAnsi="Verdana" w:cs="Times New Roman"/>
@@ -5039,21 +3858,8 @@
           <w:sz w:val="20"/>
           <w:szCs w:val="20"/>
         </w:rPr>
-        <w:t xml:space="preserve">Open the command console on whatever operating system you are using and navigate to the directory where </w:t>
-      </w:r>
-      <w:proofErr w:type="spellStart"/>
-      <w:proofErr w:type="gramStart"/>
-      <w:r>
-        <w:rPr>
-          <w:rFonts w:ascii="Verdana" w:eastAsia="Times New Roman" w:hAnsi="Verdana" w:cs="Times New Roman"/>
-          <w:color w:val="666666"/>
-          <w:sz w:val="20"/>
-          <w:szCs w:val="20"/>
-        </w:rPr>
-        <w:t>keytool</w:t>
-      </w:r>
-      <w:proofErr w:type="spellEnd"/>
-      <w:proofErr w:type="gramEnd"/>
+        <w:t>Open the command console on whatever operating system you are using and navigate to the directory where keytool</w:t>
+      </w:r>
       <w:r>
         <w:rPr>
           <w:rFonts w:ascii="Verdana" w:eastAsia="Times New Roman" w:hAnsi="Verdana" w:cs="Times New Roman"/>
@@ -5178,60 +3984,26 @@
                                 <w:color w:val="C45911" w:themeColor="accent2" w:themeShade="BF"/>
                               </w:rPr>
                             </w:pPr>
-                            <w:proofErr w:type="spellStart"/>
                             <w:r>
                               <w:rPr>
                                 <w:rFonts w:ascii="Verdana" w:hAnsi="Verdana"/>
                                 <w:color w:val="C45911" w:themeColor="accent2" w:themeShade="BF"/>
                               </w:rPr>
-                              <w:t>keytool</w:t>
-                            </w:r>
-                            <w:proofErr w:type="spellEnd"/>
-                            <w:r>
-                              <w:rPr>
-                                <w:rFonts w:ascii="Verdana" w:hAnsi="Verdana"/>
-                                <w:color w:val="C45911" w:themeColor="accent2" w:themeShade="BF"/>
-                              </w:rPr>
-                              <w:t xml:space="preserve"> –</w:t>
-                            </w:r>
-                            <w:proofErr w:type="spellStart"/>
-                            <w:r>
-                              <w:rPr>
-                                <w:rFonts w:ascii="Verdana" w:hAnsi="Verdana"/>
-                                <w:color w:val="C45911" w:themeColor="accent2" w:themeShade="BF"/>
-                              </w:rPr>
-                              <w:t>exportpem</w:t>
-                            </w:r>
-                            <w:proofErr w:type="spellEnd"/>
-                            <w:r>
-                              <w:rPr>
-                                <w:rFonts w:ascii="Verdana" w:hAnsi="Verdana"/>
-                                <w:color w:val="C45911" w:themeColor="accent2" w:themeShade="BF"/>
-                              </w:rPr>
-                              <w:t xml:space="preserve"> </w:t>
+                              <w:t>keytool –</w:t>
                             </w:r>
                             <w:r>
                               <w:rPr>
                                 <w:rFonts w:ascii="Verdana" w:hAnsi="Verdana"/>
                                 <w:color w:val="C45911" w:themeColor="accent2" w:themeShade="BF"/>
                               </w:rPr>
-                              <w:t xml:space="preserve">–alias </w:t>
+                              <w:t xml:space="preserve">exportpem </w:t>
                             </w:r>
-                            <w:proofErr w:type="spellStart"/>
                             <w:r>
                               <w:rPr>
                                 <w:rFonts w:ascii="Verdana" w:hAnsi="Verdana"/>
                                 <w:color w:val="C45911" w:themeColor="accent2" w:themeShade="BF"/>
                               </w:rPr>
-                              <w:t>mykey</w:t>
-                            </w:r>
-                            <w:proofErr w:type="spellEnd"/>
-                            <w:r>
-                              <w:rPr>
-                                <w:rFonts w:ascii="Verdana" w:hAnsi="Verdana"/>
-                                <w:color w:val="C45911" w:themeColor="accent2" w:themeShade="BF"/>
-                              </w:rPr>
-                              <w:t xml:space="preserve"> </w:t>
+                              <w:t xml:space="preserve">–alias mykey </w:t>
                             </w:r>
                             <w:r>
                               <w:rPr>
@@ -5245,23 +4017,7 @@
                                 <w:rFonts w:ascii="Verdana" w:hAnsi="Verdana"/>
                                 <w:color w:val="C45911" w:themeColor="accent2" w:themeShade="BF"/>
                               </w:rPr>
-                              <w:t xml:space="preserve">–keystore </w:t>
-                            </w:r>
-                            <w:proofErr w:type="spellStart"/>
-                            <w:r>
-                              <w:rPr>
-                                <w:rFonts w:ascii="Verdana" w:hAnsi="Verdana"/>
-                                <w:color w:val="C45911" w:themeColor="accent2" w:themeShade="BF"/>
-                              </w:rPr>
-                              <w:t>keystore.pfx</w:t>
-                            </w:r>
-                            <w:proofErr w:type="spellEnd"/>
-                            <w:r>
-                              <w:rPr>
-                                <w:rFonts w:ascii="Verdana" w:hAnsi="Verdana"/>
-                                <w:color w:val="C45911" w:themeColor="accent2" w:themeShade="BF"/>
-                              </w:rPr>
-                              <w:t xml:space="preserve"> </w:t>
+                              <w:t xml:space="preserve">–keystore keystore.pfx </w:t>
                             </w:r>
                           </w:p>
                           <w:p>
@@ -5277,7 +4033,28 @@
                                 <w:rFonts w:ascii="Verdana" w:hAnsi="Verdana"/>
                                 <w:color w:val="C45911" w:themeColor="accent2" w:themeShade="BF"/>
                               </w:rPr>
-                              <w:t xml:space="preserve">            -file cert.crt</w:t>
+                              <w:t xml:space="preserve">            -file </w:t>
+                            </w:r>
+                            <w:r>
+                              <w:rPr>
+                                <w:rFonts w:ascii="Verdana" w:hAnsi="Verdana"/>
+                                <w:color w:val="C45911" w:themeColor="accent2" w:themeShade="BF"/>
+                              </w:rPr>
+                              <w:t>cert-chain</w:t>
+                            </w:r>
+                            <w:r>
+                              <w:rPr>
+                                <w:rFonts w:ascii="Verdana" w:hAnsi="Verdana"/>
+                                <w:color w:val="C45911" w:themeColor="accent2" w:themeShade="BF"/>
+                              </w:rPr>
+                              <w:t>.</w:t>
+                            </w:r>
+                            <w:r>
+                              <w:rPr>
+                                <w:rFonts w:ascii="Verdana" w:hAnsi="Verdana"/>
+                                <w:color w:val="C45911" w:themeColor="accent2" w:themeShade="BF"/>
+                              </w:rPr>
+                              <w:t>pem</w:t>
                             </w:r>
                           </w:p>
                           <w:p/>
@@ -5300,7 +4077,11 @@
           </mc:Choice>
           <mc:Fallback>
             <w:pict>
-              <v:shape w14:anchorId="25295503" id="Text Box 1012050479" o:spid="_x0000_s1029" type="#_x0000_t202" style="position:absolute;left:0;text-align:left;margin-left:24pt;margin-top:5.65pt;width:413.25pt;height:51pt;z-index:251687936;visibility:visible;mso-wrap-style:square;mso-width-percent:0;mso-wrap-distance-left:9pt;mso-wrap-distance-top:0;mso-wrap-distance-right:9pt;mso-wrap-distance-bottom:0;mso-position-horizontal:absolute;mso-position-horizontal-relative:text;mso-position-vertical:absolute;mso-position-vertical-relative:text;mso-width-percent:0;mso-width-relative:margin;v-text-anchor:top" o:gfxdata="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" fillcolor="white [3201]" strokeweight=".5pt">
+              <v:shapetype w14:anchorId="25295503" id="_x0000_t202" coordsize="21600,21600" o:spt="202" path="m,l,21600r21600,l21600,xe">
+                <v:stroke joinstyle="miter"/>
+                <v:path gradientshapeok="t" o:connecttype="rect"/>
+              </v:shapetype>
+              <v:shape id="Text Box 1012050479" o:spid="_x0000_s1029" type="#_x0000_t202" style="position:absolute;left:0;text-align:left;margin-left:24pt;margin-top:5.65pt;width:413.25pt;height:51pt;z-index:251687936;visibility:visible;mso-wrap-style:square;mso-width-percent:0;mso-wrap-distance-left:9pt;mso-wrap-distance-top:0;mso-wrap-distance-right:9pt;mso-wrap-distance-bottom:0;mso-position-horizontal:absolute;mso-position-horizontal-relative:text;mso-position-vertical:absolute;mso-position-vertical-relative:text;mso-width-percent:0;mso-width-relative:margin;v-text-anchor:top" o:gfxdata="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" fillcolor="white [3201]" strokeweight=".5pt">
                 <v:textbox>
                   <w:txbxContent>
                     <w:p>
@@ -5311,60 +4092,26 @@
                           <w:color w:val="C45911" w:themeColor="accent2" w:themeShade="BF"/>
                         </w:rPr>
                       </w:pPr>
-                      <w:proofErr w:type="spellStart"/>
-                      <w:r>
-                        <w:rPr>
-                          <w:rFonts w:ascii="Verdana" w:hAnsi="Verdana"/>
-                          <w:color w:val="C45911" w:themeColor="accent2" w:themeShade="BF"/>
-                        </w:rPr>
-                        <w:t>keytool</w:t>
-                      </w:r>
-                      <w:proofErr w:type="spellEnd"/>
-                      <w:r>
-                        <w:rPr>
-                          <w:rFonts w:ascii="Verdana" w:hAnsi="Verdana"/>
-                          <w:color w:val="C45911" w:themeColor="accent2" w:themeShade="BF"/>
-                        </w:rPr>
-                        <w:t xml:space="preserve"> –</w:t>
-                      </w:r>
-                      <w:proofErr w:type="spellStart"/>
-                      <w:r>
-                        <w:rPr>
-                          <w:rFonts w:ascii="Verdana" w:hAnsi="Verdana"/>
-                          <w:color w:val="C45911" w:themeColor="accent2" w:themeShade="BF"/>
-                        </w:rPr>
-                        <w:t>exportpem</w:t>
-                      </w:r>
-                      <w:proofErr w:type="spellEnd"/>
-                      <w:r>
-                        <w:rPr>
-                          <w:rFonts w:ascii="Verdana" w:hAnsi="Verdana"/>
-                          <w:color w:val="C45911" w:themeColor="accent2" w:themeShade="BF"/>
-                        </w:rPr>
-                        <w:t xml:space="preserve"> </w:t>
-                      </w:r>
-                      <w:r>
-                        <w:rPr>
-                          <w:rFonts w:ascii="Verdana" w:hAnsi="Verdana"/>
-                          <w:color w:val="C45911" w:themeColor="accent2" w:themeShade="BF"/>
-                        </w:rPr>
-                        <w:t xml:space="preserve">–alias </w:t>
-                      </w:r>
-                      <w:proofErr w:type="spellStart"/>
-                      <w:r>
-                        <w:rPr>
-                          <w:rFonts w:ascii="Verdana" w:hAnsi="Verdana"/>
-                          <w:color w:val="C45911" w:themeColor="accent2" w:themeShade="BF"/>
-                        </w:rPr>
-                        <w:t>mykey</w:t>
-                      </w:r>
-                      <w:proofErr w:type="spellEnd"/>
-                      <w:r>
-                        <w:rPr>
-                          <w:rFonts w:ascii="Verdana" w:hAnsi="Verdana"/>
-                          <w:color w:val="C45911" w:themeColor="accent2" w:themeShade="BF"/>
-                        </w:rPr>
-                        <w:t xml:space="preserve"> </w:t>
+                      <w:r>
+                        <w:rPr>
+                          <w:rFonts w:ascii="Verdana" w:hAnsi="Verdana"/>
+                          <w:color w:val="C45911" w:themeColor="accent2" w:themeShade="BF"/>
+                        </w:rPr>
+                        <w:t>keytool –</w:t>
+                      </w:r>
+                      <w:r>
+                        <w:rPr>
+                          <w:rFonts w:ascii="Verdana" w:hAnsi="Verdana"/>
+                          <w:color w:val="C45911" w:themeColor="accent2" w:themeShade="BF"/>
+                        </w:rPr>
+                        <w:t xml:space="preserve">exportpem </w:t>
+                      </w:r>
+                      <w:r>
+                        <w:rPr>
+                          <w:rFonts w:ascii="Verdana" w:hAnsi="Verdana"/>
+                          <w:color w:val="C45911" w:themeColor="accent2" w:themeShade="BF"/>
+                        </w:rPr>
+                        <w:t xml:space="preserve">–alias mykey </w:t>
                       </w:r>
                       <w:r>
                         <w:rPr>
@@ -5378,23 +4125,7 @@
                           <w:rFonts w:ascii="Verdana" w:hAnsi="Verdana"/>
                           <w:color w:val="C45911" w:themeColor="accent2" w:themeShade="BF"/>
                         </w:rPr>
-                        <w:t xml:space="preserve">–keystore </w:t>
-                      </w:r>
-                      <w:proofErr w:type="spellStart"/>
-                      <w:r>
-                        <w:rPr>
-                          <w:rFonts w:ascii="Verdana" w:hAnsi="Verdana"/>
-                          <w:color w:val="C45911" w:themeColor="accent2" w:themeShade="BF"/>
-                        </w:rPr>
-                        <w:t>keystore.pfx</w:t>
-                      </w:r>
-                      <w:proofErr w:type="spellEnd"/>
-                      <w:r>
-                        <w:rPr>
-                          <w:rFonts w:ascii="Verdana" w:hAnsi="Verdana"/>
-                          <w:color w:val="C45911" w:themeColor="accent2" w:themeShade="BF"/>
-                        </w:rPr>
-                        <w:t xml:space="preserve"> </w:t>
+                        <w:t xml:space="preserve">–keystore keystore.pfx </w:t>
                       </w:r>
                     </w:p>
                     <w:p>
@@ -5410,7 +4141,28 @@
                           <w:rFonts w:ascii="Verdana" w:hAnsi="Verdana"/>
                           <w:color w:val="C45911" w:themeColor="accent2" w:themeShade="BF"/>
                         </w:rPr>
-                        <w:t xml:space="preserve">            -file cert.crt</w:t>
+                        <w:t xml:space="preserve">            -file </w:t>
+                      </w:r>
+                      <w:r>
+                        <w:rPr>
+                          <w:rFonts w:ascii="Verdana" w:hAnsi="Verdana"/>
+                          <w:color w:val="C45911" w:themeColor="accent2" w:themeShade="BF"/>
+                        </w:rPr>
+                        <w:t>cert-chain</w:t>
+                      </w:r>
+                      <w:r>
+                        <w:rPr>
+                          <w:rFonts w:ascii="Verdana" w:hAnsi="Verdana"/>
+                          <w:color w:val="C45911" w:themeColor="accent2" w:themeShade="BF"/>
+                        </w:rPr>
+                        <w:t>.</w:t>
+                      </w:r>
+                      <w:r>
+                        <w:rPr>
+                          <w:rFonts w:ascii="Verdana" w:hAnsi="Verdana"/>
+                          <w:color w:val="C45911" w:themeColor="accent2" w:themeShade="BF"/>
+                        </w:rPr>
+                        <w:t>pem</w:t>
                       </w:r>
                     </w:p>
                     <w:p/>
@@ -5485,48 +4237,17 @@
           <w:sz w:val="20"/>
           <w:szCs w:val="20"/>
         </w:rPr>
-        <w:t xml:space="preserve">will be written </w:t>
-      </w:r>
-      <w:proofErr w:type="gramStart"/>
-      <w:r>
-        <w:rPr>
-          <w:rFonts w:ascii="Verdana" w:eastAsia="Times New Roman" w:hAnsi="Verdana" w:cs="Times New Roman"/>
-          <w:color w:val="666666"/>
-          <w:sz w:val="20"/>
-          <w:szCs w:val="20"/>
-        </w:rPr>
-        <w:t>to</w:t>
-      </w:r>
-      <w:proofErr w:type="gramEnd"/>
-      <w:r>
-        <w:rPr>
-          <w:rFonts w:ascii="Verdana" w:eastAsia="Times New Roman" w:hAnsi="Verdana" w:cs="Times New Roman"/>
-          <w:color w:val="666666"/>
-          <w:sz w:val="20"/>
-          <w:szCs w:val="20"/>
-        </w:rPr>
-        <w:t xml:space="preserve"> the specified file. </w:t>
-      </w:r>
-      <w:r>
-        <w:rPr>
-          <w:rFonts w:ascii="Verdana" w:eastAsia="Times New Roman" w:hAnsi="Verdana" w:cs="Times New Roman"/>
-          <w:color w:val="666666"/>
-          <w:sz w:val="20"/>
-          <w:szCs w:val="20"/>
-        </w:rPr>
-        <w:t>Self-</w:t>
-      </w:r>
-      <w:proofErr w:type="gramStart"/>
-      <w:r>
-        <w:rPr>
-          <w:rFonts w:ascii="Verdana" w:eastAsia="Times New Roman" w:hAnsi="Verdana" w:cs="Times New Roman"/>
-          <w:color w:val="666666"/>
-          <w:sz w:val="20"/>
-          <w:szCs w:val="20"/>
-        </w:rPr>
-        <w:t>signed</w:t>
-      </w:r>
-      <w:proofErr w:type="gramEnd"/>
+        <w:t xml:space="preserve">will be written to the specified file. </w:t>
+      </w:r>
+      <w:r>
+        <w:rPr>
+          <w:rFonts w:ascii="Verdana" w:eastAsia="Times New Roman" w:hAnsi="Verdana" w:cs="Times New Roman"/>
+          <w:color w:val="666666"/>
+          <w:sz w:val="20"/>
+          <w:szCs w:val="20"/>
+        </w:rPr>
+        <w:t>Self-signed</w:t>
+      </w:r>
       <w:r>
         <w:rPr>
           <w:rFonts w:ascii="Verdana" w:eastAsia="Times New Roman" w:hAnsi="Verdana" w:cs="Times New Roman"/>
@@ -5703,21 +4424,8 @@
           <w:sz w:val="20"/>
           <w:szCs w:val="20"/>
         </w:rPr>
-        <w:t xml:space="preserve">Open the command console on whatever operating system you are using and navigate to the directory where </w:t>
-      </w:r>
-      <w:proofErr w:type="spellStart"/>
-      <w:proofErr w:type="gramStart"/>
-      <w:r>
-        <w:rPr>
-          <w:rFonts w:ascii="Verdana" w:eastAsia="Times New Roman" w:hAnsi="Verdana" w:cs="Times New Roman"/>
-          <w:color w:val="666666"/>
-          <w:sz w:val="20"/>
-          <w:szCs w:val="20"/>
-        </w:rPr>
-        <w:t>keytool</w:t>
-      </w:r>
-      <w:proofErr w:type="spellEnd"/>
-      <w:proofErr w:type="gramEnd"/>
+        <w:t>Open the command console on whatever operating system you are using and navigate to the directory where keytool</w:t>
+      </w:r>
       <w:r>
         <w:rPr>
           <w:rFonts w:ascii="Verdana" w:eastAsia="Times New Roman" w:hAnsi="Verdana" w:cs="Times New Roman"/>
@@ -5842,60 +4550,26 @@
                                 <w:color w:val="C45911" w:themeColor="accent2" w:themeShade="BF"/>
                               </w:rPr>
                             </w:pPr>
-                            <w:proofErr w:type="spellStart"/>
                             <w:r>
                               <w:rPr>
                                 <w:rFonts w:ascii="Verdana" w:hAnsi="Verdana"/>
                                 <w:color w:val="C45911" w:themeColor="accent2" w:themeShade="BF"/>
                               </w:rPr>
-                              <w:t>keytool</w:t>
-                            </w:r>
-                            <w:proofErr w:type="spellEnd"/>
-                            <w:r>
-                              <w:rPr>
-                                <w:rFonts w:ascii="Verdana" w:hAnsi="Verdana"/>
-                                <w:color w:val="C45911" w:themeColor="accent2" w:themeShade="BF"/>
-                              </w:rPr>
-                              <w:t xml:space="preserve"> –</w:t>
-                            </w:r>
-                            <w:proofErr w:type="spellStart"/>
-                            <w:r>
-                              <w:rPr>
-                                <w:rFonts w:ascii="Verdana" w:hAnsi="Verdana"/>
-                                <w:color w:val="C45911" w:themeColor="accent2" w:themeShade="BF"/>
-                              </w:rPr>
-                              <w:t>exportchain</w:t>
-                            </w:r>
-                            <w:proofErr w:type="spellEnd"/>
-                            <w:r>
-                              <w:rPr>
-                                <w:rFonts w:ascii="Verdana" w:hAnsi="Verdana"/>
-                                <w:color w:val="C45911" w:themeColor="accent2" w:themeShade="BF"/>
-                              </w:rPr>
-                              <w:t xml:space="preserve"> </w:t>
+                              <w:t>keytool –</w:t>
                             </w:r>
                             <w:r>
                               <w:rPr>
                                 <w:rFonts w:ascii="Verdana" w:hAnsi="Verdana"/>
                                 <w:color w:val="C45911" w:themeColor="accent2" w:themeShade="BF"/>
                               </w:rPr>
-                              <w:t xml:space="preserve">–alias </w:t>
+                              <w:t xml:space="preserve">exportchain </w:t>
                             </w:r>
-                            <w:proofErr w:type="spellStart"/>
                             <w:r>
                               <w:rPr>
                                 <w:rFonts w:ascii="Verdana" w:hAnsi="Verdana"/>
                                 <w:color w:val="C45911" w:themeColor="accent2" w:themeShade="BF"/>
                               </w:rPr>
-                              <w:t>mykey</w:t>
-                            </w:r>
-                            <w:proofErr w:type="spellEnd"/>
-                            <w:r>
-                              <w:rPr>
-                                <w:rFonts w:ascii="Verdana" w:hAnsi="Verdana"/>
-                                <w:color w:val="C45911" w:themeColor="accent2" w:themeShade="BF"/>
-                              </w:rPr>
-                              <w:t xml:space="preserve"> </w:t>
+                              <w:t xml:space="preserve">–alias mykey </w:t>
                             </w:r>
                             <w:r>
                               <w:rPr>
@@ -5909,23 +4583,7 @@
                                 <w:rFonts w:ascii="Verdana" w:hAnsi="Verdana"/>
                                 <w:color w:val="C45911" w:themeColor="accent2" w:themeShade="BF"/>
                               </w:rPr>
-                              <w:t xml:space="preserve">–keystore </w:t>
-                            </w:r>
-                            <w:proofErr w:type="spellStart"/>
-                            <w:r>
-                              <w:rPr>
-                                <w:rFonts w:ascii="Verdana" w:hAnsi="Verdana"/>
-                                <w:color w:val="C45911" w:themeColor="accent2" w:themeShade="BF"/>
-                              </w:rPr>
-                              <w:t>keystore.pfx</w:t>
-                            </w:r>
-                            <w:proofErr w:type="spellEnd"/>
-                            <w:r>
-                              <w:rPr>
-                                <w:rFonts w:ascii="Verdana" w:hAnsi="Verdana"/>
-                                <w:color w:val="C45911" w:themeColor="accent2" w:themeShade="BF"/>
-                              </w:rPr>
-                              <w:t xml:space="preserve"> </w:t>
+                              <w:t xml:space="preserve">–keystore keystore.pfx </w:t>
                             </w:r>
                           </w:p>
                           <w:p>
@@ -5950,7 +4608,6 @@
                               </w:rPr>
                               <w:t>–</w:t>
                             </w:r>
-                            <w:proofErr w:type="spellStart"/>
                             <w:r>
                               <w:rPr>
                                 <w:rFonts w:ascii="Verdana" w:hAnsi="Verdana"/>
@@ -5958,7 +4615,6 @@
                               </w:rPr>
                               <w:t>rfc</w:t>
                             </w:r>
-                            <w:proofErr w:type="spellEnd"/>
                             <w:r>
                               <w:rPr>
                                 <w:rFonts w:ascii="Verdana" w:hAnsi="Verdana"/>
@@ -5971,7 +4627,28 @@
                                 <w:rFonts w:ascii="Verdana" w:hAnsi="Verdana"/>
                                 <w:color w:val="C45911" w:themeColor="accent2" w:themeShade="BF"/>
                               </w:rPr>
-                              <w:t>-file cert.crt</w:t>
+                              <w:t>-file cert</w:t>
+                            </w:r>
+                            <w:r>
+                              <w:rPr>
+                                <w:rFonts w:ascii="Verdana" w:hAnsi="Verdana"/>
+                                <w:color w:val="C45911" w:themeColor="accent2" w:themeShade="BF"/>
+                              </w:rPr>
+                              <w:t>-chain</w:t>
+                            </w:r>
+                            <w:r>
+                              <w:rPr>
+                                <w:rFonts w:ascii="Verdana" w:hAnsi="Verdana"/>
+                                <w:color w:val="C45911" w:themeColor="accent2" w:themeShade="BF"/>
+                              </w:rPr>
+                              <w:t>.</w:t>
+                            </w:r>
+                            <w:r>
+                              <w:rPr>
+                                <w:rFonts w:ascii="Verdana" w:hAnsi="Verdana"/>
+                                <w:color w:val="C45911" w:themeColor="accent2" w:themeShade="BF"/>
+                              </w:rPr>
+                              <w:t>p7b</w:t>
                             </w:r>
                           </w:p>
                           <w:p/>
@@ -6005,60 +4682,26 @@
                           <w:color w:val="C45911" w:themeColor="accent2" w:themeShade="BF"/>
                         </w:rPr>
                       </w:pPr>
-                      <w:proofErr w:type="spellStart"/>
-                      <w:r>
-                        <w:rPr>
-                          <w:rFonts w:ascii="Verdana" w:hAnsi="Verdana"/>
-                          <w:color w:val="C45911" w:themeColor="accent2" w:themeShade="BF"/>
-                        </w:rPr>
-                        <w:t>keytool</w:t>
-                      </w:r>
-                      <w:proofErr w:type="spellEnd"/>
-                      <w:r>
-                        <w:rPr>
-                          <w:rFonts w:ascii="Verdana" w:hAnsi="Verdana"/>
-                          <w:color w:val="C45911" w:themeColor="accent2" w:themeShade="BF"/>
-                        </w:rPr>
-                        <w:t xml:space="preserve"> –</w:t>
-                      </w:r>
-                      <w:proofErr w:type="spellStart"/>
-                      <w:r>
-                        <w:rPr>
-                          <w:rFonts w:ascii="Verdana" w:hAnsi="Verdana"/>
-                          <w:color w:val="C45911" w:themeColor="accent2" w:themeShade="BF"/>
-                        </w:rPr>
-                        <w:t>exportchain</w:t>
-                      </w:r>
-                      <w:proofErr w:type="spellEnd"/>
-                      <w:r>
-                        <w:rPr>
-                          <w:rFonts w:ascii="Verdana" w:hAnsi="Verdana"/>
-                          <w:color w:val="C45911" w:themeColor="accent2" w:themeShade="BF"/>
-                        </w:rPr>
-                        <w:t xml:space="preserve"> </w:t>
-                      </w:r>
-                      <w:r>
-                        <w:rPr>
-                          <w:rFonts w:ascii="Verdana" w:hAnsi="Verdana"/>
-                          <w:color w:val="C45911" w:themeColor="accent2" w:themeShade="BF"/>
-                        </w:rPr>
-                        <w:t xml:space="preserve">–alias </w:t>
-                      </w:r>
-                      <w:proofErr w:type="spellStart"/>
-                      <w:r>
-                        <w:rPr>
-                          <w:rFonts w:ascii="Verdana" w:hAnsi="Verdana"/>
-                          <w:color w:val="C45911" w:themeColor="accent2" w:themeShade="BF"/>
-                        </w:rPr>
-                        <w:t>mykey</w:t>
-                      </w:r>
-                      <w:proofErr w:type="spellEnd"/>
-                      <w:r>
-                        <w:rPr>
-                          <w:rFonts w:ascii="Verdana" w:hAnsi="Verdana"/>
-                          <w:color w:val="C45911" w:themeColor="accent2" w:themeShade="BF"/>
-                        </w:rPr>
-                        <w:t xml:space="preserve"> </w:t>
+                      <w:r>
+                        <w:rPr>
+                          <w:rFonts w:ascii="Verdana" w:hAnsi="Verdana"/>
+                          <w:color w:val="C45911" w:themeColor="accent2" w:themeShade="BF"/>
+                        </w:rPr>
+                        <w:t>keytool –</w:t>
+                      </w:r>
+                      <w:r>
+                        <w:rPr>
+                          <w:rFonts w:ascii="Verdana" w:hAnsi="Verdana"/>
+                          <w:color w:val="C45911" w:themeColor="accent2" w:themeShade="BF"/>
+                        </w:rPr>
+                        <w:t xml:space="preserve">exportchain </w:t>
+                      </w:r>
+                      <w:r>
+                        <w:rPr>
+                          <w:rFonts w:ascii="Verdana" w:hAnsi="Verdana"/>
+                          <w:color w:val="C45911" w:themeColor="accent2" w:themeShade="BF"/>
+                        </w:rPr>
+                        <w:t xml:space="preserve">–alias mykey </w:t>
                       </w:r>
                       <w:r>
                         <w:rPr>
@@ -6072,23 +4715,7 @@
                           <w:rFonts w:ascii="Verdana" w:hAnsi="Verdana"/>
                           <w:color w:val="C45911" w:themeColor="accent2" w:themeShade="BF"/>
                         </w:rPr>
-                        <w:t xml:space="preserve">–keystore </w:t>
-                      </w:r>
-                      <w:proofErr w:type="spellStart"/>
-                      <w:r>
-                        <w:rPr>
-                          <w:rFonts w:ascii="Verdana" w:hAnsi="Verdana"/>
-                          <w:color w:val="C45911" w:themeColor="accent2" w:themeShade="BF"/>
-                        </w:rPr>
-                        <w:t>keystore.pfx</w:t>
-                      </w:r>
-                      <w:proofErr w:type="spellEnd"/>
-                      <w:r>
-                        <w:rPr>
-                          <w:rFonts w:ascii="Verdana" w:hAnsi="Verdana"/>
-                          <w:color w:val="C45911" w:themeColor="accent2" w:themeShade="BF"/>
-                        </w:rPr>
-                        <w:t xml:space="preserve"> </w:t>
+                        <w:t xml:space="preserve">–keystore keystore.pfx </w:t>
                       </w:r>
                     </w:p>
                     <w:p>
@@ -6113,7 +4740,6 @@
                         </w:rPr>
                         <w:t>–</w:t>
                       </w:r>
-                      <w:proofErr w:type="spellStart"/>
                       <w:r>
                         <w:rPr>
                           <w:rFonts w:ascii="Verdana" w:hAnsi="Verdana"/>
@@ -6121,7 +4747,6 @@
                         </w:rPr>
                         <w:t>rfc</w:t>
                       </w:r>
-                      <w:proofErr w:type="spellEnd"/>
                       <w:r>
                         <w:rPr>
                           <w:rFonts w:ascii="Verdana" w:hAnsi="Verdana"/>
@@ -6134,7 +4759,28 @@
                           <w:rFonts w:ascii="Verdana" w:hAnsi="Verdana"/>
                           <w:color w:val="C45911" w:themeColor="accent2" w:themeShade="BF"/>
                         </w:rPr>
-                        <w:t>-file cert.crt</w:t>
+                        <w:t>-file cert</w:t>
+                      </w:r>
+                      <w:r>
+                        <w:rPr>
+                          <w:rFonts w:ascii="Verdana" w:hAnsi="Verdana"/>
+                          <w:color w:val="C45911" w:themeColor="accent2" w:themeShade="BF"/>
+                        </w:rPr>
+                        <w:t>-chain</w:t>
+                      </w:r>
+                      <w:r>
+                        <w:rPr>
+                          <w:rFonts w:ascii="Verdana" w:hAnsi="Verdana"/>
+                          <w:color w:val="C45911" w:themeColor="accent2" w:themeShade="BF"/>
+                        </w:rPr>
+                        <w:t>.</w:t>
+                      </w:r>
+                      <w:r>
+                        <w:rPr>
+                          <w:rFonts w:ascii="Verdana" w:hAnsi="Verdana"/>
+                          <w:color w:val="C45911" w:themeColor="accent2" w:themeShade="BF"/>
+                        </w:rPr>
+                        <w:t>p7b</w:t>
                       </w:r>
                     </w:p>
                     <w:p/>
@@ -6209,48 +4855,17 @@
           <w:sz w:val="20"/>
           <w:szCs w:val="20"/>
         </w:rPr>
-        <w:t xml:space="preserve">will be written </w:t>
-      </w:r>
-      <w:proofErr w:type="gramStart"/>
-      <w:r>
-        <w:rPr>
-          <w:rFonts w:ascii="Verdana" w:eastAsia="Times New Roman" w:hAnsi="Verdana" w:cs="Times New Roman"/>
-          <w:color w:val="666666"/>
-          <w:sz w:val="20"/>
-          <w:szCs w:val="20"/>
-        </w:rPr>
-        <w:t>to</w:t>
-      </w:r>
-      <w:proofErr w:type="gramEnd"/>
-      <w:r>
-        <w:rPr>
-          <w:rFonts w:ascii="Verdana" w:eastAsia="Times New Roman" w:hAnsi="Verdana" w:cs="Times New Roman"/>
-          <w:color w:val="666666"/>
-          <w:sz w:val="20"/>
-          <w:szCs w:val="20"/>
-        </w:rPr>
-        <w:t xml:space="preserve"> the specified file. </w:t>
-      </w:r>
-      <w:r>
-        <w:rPr>
-          <w:rFonts w:ascii="Verdana" w:eastAsia="Times New Roman" w:hAnsi="Verdana" w:cs="Times New Roman"/>
-          <w:color w:val="666666"/>
-          <w:sz w:val="20"/>
-          <w:szCs w:val="20"/>
-        </w:rPr>
-        <w:t>Self-</w:t>
-      </w:r>
-      <w:proofErr w:type="gramStart"/>
-      <w:r>
-        <w:rPr>
-          <w:rFonts w:ascii="Verdana" w:eastAsia="Times New Roman" w:hAnsi="Verdana" w:cs="Times New Roman"/>
-          <w:color w:val="666666"/>
-          <w:sz w:val="20"/>
-          <w:szCs w:val="20"/>
-        </w:rPr>
-        <w:t>signed</w:t>
-      </w:r>
-      <w:proofErr w:type="gramEnd"/>
+        <w:t xml:space="preserve">will be written to the specified file. </w:t>
+      </w:r>
+      <w:r>
+        <w:rPr>
+          <w:rFonts w:ascii="Verdana" w:eastAsia="Times New Roman" w:hAnsi="Verdana" w:cs="Times New Roman"/>
+          <w:color w:val="666666"/>
+          <w:sz w:val="20"/>
+          <w:szCs w:val="20"/>
+        </w:rPr>
+        <w:t>Self-signed</w:t>
+      </w:r>
       <w:r>
         <w:rPr>
           <w:rFonts w:ascii="Verdana" w:eastAsia="Times New Roman" w:hAnsi="Verdana" w:cs="Times New Roman"/>
@@ -6293,21 +4908,8 @@
           <w:sz w:val="20"/>
           <w:szCs w:val="20"/>
         </w:rPr>
-        <w:t>–</w:t>
-      </w:r>
-      <w:proofErr w:type="spellStart"/>
-      <w:r>
-        <w:rPr>
-          <w:rFonts w:ascii="Verdana" w:eastAsia="Times New Roman" w:hAnsi="Verdana" w:cs="Times New Roman"/>
-          <w:b/>
-          <w:bCs/>
-          <w:color w:val="666666"/>
-          <w:sz w:val="20"/>
-          <w:szCs w:val="20"/>
-        </w:rPr>
-        <w:t>rfc</w:t>
-      </w:r>
-      <w:proofErr w:type="spellEnd"/>
+        <w:t>–rfc</w:t>
+      </w:r>
       <w:r>
         <w:rPr>
           <w:rFonts w:ascii="Verdana" w:eastAsia="Times New Roman" w:hAnsi="Verdana" w:cs="Times New Roman"/>
@@ -6368,7 +4970,7 @@
           <w:sz w:val="20"/>
           <w:szCs w:val="20"/>
         </w:rPr>
-        <w:t xml:space="preserve">user </w:t>
+        <w:t xml:space="preserve">root </w:t>
       </w:r>
       <w:r>
         <w:rPr>
@@ -6386,16 +4988,25 @@
           <w:sz w:val="20"/>
           <w:szCs w:val="20"/>
         </w:rPr>
-        <w:t xml:space="preserve">the root certificate and </w:t>
-      </w:r>
-      <w:r>
-        <w:rPr>
-          <w:rFonts w:ascii="Verdana" w:eastAsia="Times New Roman" w:hAnsi="Verdana" w:cs="Times New Roman"/>
-          <w:color w:val="666666"/>
-          <w:sz w:val="20"/>
-          <w:szCs w:val="20"/>
-        </w:rPr>
-        <w:t>any intermediaries.</w:t>
+        <w:t xml:space="preserve">the </w:t>
+      </w:r>
+      <w:r>
+        <w:rPr>
+          <w:rFonts w:ascii="Verdana" w:eastAsia="Times New Roman" w:hAnsi="Verdana" w:cs="Times New Roman"/>
+          <w:color w:val="666666"/>
+          <w:sz w:val="20"/>
+          <w:szCs w:val="20"/>
+        </w:rPr>
+        <w:t>user certificate and any intermediaries only</w:t>
+      </w:r>
+      <w:r>
+        <w:rPr>
+          <w:rFonts w:ascii="Verdana" w:eastAsia="Times New Roman" w:hAnsi="Verdana" w:cs="Times New Roman"/>
+          <w:color w:val="666666"/>
+          <w:sz w:val="20"/>
+          <w:szCs w:val="20"/>
+        </w:rPr>
+        <w:t>.</w:t>
       </w:r>
     </w:p>
     <w:p>
@@ -6540,21 +5151,8 @@
           <w:sz w:val="20"/>
           <w:szCs w:val="20"/>
         </w:rPr>
-        <w:t xml:space="preserve">Open the command console on whatever operating system you are using and navigate to the directory where </w:t>
-      </w:r>
-      <w:proofErr w:type="spellStart"/>
-      <w:proofErr w:type="gramStart"/>
-      <w:r>
-        <w:rPr>
-          <w:rFonts w:ascii="Verdana" w:eastAsia="Times New Roman" w:hAnsi="Verdana" w:cs="Times New Roman"/>
-          <w:color w:val="666666"/>
-          <w:sz w:val="20"/>
-          <w:szCs w:val="20"/>
-        </w:rPr>
-        <w:t>keytool</w:t>
-      </w:r>
-      <w:proofErr w:type="spellEnd"/>
-      <w:proofErr w:type="gramEnd"/>
+        <w:t>Open the command console on whatever operating system you are using and navigate to the directory where keytool</w:t>
+      </w:r>
       <w:r>
         <w:rPr>
           <w:rFonts w:ascii="Verdana" w:eastAsia="Times New Roman" w:hAnsi="Verdana" w:cs="Times New Roman"/>
@@ -6679,76 +5277,26 @@
                                 <w:color w:val="C45911" w:themeColor="accent2" w:themeShade="BF"/>
                               </w:rPr>
                             </w:pPr>
-                            <w:proofErr w:type="spellStart"/>
                             <w:r>
                               <w:rPr>
                                 <w:rFonts w:ascii="Verdana" w:hAnsi="Verdana"/>
                                 <w:color w:val="C45911" w:themeColor="accent2" w:themeShade="BF"/>
                               </w:rPr>
-                              <w:t>keytool</w:t>
-                            </w:r>
-                            <w:proofErr w:type="spellEnd"/>
-                            <w:r>
-                              <w:rPr>
-                                <w:rFonts w:ascii="Verdana" w:hAnsi="Verdana"/>
-                                <w:color w:val="C45911" w:themeColor="accent2" w:themeShade="BF"/>
-                              </w:rPr>
-                              <w:t xml:space="preserve"> –</w:t>
-                            </w:r>
-                            <w:proofErr w:type="spellStart"/>
-                            <w:r>
-                              <w:rPr>
-                                <w:rFonts w:ascii="Verdana" w:hAnsi="Verdana"/>
-                                <w:color w:val="C45911" w:themeColor="accent2" w:themeShade="BF"/>
-                              </w:rPr>
-                              <w:t>exportprikey</w:t>
-                            </w:r>
-                            <w:proofErr w:type="spellEnd"/>
-                            <w:r>
-                              <w:rPr>
-                                <w:rFonts w:ascii="Verdana" w:hAnsi="Verdana"/>
-                                <w:color w:val="C45911" w:themeColor="accent2" w:themeShade="BF"/>
-                              </w:rPr>
-                              <w:t xml:space="preserve"> </w:t>
+                              <w:t>keytool –</w:t>
                             </w:r>
                             <w:r>
                               <w:rPr>
                                 <w:rFonts w:ascii="Verdana" w:hAnsi="Verdana"/>
                                 <w:color w:val="C45911" w:themeColor="accent2" w:themeShade="BF"/>
                               </w:rPr>
-                              <w:t xml:space="preserve">–alias </w:t>
+                              <w:t xml:space="preserve">exportprikey </w:t>
                             </w:r>
-                            <w:proofErr w:type="spellStart"/>
                             <w:r>
                               <w:rPr>
                                 <w:rFonts w:ascii="Verdana" w:hAnsi="Verdana"/>
                                 <w:color w:val="C45911" w:themeColor="accent2" w:themeShade="BF"/>
                               </w:rPr>
-                              <w:t>mykey</w:t>
-                            </w:r>
-                            <w:proofErr w:type="spellEnd"/>
-                            <w:r>
-                              <w:rPr>
-                                <w:rFonts w:ascii="Verdana" w:hAnsi="Verdana"/>
-                                <w:color w:val="C45911" w:themeColor="accent2" w:themeShade="BF"/>
-                              </w:rPr>
-                              <w:t xml:space="preserve"> –keystore </w:t>
-                            </w:r>
-                            <w:proofErr w:type="spellStart"/>
-                            <w:r>
-                              <w:rPr>
-                                <w:rFonts w:ascii="Verdana" w:hAnsi="Verdana"/>
-                                <w:color w:val="C45911" w:themeColor="accent2" w:themeShade="BF"/>
-                              </w:rPr>
-                              <w:t>keystore.pfx</w:t>
-                            </w:r>
-                            <w:proofErr w:type="spellEnd"/>
-                            <w:r>
-                              <w:rPr>
-                                <w:rFonts w:ascii="Verdana" w:hAnsi="Verdana"/>
-                                <w:color w:val="C45911" w:themeColor="accent2" w:themeShade="BF"/>
-                              </w:rPr>
-                              <w:t xml:space="preserve"> </w:t>
+                              <w:t xml:space="preserve">–alias mykey –keystore keystore.pfx </w:t>
                             </w:r>
                           </w:p>
                           <w:p>
@@ -6773,7 +5321,6 @@
                               </w:rPr>
                               <w:t>–</w:t>
                             </w:r>
-                            <w:proofErr w:type="spellStart"/>
                             <w:r>
                               <w:rPr>
                                 <w:rFonts w:ascii="Verdana" w:hAnsi="Verdana"/>
@@ -6781,7 +5328,6 @@
                               </w:rPr>
                               <w:t>rfc</w:t>
                             </w:r>
-                            <w:proofErr w:type="spellEnd"/>
                             <w:r>
                               <w:rPr>
                                 <w:rFonts w:ascii="Verdana" w:hAnsi="Verdana"/>
@@ -6796,7 +5342,6 @@
                               </w:rPr>
                               <w:t xml:space="preserve">-file </w:t>
                             </w:r>
-                            <w:proofErr w:type="spellStart"/>
                             <w:r>
                               <w:rPr>
                                 <w:rFonts w:ascii="Verdana" w:hAnsi="Verdana"/>
@@ -6804,7 +5349,6 @@
                               </w:rPr>
                               <w:t>my_private_key.key</w:t>
                             </w:r>
-                            <w:proofErr w:type="spellEnd"/>
                           </w:p>
                           <w:p/>
                         </w:txbxContent>
@@ -7018,47 +5562,7 @@
           <w:sz w:val="20"/>
           <w:szCs w:val="20"/>
         </w:rPr>
-        <w:t xml:space="preserve">The private key will be written </w:t>
-      </w:r>
-      <w:proofErr w:type="gramStart"/>
-      <w:r>
-        <w:rPr>
-          <w:rFonts w:ascii="Verdana" w:eastAsia="Times New Roman" w:hAnsi="Verdana" w:cs="Times New Roman"/>
-          <w:color w:val="666666"/>
-          <w:sz w:val="20"/>
-          <w:szCs w:val="20"/>
-        </w:rPr>
-        <w:t>to</w:t>
-      </w:r>
-      <w:proofErr w:type="gramEnd"/>
-      <w:r>
-        <w:rPr>
-          <w:rFonts w:ascii="Verdana" w:eastAsia="Times New Roman" w:hAnsi="Verdana" w:cs="Times New Roman"/>
-          <w:color w:val="666666"/>
-          <w:sz w:val="20"/>
-          <w:szCs w:val="20"/>
-        </w:rPr>
-        <w:t xml:space="preserve"> the specified file. It may now be uploaded to Amazon’s elastic load balancer or F5’s </w:t>
-      </w:r>
-      <w:proofErr w:type="spellStart"/>
-      <w:r>
-        <w:rPr>
-          <w:rFonts w:ascii="Verdana" w:eastAsia="Times New Roman" w:hAnsi="Verdana" w:cs="Times New Roman"/>
-          <w:color w:val="666666"/>
-          <w:sz w:val="20"/>
-          <w:szCs w:val="20"/>
-        </w:rPr>
-        <w:t>BigIP</w:t>
-      </w:r>
-      <w:proofErr w:type="spellEnd"/>
-      <w:r>
-        <w:rPr>
-          <w:rFonts w:ascii="Verdana" w:eastAsia="Times New Roman" w:hAnsi="Verdana" w:cs="Times New Roman"/>
-          <w:color w:val="666666"/>
-          <w:sz w:val="20"/>
-          <w:szCs w:val="20"/>
-        </w:rPr>
-        <w:t>.</w:t>
+        <w:t>The private key will be written to the specified file. It may now be uploaded to Amazon’s elastic load balancer or F5’s BigIP.</w:t>
       </w:r>
     </w:p>
     <w:p>
@@ -7117,21 +5621,8 @@
           <w:sz w:val="20"/>
           <w:szCs w:val="20"/>
         </w:rPr>
-        <w:t>–</w:t>
-      </w:r>
-      <w:proofErr w:type="spellStart"/>
-      <w:r>
-        <w:rPr>
-          <w:rFonts w:ascii="Verdana" w:eastAsia="Times New Roman" w:hAnsi="Verdana" w:cs="Times New Roman"/>
-          <w:b/>
-          <w:bCs/>
-          <w:color w:val="666666"/>
-          <w:sz w:val="20"/>
-          <w:szCs w:val="20"/>
-        </w:rPr>
-        <w:t>rfc</w:t>
-      </w:r>
-      <w:proofErr w:type="spellEnd"/>
+        <w:t>–rfc</w:t>
+      </w:r>
       <w:r>
         <w:rPr>
           <w:rFonts w:ascii="Verdana" w:eastAsia="Times New Roman" w:hAnsi="Verdana" w:cs="Times New Roman"/>
@@ -7299,21 +5790,8 @@
           <w:sz w:val="20"/>
           <w:szCs w:val="20"/>
         </w:rPr>
-        <w:t xml:space="preserve">Open the command console on whatever operating system you are using and navigate to the directory where </w:t>
-      </w:r>
-      <w:proofErr w:type="spellStart"/>
-      <w:proofErr w:type="gramStart"/>
-      <w:r>
-        <w:rPr>
-          <w:rFonts w:ascii="Verdana" w:eastAsia="Times New Roman" w:hAnsi="Verdana" w:cs="Times New Roman"/>
-          <w:color w:val="666666"/>
-          <w:sz w:val="20"/>
-          <w:szCs w:val="20"/>
-        </w:rPr>
-        <w:t>keytool</w:t>
-      </w:r>
-      <w:proofErr w:type="spellEnd"/>
-      <w:proofErr w:type="gramEnd"/>
+        <w:t>Open the command console on whatever operating system you are using and navigate to the directory where keytool</w:t>
+      </w:r>
       <w:r>
         <w:rPr>
           <w:rFonts w:ascii="Verdana" w:eastAsia="Times New Roman" w:hAnsi="Verdana" w:cs="Times New Roman"/>
@@ -7438,76 +5916,26 @@
                                 <w:color w:val="C45911" w:themeColor="accent2" w:themeShade="BF"/>
                               </w:rPr>
                             </w:pPr>
-                            <w:proofErr w:type="spellStart"/>
                             <w:r>
                               <w:rPr>
                                 <w:rFonts w:ascii="Verdana" w:hAnsi="Verdana"/>
                                 <w:color w:val="C45911" w:themeColor="accent2" w:themeShade="BF"/>
                               </w:rPr>
-                              <w:t>keytool</w:t>
-                            </w:r>
-                            <w:proofErr w:type="spellEnd"/>
-                            <w:r>
-                              <w:rPr>
-                                <w:rFonts w:ascii="Verdana" w:hAnsi="Verdana"/>
-                                <w:color w:val="C45911" w:themeColor="accent2" w:themeShade="BF"/>
-                              </w:rPr>
-                              <w:t xml:space="preserve"> –</w:t>
-                            </w:r>
-                            <w:proofErr w:type="spellStart"/>
-                            <w:r>
-                              <w:rPr>
-                                <w:rFonts w:ascii="Verdana" w:hAnsi="Verdana"/>
-                                <w:color w:val="C45911" w:themeColor="accent2" w:themeShade="BF"/>
-                              </w:rPr>
-                              <w:t>certreq</w:t>
-                            </w:r>
-                            <w:proofErr w:type="spellEnd"/>
-                            <w:r>
-                              <w:rPr>
-                                <w:rFonts w:ascii="Verdana" w:hAnsi="Verdana"/>
-                                <w:color w:val="C45911" w:themeColor="accent2" w:themeShade="BF"/>
-                              </w:rPr>
-                              <w:t xml:space="preserve"> </w:t>
+                              <w:t>keytool –</w:t>
                             </w:r>
                             <w:r>
                               <w:rPr>
                                 <w:rFonts w:ascii="Verdana" w:hAnsi="Verdana"/>
                                 <w:color w:val="C45911" w:themeColor="accent2" w:themeShade="BF"/>
                               </w:rPr>
-                              <w:t xml:space="preserve">–alias </w:t>
+                              <w:t xml:space="preserve">certreq </w:t>
                             </w:r>
-                            <w:proofErr w:type="spellStart"/>
                             <w:r>
                               <w:rPr>
                                 <w:rFonts w:ascii="Verdana" w:hAnsi="Verdana"/>
                                 <w:color w:val="C45911" w:themeColor="accent2" w:themeShade="BF"/>
                               </w:rPr>
-                              <w:t>mykey</w:t>
-                            </w:r>
-                            <w:proofErr w:type="spellEnd"/>
-                            <w:r>
-                              <w:rPr>
-                                <w:rFonts w:ascii="Verdana" w:hAnsi="Verdana"/>
-                                <w:color w:val="C45911" w:themeColor="accent2" w:themeShade="BF"/>
-                              </w:rPr>
-                              <w:t xml:space="preserve"> –keystore </w:t>
-                            </w:r>
-                            <w:proofErr w:type="spellStart"/>
-                            <w:r>
-                              <w:rPr>
-                                <w:rFonts w:ascii="Verdana" w:hAnsi="Verdana"/>
-                                <w:color w:val="C45911" w:themeColor="accent2" w:themeShade="BF"/>
-                              </w:rPr>
-                              <w:t>keystore.pfx</w:t>
-                            </w:r>
-                            <w:proofErr w:type="spellEnd"/>
-                            <w:r>
-                              <w:rPr>
-                                <w:rFonts w:ascii="Verdana" w:hAnsi="Verdana"/>
-                                <w:color w:val="C45911" w:themeColor="accent2" w:themeShade="BF"/>
-                              </w:rPr>
-                              <w:t xml:space="preserve"> </w:t>
+                              <w:t xml:space="preserve">–alias mykey –keystore keystore.pfx </w:t>
                             </w:r>
                           </w:p>
                           <w:p>
@@ -7523,17 +5951,8 @@
                                 <w:rFonts w:ascii="Verdana" w:hAnsi="Verdana"/>
                                 <w:color w:val="C45911" w:themeColor="accent2" w:themeShade="BF"/>
                               </w:rPr>
-                              <w:t xml:space="preserve">            -file </w:t>
+                              <w:t xml:space="preserve">            -file bidnow.csr</w:t>
                             </w:r>
-                            <w:proofErr w:type="spellStart"/>
-                            <w:r>
-                              <w:rPr>
-                                <w:rFonts w:ascii="Verdana" w:hAnsi="Verdana"/>
-                                <w:color w:val="C45911" w:themeColor="accent2" w:themeShade="BF"/>
-                              </w:rPr>
-                              <w:t>bidnow.csr</w:t>
-                            </w:r>
-                            <w:proofErr w:type="spellEnd"/>
                           </w:p>
                           <w:p/>
                         </w:txbxContent>
@@ -7736,27 +6155,7 @@
           <w:sz w:val="20"/>
           <w:szCs w:val="20"/>
         </w:rPr>
-        <w:t xml:space="preserve">will be written </w:t>
-      </w:r>
-      <w:proofErr w:type="gramStart"/>
-      <w:r>
-        <w:rPr>
-          <w:rFonts w:ascii="Verdana" w:eastAsia="Times New Roman" w:hAnsi="Verdana" w:cs="Times New Roman"/>
-          <w:color w:val="666666"/>
-          <w:sz w:val="20"/>
-          <w:szCs w:val="20"/>
-        </w:rPr>
-        <w:t>to</w:t>
-      </w:r>
-      <w:proofErr w:type="gramEnd"/>
-      <w:r>
-        <w:rPr>
-          <w:rFonts w:ascii="Verdana" w:eastAsia="Times New Roman" w:hAnsi="Verdana" w:cs="Times New Roman"/>
-          <w:color w:val="666666"/>
-          <w:sz w:val="20"/>
-          <w:szCs w:val="20"/>
-        </w:rPr>
-        <w:t xml:space="preserve"> the specified file. </w:t>
+        <w:t xml:space="preserve">will be written to the specified file. </w:t>
       </w:r>
       <w:r>
         <w:rPr>
@@ -7880,21 +6279,8 @@
           <w:sz w:val="20"/>
           <w:szCs w:val="20"/>
         </w:rPr>
-        <w:t xml:space="preserve">Open the command console on whatever operating system you are using and navigate to the directory where </w:t>
-      </w:r>
-      <w:proofErr w:type="spellStart"/>
-      <w:proofErr w:type="gramStart"/>
-      <w:r>
-        <w:rPr>
-          <w:rFonts w:ascii="Verdana" w:eastAsia="Times New Roman" w:hAnsi="Verdana" w:cs="Times New Roman"/>
-          <w:color w:val="666666"/>
-          <w:sz w:val="20"/>
-          <w:szCs w:val="20"/>
-        </w:rPr>
-        <w:t>keytool</w:t>
-      </w:r>
-      <w:proofErr w:type="spellEnd"/>
-      <w:proofErr w:type="gramEnd"/>
+        <w:t>Open the command console on whatever operating system you are using and navigate to the directory where keytool</w:t>
+      </w:r>
       <w:r>
         <w:rPr>
           <w:rFonts w:ascii="Verdana" w:eastAsia="Times New Roman" w:hAnsi="Verdana" w:cs="Times New Roman"/>
@@ -7998,47 +6384,20 @@
                                 <w:color w:val="C45911" w:themeColor="accent2" w:themeShade="BF"/>
                               </w:rPr>
                             </w:pPr>
-                            <w:proofErr w:type="spellStart"/>
                             <w:r>
                               <w:rPr>
                                 <w:rFonts w:ascii="Verdana" w:hAnsi="Verdana"/>
                                 <w:color w:val="C45911" w:themeColor="accent2" w:themeShade="BF"/>
                               </w:rPr>
-                              <w:t>keytool</w:t>
+                              <w:t>keytool –</w:t>
                             </w:r>
-                            <w:proofErr w:type="spellEnd"/>
                             <w:r>
                               <w:rPr>
                                 <w:rFonts w:ascii="Verdana" w:hAnsi="Verdana"/>
                                 <w:color w:val="C45911" w:themeColor="accent2" w:themeShade="BF"/>
                               </w:rPr>
-                              <w:t xml:space="preserve"> –</w:t>
+                              <w:t>printcertreq -file bidnow.csr</w:t>
                             </w:r>
-                            <w:proofErr w:type="spellStart"/>
-                            <w:r>
-                              <w:rPr>
-                                <w:rFonts w:ascii="Verdana" w:hAnsi="Verdana"/>
-                                <w:color w:val="C45911" w:themeColor="accent2" w:themeShade="BF"/>
-                              </w:rPr>
-                              <w:t>printcertreq</w:t>
-                            </w:r>
-                            <w:proofErr w:type="spellEnd"/>
-                            <w:r>
-                              <w:rPr>
-                                <w:rFonts w:ascii="Verdana" w:hAnsi="Verdana"/>
-                                <w:color w:val="C45911" w:themeColor="accent2" w:themeShade="BF"/>
-                              </w:rPr>
-                              <w:t xml:space="preserve"> -file </w:t>
-                            </w:r>
-                            <w:proofErr w:type="spellStart"/>
-                            <w:r>
-                              <w:rPr>
-                                <w:rFonts w:ascii="Verdana" w:hAnsi="Verdana"/>
-                                <w:color w:val="C45911" w:themeColor="accent2" w:themeShade="BF"/>
-                              </w:rPr>
-                              <w:t>bidnow.csr</w:t>
-                            </w:r>
-                            <w:proofErr w:type="spellEnd"/>
                           </w:p>
                           <w:p/>
                         </w:txbxContent>
@@ -8266,21 +6625,8 @@
           <w:sz w:val="20"/>
           <w:szCs w:val="20"/>
         </w:rPr>
-        <w:t xml:space="preserve">Open the command console on whatever operating system you are using and navigate to the directory where </w:t>
-      </w:r>
-      <w:proofErr w:type="spellStart"/>
-      <w:proofErr w:type="gramStart"/>
-      <w:r>
-        <w:rPr>
-          <w:rFonts w:ascii="Verdana" w:eastAsia="Times New Roman" w:hAnsi="Verdana" w:cs="Times New Roman"/>
-          <w:color w:val="666666"/>
-          <w:sz w:val="20"/>
-          <w:szCs w:val="20"/>
-        </w:rPr>
-        <w:t>keytool</w:t>
-      </w:r>
-      <w:proofErr w:type="spellEnd"/>
-      <w:proofErr w:type="gramEnd"/>
+        <w:t>Open the command console on whatever operating system you are using and navigate to the directory where keytool</w:t>
+      </w:r>
       <w:r>
         <w:rPr>
           <w:rFonts w:ascii="Verdana" w:eastAsia="Times New Roman" w:hAnsi="Verdana" w:cs="Times New Roman"/>
@@ -8384,37 +6730,19 @@
                                 <w:color w:val="C45911" w:themeColor="accent2" w:themeShade="BF"/>
                               </w:rPr>
                             </w:pPr>
-                            <w:proofErr w:type="spellStart"/>
                             <w:r>
                               <w:rPr>
                                 <w:rFonts w:ascii="Verdana" w:hAnsi="Verdana"/>
                                 <w:color w:val="C45911" w:themeColor="accent2" w:themeShade="BF"/>
                               </w:rPr>
-                              <w:t>keytool</w:t>
+                              <w:t>keytool –</w:t>
                             </w:r>
-                            <w:proofErr w:type="spellEnd"/>
                             <w:r>
                               <w:rPr>
                                 <w:rFonts w:ascii="Verdana" w:hAnsi="Verdana"/>
                                 <w:color w:val="C45911" w:themeColor="accent2" w:themeShade="BF"/>
                               </w:rPr>
-                              <w:t xml:space="preserve"> –</w:t>
-                            </w:r>
-                            <w:proofErr w:type="spellStart"/>
-                            <w:r>
-                              <w:rPr>
-                                <w:rFonts w:ascii="Verdana" w:hAnsi="Verdana"/>
-                                <w:color w:val="C45911" w:themeColor="accent2" w:themeShade="BF"/>
-                              </w:rPr>
-                              <w:t>printcert</w:t>
-                            </w:r>
-                            <w:proofErr w:type="spellEnd"/>
-                            <w:r>
-                              <w:rPr>
-                                <w:rFonts w:ascii="Verdana" w:hAnsi="Verdana"/>
-                                <w:color w:val="C45911" w:themeColor="accent2" w:themeShade="BF"/>
-                              </w:rPr>
-                              <w:t xml:space="preserve"> -v -file bidnow.crt</w:t>
+                              <w:t>printcert -v -file bidnow.crt</w:t>
                             </w:r>
                           </w:p>
                           <w:p/>
@@ -8549,67 +6877,7 @@
           <w:sz w:val="20"/>
           <w:szCs w:val="20"/>
         </w:rPr>
-        <w:t xml:space="preserve">The file from the certificate authority may have any number of file extensions. For code signing certificates it is typically </w:t>
-      </w:r>
-      <w:proofErr w:type="spellStart"/>
-      <w:r>
-        <w:rPr>
-          <w:rFonts w:ascii="Verdana" w:eastAsia="Times New Roman" w:hAnsi="Verdana" w:cs="Times New Roman"/>
-          <w:color w:val="666666"/>
-          <w:sz w:val="20"/>
-          <w:szCs w:val="20"/>
-        </w:rPr>
-        <w:t>spc</w:t>
-      </w:r>
-      <w:proofErr w:type="spellEnd"/>
-      <w:r>
-        <w:rPr>
-          <w:rFonts w:ascii="Verdana" w:eastAsia="Times New Roman" w:hAnsi="Verdana" w:cs="Times New Roman"/>
-          <w:color w:val="666666"/>
-          <w:sz w:val="20"/>
-          <w:szCs w:val="20"/>
-        </w:rPr>
-        <w:t xml:space="preserve">. It may also be </w:t>
-      </w:r>
-      <w:proofErr w:type="spellStart"/>
-      <w:r>
-        <w:rPr>
-          <w:rFonts w:ascii="Verdana" w:eastAsia="Times New Roman" w:hAnsi="Verdana" w:cs="Times New Roman"/>
-          <w:color w:val="666666"/>
-          <w:sz w:val="20"/>
-          <w:szCs w:val="20"/>
-        </w:rPr>
-        <w:t>crt</w:t>
-      </w:r>
-      <w:proofErr w:type="spellEnd"/>
-      <w:r>
-        <w:rPr>
-          <w:rFonts w:ascii="Verdana" w:eastAsia="Times New Roman" w:hAnsi="Verdana" w:cs="Times New Roman"/>
-          <w:color w:val="666666"/>
-          <w:sz w:val="20"/>
-          <w:szCs w:val="20"/>
-        </w:rPr>
-        <w:t xml:space="preserve">, der or </w:t>
-      </w:r>
-      <w:proofErr w:type="spellStart"/>
-      <w:r>
-        <w:rPr>
-          <w:rFonts w:ascii="Verdana" w:eastAsia="Times New Roman" w:hAnsi="Verdana" w:cs="Times New Roman"/>
-          <w:color w:val="666666"/>
-          <w:sz w:val="20"/>
-          <w:szCs w:val="20"/>
-        </w:rPr>
-        <w:t>pem</w:t>
-      </w:r>
-      <w:proofErr w:type="spellEnd"/>
-      <w:r>
-        <w:rPr>
-          <w:rFonts w:ascii="Verdana" w:eastAsia="Times New Roman" w:hAnsi="Verdana" w:cs="Times New Roman"/>
-          <w:color w:val="666666"/>
-          <w:sz w:val="20"/>
-          <w:szCs w:val="20"/>
-        </w:rPr>
-        <w:t>.</w:t>
+        <w:t>The file from the certificate authority may have any number of file extensions. For code signing certificates it is typically spc. It may also be crt, der or pem.</w:t>
       </w:r>
     </w:p>
     <w:p>
@@ -8633,27 +6901,7 @@
           <w:sz w:val="20"/>
           <w:szCs w:val="20"/>
         </w:rPr>
-        <w:t xml:space="preserve">The entire certificate chain (if one exists) will be printed </w:t>
-      </w:r>
-      <w:proofErr w:type="gramStart"/>
-      <w:r>
-        <w:rPr>
-          <w:rFonts w:ascii="Verdana" w:eastAsia="Times New Roman" w:hAnsi="Verdana" w:cs="Times New Roman"/>
-          <w:color w:val="666666"/>
-          <w:sz w:val="20"/>
-          <w:szCs w:val="20"/>
-        </w:rPr>
-        <w:t>to</w:t>
-      </w:r>
-      <w:proofErr w:type="gramEnd"/>
-      <w:r>
-        <w:rPr>
-          <w:rFonts w:ascii="Verdana" w:eastAsia="Times New Roman" w:hAnsi="Verdana" w:cs="Times New Roman"/>
-          <w:color w:val="666666"/>
-          <w:sz w:val="20"/>
-          <w:szCs w:val="20"/>
-        </w:rPr>
-        <w:t xml:space="preserve"> the screen for your evaluation. You can compare key fingerprints with those in your keystore and identify if the file contains just the signed certificate or both the signed certificate and the certification chain.</w:t>
+        <w:t>The entire certificate chain (if one exists) will be printed to the screen for your evaluation. You can compare key fingerprints with those in your keystore and identify if the file contains just the signed certificate or both the signed certificate and the certification chain.</w:t>
       </w:r>
     </w:p>
     <w:p>
@@ -8805,21 +7053,8 @@
           <w:sz w:val="20"/>
           <w:szCs w:val="20"/>
         </w:rPr>
-        <w:t xml:space="preserve">Open the command console on whatever operating system you are using and navigate to the directory where </w:t>
-      </w:r>
-      <w:proofErr w:type="spellStart"/>
-      <w:proofErr w:type="gramStart"/>
-      <w:r>
-        <w:rPr>
-          <w:rFonts w:ascii="Verdana" w:eastAsia="Times New Roman" w:hAnsi="Verdana" w:cs="Times New Roman"/>
-          <w:color w:val="666666"/>
-          <w:sz w:val="20"/>
-          <w:szCs w:val="20"/>
-        </w:rPr>
-        <w:t>keytool</w:t>
-      </w:r>
-      <w:proofErr w:type="spellEnd"/>
-      <w:proofErr w:type="gramEnd"/>
+        <w:t>Open the command console on whatever operating system you are using and navigate to the directory where keytool</w:t>
+      </w:r>
       <w:r>
         <w:rPr>
           <w:rFonts w:ascii="Verdana" w:eastAsia="Times New Roman" w:hAnsi="Verdana" w:cs="Times New Roman"/>
@@ -8924,76 +7159,26 @@
                                 <w:color w:val="C45911" w:themeColor="accent2" w:themeShade="BF"/>
                               </w:rPr>
                             </w:pPr>
-                            <w:proofErr w:type="spellStart"/>
                             <w:r>
                               <w:rPr>
                                 <w:rFonts w:ascii="Verdana" w:hAnsi="Verdana"/>
                                 <w:color w:val="C45911" w:themeColor="accent2" w:themeShade="BF"/>
                               </w:rPr>
-                              <w:t>keytool</w:t>
-                            </w:r>
-                            <w:proofErr w:type="spellEnd"/>
-                            <w:r>
-                              <w:rPr>
-                                <w:rFonts w:ascii="Verdana" w:hAnsi="Verdana"/>
-                                <w:color w:val="C45911" w:themeColor="accent2" w:themeShade="BF"/>
-                              </w:rPr>
-                              <w:t xml:space="preserve"> –</w:t>
-                            </w:r>
-                            <w:proofErr w:type="spellStart"/>
-                            <w:r>
-                              <w:rPr>
-                                <w:rFonts w:ascii="Verdana" w:hAnsi="Verdana"/>
-                                <w:color w:val="C45911" w:themeColor="accent2" w:themeShade="BF"/>
-                              </w:rPr>
-                              <w:t>importcert</w:t>
-                            </w:r>
-                            <w:proofErr w:type="spellEnd"/>
-                            <w:r>
-                              <w:rPr>
-                                <w:rFonts w:ascii="Verdana" w:hAnsi="Verdana"/>
-                                <w:color w:val="C45911" w:themeColor="accent2" w:themeShade="BF"/>
-                              </w:rPr>
-                              <w:t xml:space="preserve"> </w:t>
+                              <w:t>keytool –</w:t>
                             </w:r>
                             <w:r>
                               <w:rPr>
                                 <w:rFonts w:ascii="Verdana" w:hAnsi="Verdana"/>
                                 <w:color w:val="C45911" w:themeColor="accent2" w:themeShade="BF"/>
                               </w:rPr>
-                              <w:t xml:space="preserve">–alias </w:t>
+                              <w:t xml:space="preserve">importcert </w:t>
                             </w:r>
-                            <w:proofErr w:type="spellStart"/>
                             <w:r>
                               <w:rPr>
                                 <w:rFonts w:ascii="Verdana" w:hAnsi="Verdana"/>
                                 <w:color w:val="C45911" w:themeColor="accent2" w:themeShade="BF"/>
                               </w:rPr>
-                              <w:t>mykey</w:t>
-                            </w:r>
-                            <w:proofErr w:type="spellEnd"/>
-                            <w:r>
-                              <w:rPr>
-                                <w:rFonts w:ascii="Verdana" w:hAnsi="Verdana"/>
-                                <w:color w:val="C45911" w:themeColor="accent2" w:themeShade="BF"/>
-                              </w:rPr>
-                              <w:t xml:space="preserve"> –keystore </w:t>
-                            </w:r>
-                            <w:proofErr w:type="spellStart"/>
-                            <w:r>
-                              <w:rPr>
-                                <w:rFonts w:ascii="Verdana" w:hAnsi="Verdana"/>
-                                <w:color w:val="C45911" w:themeColor="accent2" w:themeShade="BF"/>
-                              </w:rPr>
-                              <w:t>keystore.pfx</w:t>
-                            </w:r>
-                            <w:proofErr w:type="spellEnd"/>
-                            <w:r>
-                              <w:rPr>
-                                <w:rFonts w:ascii="Verdana" w:hAnsi="Verdana"/>
-                                <w:color w:val="C45911" w:themeColor="accent2" w:themeShade="BF"/>
-                              </w:rPr>
-                              <w:t xml:space="preserve"> </w:t>
+                              <w:t xml:space="preserve">–alias mykey –keystore keystore.pfx </w:t>
                             </w:r>
                           </w:p>
                           <w:p>
@@ -9016,17 +7201,8 @@
                                 <w:rFonts w:ascii="Verdana" w:hAnsi="Verdana"/>
                                 <w:color w:val="C45911" w:themeColor="accent2" w:themeShade="BF"/>
                               </w:rPr>
-                              <w:t>-</w:t>
+                              <w:t>-trustcacerts</w:t>
                             </w:r>
-                            <w:proofErr w:type="spellStart"/>
-                            <w:r>
-                              <w:rPr>
-                                <w:rFonts w:ascii="Verdana" w:hAnsi="Verdana"/>
-                                <w:color w:val="C45911" w:themeColor="accent2" w:themeShade="BF"/>
-                              </w:rPr>
-                              <w:t>trustcacerts</w:t>
-                            </w:r>
-                            <w:proofErr w:type="spellEnd"/>
                             <w:r>
                               <w:rPr>
                                 <w:rFonts w:ascii="Verdana" w:hAnsi="Verdana"/>
@@ -9270,67 +7446,7 @@
           <w:sz w:val="20"/>
           <w:szCs w:val="20"/>
         </w:rPr>
-        <w:t xml:space="preserve">The file from the certificate authority may have any number of file extensions. For code signing certificates it is typically </w:t>
-      </w:r>
-      <w:proofErr w:type="spellStart"/>
-      <w:r>
-        <w:rPr>
-          <w:rFonts w:ascii="Verdana" w:eastAsia="Times New Roman" w:hAnsi="Verdana" w:cs="Times New Roman"/>
-          <w:color w:val="666666"/>
-          <w:sz w:val="20"/>
-          <w:szCs w:val="20"/>
-        </w:rPr>
-        <w:t>spc</w:t>
-      </w:r>
-      <w:proofErr w:type="spellEnd"/>
-      <w:r>
-        <w:rPr>
-          <w:rFonts w:ascii="Verdana" w:eastAsia="Times New Roman" w:hAnsi="Verdana" w:cs="Times New Roman"/>
-          <w:color w:val="666666"/>
-          <w:sz w:val="20"/>
-          <w:szCs w:val="20"/>
-        </w:rPr>
-        <w:t xml:space="preserve">. It may also be </w:t>
-      </w:r>
-      <w:proofErr w:type="spellStart"/>
-      <w:r>
-        <w:rPr>
-          <w:rFonts w:ascii="Verdana" w:eastAsia="Times New Roman" w:hAnsi="Verdana" w:cs="Times New Roman"/>
-          <w:color w:val="666666"/>
-          <w:sz w:val="20"/>
-          <w:szCs w:val="20"/>
-        </w:rPr>
-        <w:t>crt</w:t>
-      </w:r>
-      <w:proofErr w:type="spellEnd"/>
-      <w:r>
-        <w:rPr>
-          <w:rFonts w:ascii="Verdana" w:eastAsia="Times New Roman" w:hAnsi="Verdana" w:cs="Times New Roman"/>
-          <w:color w:val="666666"/>
-          <w:sz w:val="20"/>
-          <w:szCs w:val="20"/>
-        </w:rPr>
-        <w:t xml:space="preserve">, der or </w:t>
-      </w:r>
-      <w:proofErr w:type="spellStart"/>
-      <w:r>
-        <w:rPr>
-          <w:rFonts w:ascii="Verdana" w:eastAsia="Times New Roman" w:hAnsi="Verdana" w:cs="Times New Roman"/>
-          <w:color w:val="666666"/>
-          <w:sz w:val="20"/>
-          <w:szCs w:val="20"/>
-        </w:rPr>
-        <w:t>pem</w:t>
-      </w:r>
-      <w:proofErr w:type="spellEnd"/>
-      <w:r>
-        <w:rPr>
-          <w:rFonts w:ascii="Verdana" w:eastAsia="Times New Roman" w:hAnsi="Verdana" w:cs="Times New Roman"/>
-          <w:color w:val="666666"/>
-          <w:sz w:val="20"/>
-          <w:szCs w:val="20"/>
-        </w:rPr>
-        <w:t>.</w:t>
+        <w:t>The file from the certificate authority may have any number of file extensions. For code signing certificates it is typically spc. It may also be crt, der or pem.</w:t>
       </w:r>
     </w:p>
     <w:p>
@@ -9354,27 +7470,7 @@
           <w:sz w:val="20"/>
           <w:szCs w:val="20"/>
         </w:rPr>
-        <w:t xml:space="preserve">In many cases the certificate you receive back from a Certificate Authority (CA) will include your signed certificate as well as a chain of trust to a root certificate that is available in the various browsers. This process will import the entire chain into the </w:t>
-      </w:r>
-      <w:proofErr w:type="gramStart"/>
-      <w:r>
-        <w:rPr>
-          <w:rFonts w:ascii="Verdana" w:eastAsia="Times New Roman" w:hAnsi="Verdana" w:cs="Times New Roman"/>
-          <w:color w:val="666666"/>
-          <w:sz w:val="20"/>
-          <w:szCs w:val="20"/>
-        </w:rPr>
-        <w:t>keystore</w:t>
-      </w:r>
-      <w:proofErr w:type="gramEnd"/>
-      <w:r>
-        <w:rPr>
-          <w:rFonts w:ascii="Verdana" w:eastAsia="Times New Roman" w:hAnsi="Verdana" w:cs="Times New Roman"/>
-          <w:color w:val="666666"/>
-          <w:sz w:val="20"/>
-          <w:szCs w:val="20"/>
-        </w:rPr>
-        <w:t>.</w:t>
+        <w:t>In many cases the certificate you receive back from a Certificate Authority (CA) will include your signed certificate as well as a chain of trust to a root certificate that is available in the various browsers. This process will import the entire chain into the keystore.</w:t>
       </w:r>
       <w:r>
         <w:rPr>
@@ -9534,27 +7630,7 @@
           <w:sz w:val="20"/>
           <w:szCs w:val="20"/>
         </w:rPr>
-        <w:t xml:space="preserve">. They add the additional stipulation that the chain </w:t>
-      </w:r>
-      <w:proofErr w:type="gramStart"/>
-      <w:r>
-        <w:rPr>
-          <w:rFonts w:ascii="Verdana" w:eastAsia="Times New Roman" w:hAnsi="Verdana" w:cs="Times New Roman"/>
-          <w:color w:val="666666"/>
-          <w:sz w:val="20"/>
-          <w:szCs w:val="20"/>
-        </w:rPr>
-        <w:t>not</w:t>
-      </w:r>
-      <w:proofErr w:type="gramEnd"/>
-      <w:r>
-        <w:rPr>
-          <w:rFonts w:ascii="Verdana" w:eastAsia="Times New Roman" w:hAnsi="Verdana" w:cs="Times New Roman"/>
-          <w:color w:val="666666"/>
-          <w:sz w:val="20"/>
-          <w:szCs w:val="20"/>
-        </w:rPr>
-        <w:t xml:space="preserve"> include the User certificate which they expect in another file</w:t>
+        <w:t>. They add the additional stipulation that the chain not include the User certificate which they expect in another file</w:t>
       </w:r>
       <w:r>
         <w:rPr>
@@ -9587,21 +7663,8 @@
           <w:sz w:val="20"/>
           <w:szCs w:val="20"/>
         </w:rPr>
-        <w:t xml:space="preserve">Open the command console on whatever operating system you are using and navigate to the directory where </w:t>
-      </w:r>
-      <w:proofErr w:type="spellStart"/>
-      <w:proofErr w:type="gramStart"/>
-      <w:r>
-        <w:rPr>
-          <w:rFonts w:ascii="Verdana" w:eastAsia="Times New Roman" w:hAnsi="Verdana" w:cs="Times New Roman"/>
-          <w:color w:val="666666"/>
-          <w:sz w:val="20"/>
-          <w:szCs w:val="20"/>
-        </w:rPr>
-        <w:t>keytool</w:t>
-      </w:r>
-      <w:proofErr w:type="spellEnd"/>
-      <w:proofErr w:type="gramEnd"/>
+        <w:t>Open the command console on whatever operating system you are using and navigate to the directory where keytool</w:t>
+      </w:r>
       <w:r>
         <w:rPr>
           <w:rFonts w:ascii="Verdana" w:eastAsia="Times New Roman" w:hAnsi="Verdana" w:cs="Times New Roman"/>
@@ -9726,23 +7789,13 @@
                                 <w:color w:val="C45911" w:themeColor="accent2" w:themeShade="BF"/>
                               </w:rPr>
                             </w:pPr>
-                            <w:proofErr w:type="spellStart"/>
                             <w:r>
                               <w:rPr>
                                 <w:rFonts w:ascii="Verdana" w:hAnsi="Verdana"/>
                                 <w:color w:val="C45911" w:themeColor="accent2" w:themeShade="BF"/>
                               </w:rPr>
-                              <w:t>keytool</w:t>
+                              <w:t>keytool –</w:t>
                             </w:r>
-                            <w:proofErr w:type="spellEnd"/>
-                            <w:r>
-                              <w:rPr>
-                                <w:rFonts w:ascii="Verdana" w:hAnsi="Verdana"/>
-                                <w:color w:val="C45911" w:themeColor="accent2" w:themeShade="BF"/>
-                              </w:rPr>
-                              <w:t xml:space="preserve"> –</w:t>
-                            </w:r>
-                            <w:proofErr w:type="spellStart"/>
                             <w:r>
                               <w:rPr>
                                 <w:rFonts w:ascii="Verdana" w:hAnsi="Verdana"/>
@@ -9757,7 +7810,6 @@
                               </w:rPr>
                               <w:t>pem</w:t>
                             </w:r>
-                            <w:proofErr w:type="spellEnd"/>
                             <w:r>
                               <w:rPr>
                                 <w:rFonts w:ascii="Verdana" w:hAnsi="Verdana"/>
@@ -9770,39 +7822,7 @@
                                 <w:rFonts w:ascii="Verdana" w:hAnsi="Verdana"/>
                                 <w:color w:val="C45911" w:themeColor="accent2" w:themeShade="BF"/>
                               </w:rPr>
-                              <w:t xml:space="preserve">–alias </w:t>
-                            </w:r>
-                            <w:proofErr w:type="spellStart"/>
-                            <w:r>
-                              <w:rPr>
-                                <w:rFonts w:ascii="Verdana" w:hAnsi="Verdana"/>
-                                <w:color w:val="C45911" w:themeColor="accent2" w:themeShade="BF"/>
-                              </w:rPr>
-                              <w:t>mykey</w:t>
-                            </w:r>
-                            <w:proofErr w:type="spellEnd"/>
-                            <w:r>
-                              <w:rPr>
-                                <w:rFonts w:ascii="Verdana" w:hAnsi="Verdana"/>
-                                <w:color w:val="C45911" w:themeColor="accent2" w:themeShade="BF"/>
-                              </w:rPr>
-                              <w:t xml:space="preserve"> –keystore </w:t>
-                            </w:r>
-                            <w:proofErr w:type="spellStart"/>
-                            <w:r>
-                              <w:rPr>
-                                <w:rFonts w:ascii="Verdana" w:hAnsi="Verdana"/>
-                                <w:color w:val="C45911" w:themeColor="accent2" w:themeShade="BF"/>
-                              </w:rPr>
-                              <w:t>keystore.pfx</w:t>
-                            </w:r>
-                            <w:proofErr w:type="spellEnd"/>
-                            <w:r>
-                              <w:rPr>
-                                <w:rFonts w:ascii="Verdana" w:hAnsi="Verdana"/>
-                                <w:color w:val="C45911" w:themeColor="accent2" w:themeShade="BF"/>
-                              </w:rPr>
-                              <w:t xml:space="preserve"> </w:t>
+                              <w:t xml:space="preserve">–alias mykey –keystore keystore.pfx </w:t>
                             </w:r>
                           </w:p>
                           <w:p>
@@ -9818,17 +7838,8 @@
                                 <w:rFonts w:ascii="Verdana" w:hAnsi="Verdana"/>
                                 <w:color w:val="C45911" w:themeColor="accent2" w:themeShade="BF"/>
                               </w:rPr>
-                              <w:t xml:space="preserve">            -file </w:t>
+                              <w:t xml:space="preserve">            -file cert_chain.pem</w:t>
                             </w:r>
-                            <w:proofErr w:type="spellStart"/>
-                            <w:r>
-                              <w:rPr>
-                                <w:rFonts w:ascii="Verdana" w:hAnsi="Verdana"/>
-                                <w:color w:val="C45911" w:themeColor="accent2" w:themeShade="BF"/>
-                              </w:rPr>
-                              <w:t>cert_chain.pem</w:t>
-                            </w:r>
-                            <w:proofErr w:type="spellEnd"/>
                           </w:p>
                           <w:p/>
                         </w:txbxContent>
@@ -10019,27 +8030,7 @@
           <w:sz w:val="20"/>
           <w:szCs w:val="20"/>
         </w:rPr>
-        <w:t xml:space="preserve">The certification chain will be written to the specified file if one exists for the specified alias. It may now be uploaded to Amazon’s elastic load balancer or F5’s </w:t>
-      </w:r>
-      <w:proofErr w:type="spellStart"/>
-      <w:r>
-        <w:rPr>
-          <w:rFonts w:ascii="Verdana" w:eastAsia="Times New Roman" w:hAnsi="Verdana" w:cs="Times New Roman"/>
-          <w:color w:val="666666"/>
-          <w:sz w:val="20"/>
-          <w:szCs w:val="20"/>
-        </w:rPr>
-        <w:t>BigIP</w:t>
-      </w:r>
-      <w:proofErr w:type="spellEnd"/>
-      <w:r>
-        <w:rPr>
-          <w:rFonts w:ascii="Verdana" w:eastAsia="Times New Roman" w:hAnsi="Verdana" w:cs="Times New Roman"/>
-          <w:color w:val="666666"/>
-          <w:sz w:val="20"/>
-          <w:szCs w:val="20"/>
-        </w:rPr>
-        <w:t>.</w:t>
+        <w:t>The certification chain will be written to the specified file if one exists for the specified alias. It may now be uploaded to Amazon’s elastic load balancer or F5’s BigIP.</w:t>
       </w:r>
     </w:p>
     <w:p>
@@ -10087,27 +8078,7 @@
           <w:sz w:val="20"/>
           <w:szCs w:val="20"/>
         </w:rPr>
-        <w:t xml:space="preserve">To include the User level certificate in the </w:t>
-      </w:r>
-      <w:proofErr w:type="gramStart"/>
-      <w:r>
-        <w:rPr>
-          <w:rFonts w:ascii="Verdana" w:eastAsia="Times New Roman" w:hAnsi="Verdana" w:cs="Times New Roman"/>
-          <w:color w:val="666666"/>
-          <w:sz w:val="20"/>
-          <w:szCs w:val="20"/>
-        </w:rPr>
-        <w:t>output</w:t>
-      </w:r>
-      <w:proofErr w:type="gramEnd"/>
-      <w:r>
-        <w:rPr>
-          <w:rFonts w:ascii="Verdana" w:eastAsia="Times New Roman" w:hAnsi="Verdana" w:cs="Times New Roman"/>
-          <w:color w:val="666666"/>
-          <w:sz w:val="20"/>
-          <w:szCs w:val="20"/>
-        </w:rPr>
-        <w:t xml:space="preserve"> use the </w:t>
+        <w:t xml:space="preserve">To include the User level certificate in the output use the </w:t>
       </w:r>
       <w:r>
         <w:rPr>
@@ -10202,27 +8173,7 @@
           <w:sz w:val="20"/>
           <w:szCs w:val="20"/>
         </w:rPr>
-        <w:t xml:space="preserve">Once you have installed your certificate in the AWS load balancer or </w:t>
-      </w:r>
-      <w:proofErr w:type="spellStart"/>
-      <w:r>
-        <w:rPr>
-          <w:rFonts w:ascii="Verdana" w:eastAsia="Times New Roman" w:hAnsi="Verdana" w:cs="Times New Roman"/>
-          <w:color w:val="666666"/>
-          <w:sz w:val="20"/>
-          <w:szCs w:val="20"/>
-        </w:rPr>
-        <w:t>BigIP</w:t>
-      </w:r>
-      <w:proofErr w:type="spellEnd"/>
-      <w:r>
-        <w:rPr>
-          <w:rFonts w:ascii="Verdana" w:eastAsia="Times New Roman" w:hAnsi="Verdana" w:cs="Times New Roman"/>
-          <w:color w:val="666666"/>
-          <w:sz w:val="20"/>
-          <w:szCs w:val="20"/>
-        </w:rPr>
-        <w:t xml:space="preserve"> you can verify it with the following command</w:t>
+        <w:t>Once you have installed your certificate in the AWS load balancer or BigIP you can verify it with the following command</w:t>
       </w:r>
       <w:r>
         <w:rPr>
@@ -10255,21 +8206,8 @@
           <w:sz w:val="20"/>
           <w:szCs w:val="20"/>
         </w:rPr>
-        <w:t xml:space="preserve">Open the command console on whatever operating system you are using and navigate to the directory where </w:t>
-      </w:r>
-      <w:proofErr w:type="spellStart"/>
-      <w:proofErr w:type="gramStart"/>
-      <w:r>
-        <w:rPr>
-          <w:rFonts w:ascii="Verdana" w:eastAsia="Times New Roman" w:hAnsi="Verdana" w:cs="Times New Roman"/>
-          <w:color w:val="666666"/>
-          <w:sz w:val="20"/>
-          <w:szCs w:val="20"/>
-        </w:rPr>
-        <w:t>keytool</w:t>
-      </w:r>
-      <w:proofErr w:type="spellEnd"/>
-      <w:proofErr w:type="gramEnd"/>
+        <w:t>Open the command console on whatever operating system you are using and navigate to the directory where keytool</w:t>
+      </w:r>
       <w:r>
         <w:rPr>
           <w:rFonts w:ascii="Verdana" w:eastAsia="Times New Roman" w:hAnsi="Verdana" w:cs="Times New Roman"/>
@@ -10373,53 +8311,19 @@
                                 <w:color w:val="C45911" w:themeColor="accent2" w:themeShade="BF"/>
                               </w:rPr>
                             </w:pPr>
-                            <w:proofErr w:type="spellStart"/>
                             <w:r>
                               <w:rPr>
                                 <w:rFonts w:ascii="Verdana" w:hAnsi="Verdana"/>
                                 <w:color w:val="C45911" w:themeColor="accent2" w:themeShade="BF"/>
                               </w:rPr>
-                              <w:t>keytool</w:t>
+                              <w:t>keytool –</w:t>
                             </w:r>
-                            <w:proofErr w:type="spellEnd"/>
                             <w:r>
                               <w:rPr>
                                 <w:rFonts w:ascii="Verdana" w:hAnsi="Verdana"/>
                                 <w:color w:val="C45911" w:themeColor="accent2" w:themeShade="BF"/>
                               </w:rPr>
-                              <w:t xml:space="preserve"> –</w:t>
-                            </w:r>
-                            <w:proofErr w:type="spellStart"/>
-                            <w:r>
-                              <w:rPr>
-                                <w:rFonts w:ascii="Verdana" w:hAnsi="Verdana"/>
-                                <w:color w:val="C45911" w:themeColor="accent2" w:themeShade="BF"/>
-                              </w:rPr>
-                              <w:t>printcert</w:t>
-                            </w:r>
-                            <w:proofErr w:type="spellEnd"/>
-                            <w:r>
-                              <w:rPr>
-                                <w:rFonts w:ascii="Verdana" w:hAnsi="Verdana"/>
-                                <w:color w:val="C45911" w:themeColor="accent2" w:themeShade="BF"/>
-                              </w:rPr>
-                              <w:t xml:space="preserve"> -v –</w:t>
-                            </w:r>
-                            <w:proofErr w:type="spellStart"/>
-                            <w:r>
-                              <w:rPr>
-                                <w:rFonts w:ascii="Verdana" w:hAnsi="Verdana"/>
-                                <w:color w:val="C45911" w:themeColor="accent2" w:themeShade="BF"/>
-                              </w:rPr>
-                              <w:t>sslserver</w:t>
-                            </w:r>
-                            <w:proofErr w:type="spellEnd"/>
-                            <w:r>
-                              <w:rPr>
-                                <w:rFonts w:ascii="Verdana" w:hAnsi="Verdana"/>
-                                <w:color w:val="C45911" w:themeColor="accent2" w:themeShade="BF"/>
-                              </w:rPr>
-                              <w:t xml:space="preserve"> bidnow.manheim.com</w:t>
+                              <w:t>printcert -v –sslserver bidnow.manheim.com</w:t>
                             </w:r>
                           </w:p>
                           <w:p/>
@@ -10704,21 +8608,8 @@
           <w:sz w:val="20"/>
           <w:szCs w:val="20"/>
         </w:rPr>
-        <w:t xml:space="preserve">Open the command console on whatever operating system you are using and navigate to the directory where </w:t>
-      </w:r>
-      <w:proofErr w:type="spellStart"/>
-      <w:proofErr w:type="gramStart"/>
-      <w:r>
-        <w:rPr>
-          <w:rFonts w:ascii="Verdana" w:eastAsia="Times New Roman" w:hAnsi="Verdana" w:cs="Times New Roman"/>
-          <w:color w:val="666666"/>
-          <w:sz w:val="20"/>
-          <w:szCs w:val="20"/>
-        </w:rPr>
-        <w:t>keytool</w:t>
-      </w:r>
-      <w:proofErr w:type="spellEnd"/>
-      <w:proofErr w:type="gramEnd"/>
+        <w:t>Open the command console on whatever operating system you are using and navigate to the directory where keytool</w:t>
+      </w:r>
       <w:r>
         <w:rPr>
           <w:rFonts w:ascii="Verdana" w:eastAsia="Times New Roman" w:hAnsi="Verdana" w:cs="Times New Roman"/>
@@ -10843,61 +8734,26 @@
                                 <w:color w:val="C45911" w:themeColor="accent2" w:themeShade="BF"/>
                               </w:rPr>
                             </w:pPr>
-                            <w:proofErr w:type="spellStart"/>
                             <w:r>
                               <w:rPr>
                                 <w:rFonts w:ascii="Verdana" w:hAnsi="Verdana"/>
                                 <w:color w:val="C45911" w:themeColor="accent2" w:themeShade="BF"/>
                               </w:rPr>
-                              <w:t>keytool</w:t>
-                            </w:r>
-                            <w:proofErr w:type="spellEnd"/>
-                            <w:r>
-                              <w:rPr>
-                                <w:rFonts w:ascii="Verdana" w:hAnsi="Verdana"/>
-                                <w:color w:val="C45911" w:themeColor="accent2" w:themeShade="BF"/>
-                              </w:rPr>
-                              <w:t xml:space="preserve"> –</w:t>
-                            </w:r>
-                            <w:proofErr w:type="spellStart"/>
-                            <w:r>
-                              <w:rPr>
-                                <w:rFonts w:ascii="Verdana" w:hAnsi="Verdana"/>
-                                <w:color w:val="C45911" w:themeColor="accent2" w:themeShade="BF"/>
-                              </w:rPr>
-                              <w:t>storepasswd</w:t>
-                            </w:r>
-                            <w:proofErr w:type="spellEnd"/>
-                            <w:r>
-                              <w:rPr>
-                                <w:rFonts w:ascii="Verdana" w:hAnsi="Verdana"/>
-                                <w:color w:val="C45911" w:themeColor="accent2" w:themeShade="BF"/>
-                              </w:rPr>
-                              <w:t xml:space="preserve"> </w:t>
+                              <w:t>keytool –</w:t>
                             </w:r>
                             <w:r>
                               <w:rPr>
                                 <w:rFonts w:ascii="Verdana" w:hAnsi="Verdana"/>
                                 <w:color w:val="C45911" w:themeColor="accent2" w:themeShade="BF"/>
                               </w:rPr>
-                              <w:t xml:space="preserve">–alias </w:t>
+                              <w:t xml:space="preserve">storepasswd </w:t>
                             </w:r>
-                            <w:proofErr w:type="spellStart"/>
-                            <w:proofErr w:type="gramStart"/>
                             <w:r>
                               <w:rPr>
                                 <w:rFonts w:ascii="Verdana" w:hAnsi="Verdana"/>
                                 <w:color w:val="C45911" w:themeColor="accent2" w:themeShade="BF"/>
                               </w:rPr>
-                              <w:t>mykey</w:t>
-                            </w:r>
-                            <w:proofErr w:type="spellEnd"/>
-                            <w:r>
-                              <w:rPr>
-                                <w:rFonts w:ascii="Verdana" w:hAnsi="Verdana"/>
-                                <w:color w:val="C45911" w:themeColor="accent2" w:themeShade="BF"/>
-                              </w:rPr>
-                              <w:t xml:space="preserve"> </w:t>
+                              <w:t xml:space="preserve">–alias mykey </w:t>
                             </w:r>
                             <w:r>
                               <w:rPr>
@@ -10911,31 +8767,7 @@
                                 <w:rFonts w:ascii="Verdana" w:hAnsi="Verdana"/>
                                 <w:color w:val="C45911" w:themeColor="accent2" w:themeShade="BF"/>
                               </w:rPr>
-                              <w:t>–</w:t>
-                            </w:r>
-                            <w:proofErr w:type="gramEnd"/>
-                            <w:r>
-                              <w:rPr>
-                                <w:rFonts w:ascii="Verdana" w:hAnsi="Verdana"/>
-                                <w:color w:val="C45911" w:themeColor="accent2" w:themeShade="BF"/>
-                              </w:rPr>
-                              <w:t xml:space="preserve">keystore </w:t>
-                            </w:r>
-                            <w:proofErr w:type="spellStart"/>
-                            <w:r>
-                              <w:rPr>
-                                <w:rFonts w:ascii="Verdana" w:hAnsi="Verdana"/>
-                                <w:color w:val="C45911" w:themeColor="accent2" w:themeShade="BF"/>
-                              </w:rPr>
-                              <w:t>keystore.pfx</w:t>
-                            </w:r>
-                            <w:proofErr w:type="spellEnd"/>
-                            <w:r>
-                              <w:rPr>
-                                <w:rFonts w:ascii="Verdana" w:hAnsi="Verdana"/>
-                                <w:color w:val="C45911" w:themeColor="accent2" w:themeShade="BF"/>
-                              </w:rPr>
-                              <w:t xml:space="preserve"> </w:t>
+                              <w:t xml:space="preserve">–keystore keystore.pfx </w:t>
                             </w:r>
                           </w:p>
                           <w:p>
@@ -10958,23 +8790,7 @@
                                 <w:rFonts w:ascii="Verdana" w:hAnsi="Verdana"/>
                                 <w:color w:val="C45911" w:themeColor="accent2" w:themeShade="BF"/>
                               </w:rPr>
-                              <w:t>–</w:t>
-                            </w:r>
-                            <w:proofErr w:type="spellStart"/>
-                            <w:r>
-                              <w:rPr>
-                                <w:rFonts w:ascii="Verdana" w:hAnsi="Verdana"/>
-                                <w:color w:val="C45911" w:themeColor="accent2" w:themeShade="BF"/>
-                              </w:rPr>
-                              <w:t>storepass</w:t>
-                            </w:r>
-                            <w:proofErr w:type="spellEnd"/>
-                            <w:r>
-                              <w:rPr>
-                                <w:rFonts w:ascii="Verdana" w:hAnsi="Verdana"/>
-                                <w:color w:val="C45911" w:themeColor="accent2" w:themeShade="BF"/>
-                              </w:rPr>
-                              <w:t xml:space="preserve"> password </w:t>
+                              <w:t xml:space="preserve">–storepass password </w:t>
                             </w:r>
                             <w:r>
                               <w:rPr>
@@ -11210,27 +9026,7 @@
           <w:sz w:val="20"/>
           <w:szCs w:val="20"/>
         </w:rPr>
-        <w:t>If you exclude either –</w:t>
-      </w:r>
-      <w:proofErr w:type="spellStart"/>
-      <w:r>
-        <w:rPr>
-          <w:rFonts w:ascii="Verdana" w:eastAsia="Times New Roman" w:hAnsi="Verdana" w:cs="Times New Roman"/>
-          <w:color w:val="666666"/>
-          <w:sz w:val="20"/>
-          <w:szCs w:val="20"/>
-        </w:rPr>
-        <w:t>storepass</w:t>
-      </w:r>
-      <w:proofErr w:type="spellEnd"/>
-      <w:r>
-        <w:rPr>
-          <w:rFonts w:ascii="Verdana" w:eastAsia="Times New Roman" w:hAnsi="Verdana" w:cs="Times New Roman"/>
-          <w:color w:val="666666"/>
-          <w:sz w:val="20"/>
-          <w:szCs w:val="20"/>
-        </w:rPr>
-        <w:t xml:space="preserve"> or –new it will prompt you to enter your passwords.</w:t>
+        <w:t>If you exclude either –storepass or –new it will prompt you to enter your passwords.</w:t>
       </w:r>
       <w:r>
         <w:rPr>
@@ -11356,27 +9152,7 @@
           <w:sz w:val="20"/>
           <w:szCs w:val="20"/>
         </w:rPr>
-        <w:t xml:space="preserve">If you have installed a self-signed key into your trusted certs keystore or you simply want to get rid of an old expired key </w:t>
-      </w:r>
-      <w:proofErr w:type="gramStart"/>
-      <w:r>
-        <w:rPr>
-          <w:rFonts w:ascii="Verdana" w:eastAsia="Times New Roman" w:hAnsi="Verdana" w:cs="Times New Roman"/>
-          <w:color w:val="666666"/>
-          <w:sz w:val="20"/>
-          <w:szCs w:val="20"/>
-        </w:rPr>
-        <w:t>pair</w:t>
-      </w:r>
-      <w:proofErr w:type="gramEnd"/>
-      <w:r>
-        <w:rPr>
-          <w:rFonts w:ascii="Verdana" w:eastAsia="Times New Roman" w:hAnsi="Verdana" w:cs="Times New Roman"/>
-          <w:color w:val="666666"/>
-          <w:sz w:val="20"/>
-          <w:szCs w:val="20"/>
-        </w:rPr>
-        <w:t xml:space="preserve"> you may delete it</w:t>
+        <w:t>If you have installed a self-signed key into your trusted certs keystore or you simply want to get rid of an old expired key pair you may delete it</w:t>
       </w:r>
       <w:r>
         <w:rPr>
@@ -11409,21 +9185,8 @@
           <w:sz w:val="20"/>
           <w:szCs w:val="20"/>
         </w:rPr>
-        <w:t xml:space="preserve">Open the command console on whatever operating system you are using and navigate to the directory where </w:t>
-      </w:r>
-      <w:proofErr w:type="spellStart"/>
-      <w:proofErr w:type="gramStart"/>
-      <w:r>
-        <w:rPr>
-          <w:rFonts w:ascii="Verdana" w:eastAsia="Times New Roman" w:hAnsi="Verdana" w:cs="Times New Roman"/>
-          <w:color w:val="666666"/>
-          <w:sz w:val="20"/>
-          <w:szCs w:val="20"/>
-        </w:rPr>
-        <w:t>keytool</w:t>
-      </w:r>
-      <w:proofErr w:type="spellEnd"/>
-      <w:proofErr w:type="gramEnd"/>
+        <w:t>Open the command console on whatever operating system you are using and navigate to the directory where keytool</w:t>
+      </w:r>
       <w:r>
         <w:rPr>
           <w:rFonts w:ascii="Verdana" w:eastAsia="Times New Roman" w:hAnsi="Verdana" w:cs="Times New Roman"/>
@@ -11548,21 +9311,12 @@
                                 <w:color w:val="C45911" w:themeColor="accent2" w:themeShade="BF"/>
                               </w:rPr>
                             </w:pPr>
-                            <w:proofErr w:type="spellStart"/>
                             <w:r>
                               <w:rPr>
                                 <w:rFonts w:ascii="Verdana" w:hAnsi="Verdana"/>
                                 <w:color w:val="C45911" w:themeColor="accent2" w:themeShade="BF"/>
                               </w:rPr>
-                              <w:t>keytool</w:t>
-                            </w:r>
-                            <w:proofErr w:type="spellEnd"/>
-                            <w:r>
-                              <w:rPr>
-                                <w:rFonts w:ascii="Verdana" w:hAnsi="Verdana"/>
-                                <w:color w:val="C45911" w:themeColor="accent2" w:themeShade="BF"/>
-                              </w:rPr>
-                              <w:t xml:space="preserve"> –</w:t>
+                              <w:t>keytool –</w:t>
                             </w:r>
                             <w:r>
                               <w:rPr>
@@ -11576,39 +9330,7 @@
                                 <w:rFonts w:ascii="Verdana" w:hAnsi="Verdana"/>
                                 <w:color w:val="C45911" w:themeColor="accent2" w:themeShade="BF"/>
                               </w:rPr>
-                              <w:t xml:space="preserve">–alias </w:t>
-                            </w:r>
-                            <w:proofErr w:type="spellStart"/>
-                            <w:r>
-                              <w:rPr>
-                                <w:rFonts w:ascii="Verdana" w:hAnsi="Verdana"/>
-                                <w:color w:val="C45911" w:themeColor="accent2" w:themeShade="BF"/>
-                              </w:rPr>
-                              <w:t>mykey</w:t>
-                            </w:r>
-                            <w:proofErr w:type="spellEnd"/>
-                            <w:r>
-                              <w:rPr>
-                                <w:rFonts w:ascii="Verdana" w:hAnsi="Verdana"/>
-                                <w:color w:val="C45911" w:themeColor="accent2" w:themeShade="BF"/>
-                              </w:rPr>
-                              <w:t xml:space="preserve"> –keystore </w:t>
-                            </w:r>
-                            <w:proofErr w:type="spellStart"/>
-                            <w:r>
-                              <w:rPr>
-                                <w:rFonts w:ascii="Verdana" w:hAnsi="Verdana"/>
-                                <w:color w:val="C45911" w:themeColor="accent2" w:themeShade="BF"/>
-                              </w:rPr>
-                              <w:t>keystore.pfx</w:t>
-                            </w:r>
-                            <w:proofErr w:type="spellEnd"/>
-                            <w:r>
-                              <w:rPr>
-                                <w:rFonts w:ascii="Verdana" w:hAnsi="Verdana"/>
-                                <w:color w:val="C45911" w:themeColor="accent2" w:themeShade="BF"/>
-                              </w:rPr>
-                              <w:t xml:space="preserve"> </w:t>
+                              <w:t xml:space="preserve">–alias mykey –keystore keystore.pfx </w:t>
                             </w:r>
                           </w:p>
                           <w:p>
@@ -11848,47 +9570,7 @@
           <w:sz w:val="20"/>
           <w:szCs w:val="20"/>
         </w:rPr>
-        <w:t>Java will complain about SSL self-</w:t>
-      </w:r>
-      <w:proofErr w:type="gramStart"/>
-      <w:r>
-        <w:rPr>
-          <w:rFonts w:ascii="Verdana" w:eastAsia="Times New Roman" w:hAnsi="Verdana" w:cs="Times New Roman"/>
-          <w:color w:val="666666"/>
-          <w:sz w:val="20"/>
-          <w:szCs w:val="20"/>
-        </w:rPr>
-        <w:t>signed</w:t>
-      </w:r>
-      <w:proofErr w:type="gramEnd"/>
-      <w:r>
-        <w:rPr>
-          <w:rFonts w:ascii="Verdana" w:eastAsia="Times New Roman" w:hAnsi="Verdana" w:cs="Times New Roman"/>
-          <w:color w:val="666666"/>
-          <w:sz w:val="20"/>
-          <w:szCs w:val="20"/>
-        </w:rPr>
-        <w:t xml:space="preserve"> certificates. To overcome </w:t>
-      </w:r>
-      <w:proofErr w:type="gramStart"/>
-      <w:r>
-        <w:rPr>
-          <w:rFonts w:ascii="Verdana" w:eastAsia="Times New Roman" w:hAnsi="Verdana" w:cs="Times New Roman"/>
-          <w:color w:val="666666"/>
-          <w:sz w:val="20"/>
-          <w:szCs w:val="20"/>
-        </w:rPr>
-        <w:t>this</w:t>
-      </w:r>
-      <w:proofErr w:type="gramEnd"/>
-      <w:r>
-        <w:rPr>
-          <w:rFonts w:ascii="Verdana" w:eastAsia="Times New Roman" w:hAnsi="Verdana" w:cs="Times New Roman"/>
-          <w:color w:val="666666"/>
-          <w:sz w:val="20"/>
-          <w:szCs w:val="20"/>
-        </w:rPr>
-        <w:t xml:space="preserve"> we need to import our self-signed certificate into java’s trusted certificates list</w:t>
+        <w:t>Java will complain about SSL self-signed certificates. To overcome this we need to import our self-signed certificate into java’s trusted certificates list</w:t>
       </w:r>
       <w:r>
         <w:rPr>
@@ -11921,67 +9603,7 @@
           <w:sz w:val="20"/>
           <w:szCs w:val="20"/>
         </w:rPr>
-        <w:t xml:space="preserve">Backup </w:t>
-      </w:r>
-      <w:proofErr w:type="gramStart"/>
-      <w:r>
-        <w:rPr>
-          <w:rFonts w:ascii="Verdana" w:eastAsia="Times New Roman" w:hAnsi="Verdana" w:cs="Times New Roman"/>
-          <w:color w:val="666666"/>
-          <w:sz w:val="20"/>
-          <w:szCs w:val="20"/>
-        </w:rPr>
-        <w:t>your</w:t>
-      </w:r>
-      <w:proofErr w:type="gramEnd"/>
-      <w:r>
-        <w:rPr>
-          <w:rFonts w:ascii="Verdana" w:eastAsia="Times New Roman" w:hAnsi="Verdana" w:cs="Times New Roman"/>
-          <w:color w:val="666666"/>
-          <w:sz w:val="20"/>
-          <w:szCs w:val="20"/>
-        </w:rPr>
-        <w:t xml:space="preserve"> existing </w:t>
-      </w:r>
-      <w:proofErr w:type="spellStart"/>
-      <w:r>
-        <w:rPr>
-          <w:rFonts w:ascii="Verdana" w:eastAsia="Times New Roman" w:hAnsi="Verdana" w:cs="Times New Roman"/>
-          <w:color w:val="666666"/>
-          <w:sz w:val="20"/>
-          <w:szCs w:val="20"/>
-        </w:rPr>
-        <w:t>cacerts</w:t>
-      </w:r>
-      <w:proofErr w:type="spellEnd"/>
-      <w:r>
-        <w:rPr>
-          <w:rFonts w:ascii="Verdana" w:eastAsia="Times New Roman" w:hAnsi="Verdana" w:cs="Times New Roman"/>
-          <w:color w:val="666666"/>
-          <w:sz w:val="20"/>
-          <w:szCs w:val="20"/>
-        </w:rPr>
-        <w:t xml:space="preserve"> file located in &lt;JAVA_HOME&gt;/</w:t>
-      </w:r>
-      <w:proofErr w:type="spellStart"/>
-      <w:r>
-        <w:rPr>
-          <w:rFonts w:ascii="Verdana" w:eastAsia="Times New Roman" w:hAnsi="Verdana" w:cs="Times New Roman"/>
-          <w:color w:val="666666"/>
-          <w:sz w:val="20"/>
-          <w:szCs w:val="20"/>
-        </w:rPr>
-        <w:t>jre</w:t>
-      </w:r>
-      <w:proofErr w:type="spellEnd"/>
-      <w:r>
-        <w:rPr>
-          <w:rFonts w:ascii="Verdana" w:eastAsia="Times New Roman" w:hAnsi="Verdana" w:cs="Times New Roman"/>
-          <w:color w:val="666666"/>
-          <w:sz w:val="20"/>
-          <w:szCs w:val="20"/>
-        </w:rPr>
-        <w:t>/lib/security</w:t>
+        <w:t>Backup your existing cacerts file located in &lt;JAVA_HOME&gt;/jre/lib/security</w:t>
       </w:r>
     </w:p>
     <w:p>
@@ -12005,21 +9627,8 @@
           <w:sz w:val="20"/>
           <w:szCs w:val="20"/>
         </w:rPr>
-        <w:t xml:space="preserve">Open the command console on whatever operating system you are using and navigate to the directory where </w:t>
-      </w:r>
-      <w:proofErr w:type="spellStart"/>
-      <w:proofErr w:type="gramStart"/>
-      <w:r>
-        <w:rPr>
-          <w:rFonts w:ascii="Verdana" w:eastAsia="Times New Roman" w:hAnsi="Verdana" w:cs="Times New Roman"/>
-          <w:color w:val="666666"/>
-          <w:sz w:val="20"/>
-          <w:szCs w:val="20"/>
-        </w:rPr>
-        <w:t>keytool</w:t>
-      </w:r>
-      <w:proofErr w:type="spellEnd"/>
-      <w:proofErr w:type="gramEnd"/>
+        <w:t>Open the command console on whatever operating system you are using and navigate to the directory where keytool</w:t>
+      </w:r>
       <w:r>
         <w:rPr>
           <w:rFonts w:ascii="Verdana" w:eastAsia="Times New Roman" w:hAnsi="Verdana" w:cs="Times New Roman"/>
@@ -12144,37 +9753,19 @@
                                 <w:color w:val="C45911" w:themeColor="accent2" w:themeShade="BF"/>
                               </w:rPr>
                             </w:pPr>
-                            <w:proofErr w:type="spellStart"/>
                             <w:r>
                               <w:rPr>
                                 <w:rFonts w:ascii="Verdana" w:hAnsi="Verdana"/>
                                 <w:color w:val="C45911" w:themeColor="accent2" w:themeShade="BF"/>
                               </w:rPr>
-                              <w:t>keytool</w:t>
+                              <w:t>keytool –</w:t>
                             </w:r>
-                            <w:proofErr w:type="spellEnd"/>
                             <w:r>
                               <w:rPr>
                                 <w:rFonts w:ascii="Verdana" w:hAnsi="Verdana"/>
                                 <w:color w:val="C45911" w:themeColor="accent2" w:themeShade="BF"/>
                               </w:rPr>
-                              <w:t xml:space="preserve"> –</w:t>
-                            </w:r>
-                            <w:proofErr w:type="spellStart"/>
-                            <w:r>
-                              <w:rPr>
-                                <w:rFonts w:ascii="Verdana" w:hAnsi="Verdana"/>
-                                <w:color w:val="C45911" w:themeColor="accent2" w:themeShade="BF"/>
-                              </w:rPr>
-                              <w:t>importcert</w:t>
-                            </w:r>
-                            <w:proofErr w:type="spellEnd"/>
-                            <w:r>
-                              <w:rPr>
-                                <w:rFonts w:ascii="Verdana" w:hAnsi="Verdana"/>
-                                <w:color w:val="C45911" w:themeColor="accent2" w:themeShade="BF"/>
-                              </w:rPr>
-                              <w:t xml:space="preserve"> </w:t>
+                              <w:t xml:space="preserve">importcert </w:t>
                             </w:r>
                             <w:r>
                               <w:rPr>
@@ -12183,7 +9774,6 @@
                               </w:rPr>
                               <w:t xml:space="preserve">–alias </w:t>
                             </w:r>
-                            <w:proofErr w:type="spellStart"/>
                             <w:r>
                               <w:rPr>
                                 <w:rFonts w:ascii="Verdana" w:hAnsi="Verdana"/>
@@ -12191,7 +9781,6 @@
                               </w:rPr>
                               <w:t>selfsigned</w:t>
                             </w:r>
-                            <w:proofErr w:type="spellEnd"/>
                           </w:p>
                           <w:p>
                             <w:pPr>
@@ -12220,33 +9809,8 @@
                                 <w:rFonts w:ascii="Verdana" w:hAnsi="Verdana"/>
                                 <w:color w:val="C45911" w:themeColor="accent2" w:themeShade="BF"/>
                               </w:rPr>
-                              <w:t>%JAVA_HOME%\</w:t>
+                              <w:t>%JAVA_HOME%\jre\lib\security\cacerts</w:t>
                             </w:r>
-                            <w:proofErr w:type="spellStart"/>
-                            <w:r>
-                              <w:rPr>
-                                <w:rFonts w:ascii="Verdana" w:hAnsi="Verdana"/>
-                                <w:color w:val="C45911" w:themeColor="accent2" w:themeShade="BF"/>
-                              </w:rPr>
-                              <w:t>jre</w:t>
-                            </w:r>
-                            <w:proofErr w:type="spellEnd"/>
-                            <w:r>
-                              <w:rPr>
-                                <w:rFonts w:ascii="Verdana" w:hAnsi="Verdana"/>
-                                <w:color w:val="C45911" w:themeColor="accent2" w:themeShade="BF"/>
-                              </w:rPr>
-                              <w:t>\lib\security\</w:t>
-                            </w:r>
-                            <w:proofErr w:type="spellStart"/>
-                            <w:r>
-                              <w:rPr>
-                                <w:rFonts w:ascii="Verdana" w:hAnsi="Verdana"/>
-                                <w:color w:val="C45911" w:themeColor="accent2" w:themeShade="BF"/>
-                              </w:rPr>
-                              <w:t>cacerts</w:t>
-                            </w:r>
-                            <w:proofErr w:type="spellEnd"/>
                             <w:r>
                               <w:rPr>
                                 <w:rFonts w:ascii="Verdana" w:hAnsi="Verdana"/>
@@ -12268,23 +9832,7 @@
                                 <w:rFonts w:ascii="Verdana" w:hAnsi="Verdana"/>
                                 <w:color w:val="C45911" w:themeColor="accent2" w:themeShade="BF"/>
                               </w:rPr>
-                              <w:t xml:space="preserve">            -</w:t>
-                            </w:r>
-                            <w:proofErr w:type="spellStart"/>
-                            <w:r>
-                              <w:rPr>
-                                <w:rFonts w:ascii="Verdana" w:hAnsi="Verdana"/>
-                                <w:color w:val="C45911" w:themeColor="accent2" w:themeShade="BF"/>
-                              </w:rPr>
-                              <w:t>storetype</w:t>
-                            </w:r>
-                            <w:proofErr w:type="spellEnd"/>
-                            <w:r>
-                              <w:rPr>
-                                <w:rFonts w:ascii="Verdana" w:hAnsi="Verdana"/>
-                                <w:color w:val="C45911" w:themeColor="accent2" w:themeShade="BF"/>
-                              </w:rPr>
-                              <w:t xml:space="preserve"> JKS </w:t>
+                              <w:t xml:space="preserve">            -storetype JKS </w:t>
                             </w:r>
                             <w:r>
                               <w:rPr>
@@ -12293,7 +9841,6 @@
                               </w:rPr>
                               <w:t>–</w:t>
                             </w:r>
-                            <w:proofErr w:type="spellStart"/>
                             <w:r>
                               <w:rPr>
                                 <w:rFonts w:ascii="Verdana" w:hAnsi="Verdana"/>
@@ -12301,7 +9848,6 @@
                               </w:rPr>
                               <w:t>trustcacerts</w:t>
                             </w:r>
-                            <w:proofErr w:type="spellEnd"/>
                             <w:r>
                               <w:rPr>
                                 <w:rFonts w:ascii="Verdana" w:hAnsi="Verdana"/>
@@ -12621,27 +10167,7 @@
           <w:sz w:val="20"/>
           <w:szCs w:val="20"/>
         </w:rPr>
-        <w:t xml:space="preserve">The self-signed certificate file above is one exported in PEM or DER format from your </w:t>
-      </w:r>
-      <w:proofErr w:type="gramStart"/>
-      <w:r>
-        <w:rPr>
-          <w:rFonts w:ascii="Verdana" w:eastAsia="Times New Roman" w:hAnsi="Verdana" w:cs="Times New Roman"/>
-          <w:color w:val="666666"/>
-          <w:sz w:val="20"/>
-          <w:szCs w:val="20"/>
-        </w:rPr>
-        <w:t>keystore</w:t>
-      </w:r>
-      <w:proofErr w:type="gramEnd"/>
-      <w:r>
-        <w:rPr>
-          <w:rFonts w:ascii="Verdana" w:eastAsia="Times New Roman" w:hAnsi="Verdana" w:cs="Times New Roman"/>
-          <w:color w:val="666666"/>
-          <w:sz w:val="20"/>
-          <w:szCs w:val="20"/>
-        </w:rPr>
-        <w:t xml:space="preserve"> after having created the key pair.</w:t>
+        <w:t>The self-signed certificate file above is one exported in PEM or DER format from your keystore after having created the key pair.</w:t>
       </w:r>
     </w:p>
     <w:p>
@@ -12665,47 +10191,7 @@
           <w:sz w:val="20"/>
           <w:szCs w:val="20"/>
         </w:rPr>
-        <w:t>The above assumes a windows platform. Use $JAVA_HOME/</w:t>
-      </w:r>
-      <w:proofErr w:type="spellStart"/>
-      <w:r>
-        <w:rPr>
-          <w:rFonts w:ascii="Verdana" w:eastAsia="Times New Roman" w:hAnsi="Verdana" w:cs="Times New Roman"/>
-          <w:color w:val="666666"/>
-          <w:sz w:val="20"/>
-          <w:szCs w:val="20"/>
-        </w:rPr>
-        <w:t>jre</w:t>
-      </w:r>
-      <w:proofErr w:type="spellEnd"/>
-      <w:r>
-        <w:rPr>
-          <w:rFonts w:ascii="Verdana" w:eastAsia="Times New Roman" w:hAnsi="Verdana" w:cs="Times New Roman"/>
-          <w:color w:val="666666"/>
-          <w:sz w:val="20"/>
-          <w:szCs w:val="20"/>
-        </w:rPr>
-        <w:t>/lib/security/</w:t>
-      </w:r>
-      <w:proofErr w:type="spellStart"/>
-      <w:r>
-        <w:rPr>
-          <w:rFonts w:ascii="Verdana" w:eastAsia="Times New Roman" w:hAnsi="Verdana" w:cs="Times New Roman"/>
-          <w:color w:val="666666"/>
-          <w:sz w:val="20"/>
-          <w:szCs w:val="20"/>
-        </w:rPr>
-        <w:t>cacerts</w:t>
-      </w:r>
-      <w:proofErr w:type="spellEnd"/>
-      <w:r>
-        <w:rPr>
-          <w:rFonts w:ascii="Verdana" w:eastAsia="Times New Roman" w:hAnsi="Verdana" w:cs="Times New Roman"/>
-          <w:color w:val="666666"/>
-          <w:sz w:val="20"/>
-          <w:szCs w:val="20"/>
-        </w:rPr>
-        <w:t xml:space="preserve"> instead on other platforms.</w:t>
+        <w:t>The above assumes a windows platform. Use $JAVA_HOME/jre/lib/security/cacerts instead on other platforms.</w:t>
       </w:r>
     </w:p>
     <w:p>
@@ -12800,74 +10286,32 @@
         </w:rPr>
         <w:t xml:space="preserve"> will complain about SSL self-</w:t>
       </w:r>
-      <w:proofErr w:type="gramStart"/>
-      <w:r>
-        <w:rPr>
-          <w:rFonts w:ascii="Verdana" w:eastAsia="Times New Roman" w:hAnsi="Verdana" w:cs="Times New Roman"/>
-          <w:color w:val="666666"/>
-          <w:sz w:val="20"/>
-          <w:szCs w:val="20"/>
-        </w:rPr>
-        <w:t>signed</w:t>
-      </w:r>
-      <w:proofErr w:type="gramEnd"/>
-      <w:r>
-        <w:rPr>
-          <w:rFonts w:ascii="Verdana" w:eastAsia="Times New Roman" w:hAnsi="Verdana" w:cs="Times New Roman"/>
-          <w:color w:val="666666"/>
-          <w:sz w:val="20"/>
-          <w:szCs w:val="20"/>
-        </w:rPr>
-        <w:t xml:space="preserve"> certificates. To overcome </w:t>
-      </w:r>
-      <w:proofErr w:type="gramStart"/>
-      <w:r>
-        <w:rPr>
-          <w:rFonts w:ascii="Verdana" w:eastAsia="Times New Roman" w:hAnsi="Verdana" w:cs="Times New Roman"/>
-          <w:color w:val="666666"/>
-          <w:sz w:val="20"/>
-          <w:szCs w:val="20"/>
-        </w:rPr>
-        <w:t>this</w:t>
-      </w:r>
-      <w:proofErr w:type="gramEnd"/>
-      <w:r>
-        <w:rPr>
-          <w:rFonts w:ascii="Verdana" w:eastAsia="Times New Roman" w:hAnsi="Verdana" w:cs="Times New Roman"/>
-          <w:color w:val="666666"/>
-          <w:sz w:val="20"/>
-          <w:szCs w:val="20"/>
-        </w:rPr>
-        <w:t xml:space="preserve"> we need to import our self-</w:t>
-      </w:r>
-      <w:r>
-        <w:rPr>
-          <w:rFonts w:ascii="Verdana" w:eastAsia="Times New Roman" w:hAnsi="Verdana" w:cs="Times New Roman"/>
-          <w:color w:val="666666"/>
-          <w:sz w:val="20"/>
-          <w:szCs w:val="20"/>
-        </w:rPr>
-        <w:t xml:space="preserve">signed certificate into the </w:t>
-      </w:r>
-      <w:proofErr w:type="gramStart"/>
-      <w:r>
-        <w:rPr>
-          <w:rFonts w:ascii="Verdana" w:eastAsia="Times New Roman" w:hAnsi="Verdana" w:cs="Times New Roman"/>
-          <w:color w:val="666666"/>
-          <w:sz w:val="20"/>
-          <w:szCs w:val="20"/>
-        </w:rPr>
-        <w:t>browser’s trusted certificates</w:t>
-      </w:r>
-      <w:proofErr w:type="gramEnd"/>
-      <w:r>
-        <w:rPr>
-          <w:rFonts w:ascii="Verdana" w:eastAsia="Times New Roman" w:hAnsi="Verdana" w:cs="Times New Roman"/>
-          <w:color w:val="666666"/>
-          <w:sz w:val="20"/>
-          <w:szCs w:val="20"/>
-        </w:rPr>
-        <w:t xml:space="preserve"> list</w:t>
+      <w:r>
+        <w:rPr>
+          <w:rFonts w:ascii="Verdana" w:eastAsia="Times New Roman" w:hAnsi="Verdana" w:cs="Times New Roman"/>
+          <w:color w:val="666666"/>
+          <w:sz w:val="20"/>
+          <w:szCs w:val="20"/>
+        </w:rPr>
+        <w:t xml:space="preserve">signed certificates. To overcome </w:t>
+      </w:r>
+      <w:r>
+        <w:rPr>
+          <w:rFonts w:ascii="Verdana" w:eastAsia="Times New Roman" w:hAnsi="Verdana" w:cs="Times New Roman"/>
+          <w:color w:val="666666"/>
+          <w:sz w:val="20"/>
+          <w:szCs w:val="20"/>
+        </w:rPr>
+        <w:t>this we need to import our self-</w:t>
+      </w:r>
+      <w:r>
+        <w:rPr>
+          <w:rFonts w:ascii="Verdana" w:eastAsia="Times New Roman" w:hAnsi="Verdana" w:cs="Times New Roman"/>
+          <w:color w:val="666666"/>
+          <w:sz w:val="20"/>
+          <w:szCs w:val="20"/>
+        </w:rPr>
+        <w:t>signed certificate into the browser’s trusted certificates list</w:t>
       </w:r>
       <w:r>
         <w:rPr>
@@ -12900,27 +10344,7 @@
           <w:sz w:val="20"/>
           <w:szCs w:val="20"/>
         </w:rPr>
-        <w:t xml:space="preserve">If </w:t>
-      </w:r>
-      <w:proofErr w:type="gramStart"/>
-      <w:r>
-        <w:rPr>
-          <w:rFonts w:ascii="Verdana" w:eastAsia="Times New Roman" w:hAnsi="Verdana" w:cs="Times New Roman"/>
-          <w:color w:val="666666"/>
-          <w:sz w:val="20"/>
-          <w:szCs w:val="20"/>
-        </w:rPr>
-        <w:t>your</w:t>
-      </w:r>
-      <w:proofErr w:type="gramEnd"/>
-      <w:r>
-        <w:rPr>
-          <w:rFonts w:ascii="Verdana" w:eastAsia="Times New Roman" w:hAnsi="Verdana" w:cs="Times New Roman"/>
-          <w:color w:val="666666"/>
-          <w:sz w:val="20"/>
-          <w:szCs w:val="20"/>
-        </w:rPr>
-        <w:t xml:space="preserve"> using Chrome skip to step 4</w:t>
+        <w:t>If your using Chrome skip to step 4</w:t>
       </w:r>
     </w:p>
     <w:p>
@@ -13064,27 +10488,7 @@
           <w:sz w:val="20"/>
           <w:szCs w:val="20"/>
         </w:rPr>
-        <w:t xml:space="preserve">Click the “Trusted Root Certification Authorities” </w:t>
-      </w:r>
-      <w:proofErr w:type="gramStart"/>
-      <w:r>
-        <w:rPr>
-          <w:rFonts w:ascii="Verdana" w:eastAsia="Times New Roman" w:hAnsi="Verdana" w:cs="Times New Roman"/>
-          <w:color w:val="666666"/>
-          <w:sz w:val="20"/>
-          <w:szCs w:val="20"/>
-        </w:rPr>
-        <w:t>tab, and</w:t>
-      </w:r>
-      <w:proofErr w:type="gramEnd"/>
-      <w:r>
-        <w:rPr>
-          <w:rFonts w:ascii="Verdana" w:eastAsia="Times New Roman" w:hAnsi="Verdana" w:cs="Times New Roman"/>
-          <w:color w:val="666666"/>
-          <w:sz w:val="20"/>
-          <w:szCs w:val="20"/>
-        </w:rPr>
-        <w:t xml:space="preserve"> click the “Import…” button. The Certificate Import Wizard will be displayed.</w:t>
+        <w:t>Click the “Trusted Root Certification Authorities” tab, and click the “Import…” button. The Certificate Import Wizard will be displayed.</w:t>
       </w:r>
     </w:p>
     <w:p>
@@ -13132,47 +10536,7 @@
           <w:sz w:val="20"/>
           <w:szCs w:val="20"/>
         </w:rPr>
-        <w:t xml:space="preserve">Use the “Browse” button to find and select the certificate previously exported from </w:t>
-      </w:r>
-      <w:proofErr w:type="spellStart"/>
-      <w:r>
-        <w:rPr>
-          <w:rFonts w:ascii="Verdana" w:eastAsia="Times New Roman" w:hAnsi="Verdana" w:cs="Times New Roman"/>
-          <w:color w:val="666666"/>
-          <w:sz w:val="20"/>
-          <w:szCs w:val="20"/>
-        </w:rPr>
-        <w:t>keytool</w:t>
-      </w:r>
-      <w:proofErr w:type="spellEnd"/>
-      <w:r>
-        <w:rPr>
-          <w:rFonts w:ascii="Verdana" w:eastAsia="Times New Roman" w:hAnsi="Verdana" w:cs="Times New Roman"/>
-          <w:color w:val="666666"/>
-          <w:sz w:val="20"/>
-          <w:szCs w:val="20"/>
-        </w:rPr>
-        <w:t xml:space="preserve">. Then click the “Next” button. The </w:t>
-      </w:r>
-      <w:proofErr w:type="gramStart"/>
-      <w:r>
-        <w:rPr>
-          <w:rFonts w:ascii="Verdana" w:eastAsia="Times New Roman" w:hAnsi="Verdana" w:cs="Times New Roman"/>
-          <w:color w:val="666666"/>
-          <w:sz w:val="20"/>
-          <w:szCs w:val="20"/>
-        </w:rPr>
-        <w:t>Certificate Store</w:t>
-      </w:r>
-      <w:proofErr w:type="gramEnd"/>
-      <w:r>
-        <w:rPr>
-          <w:rFonts w:ascii="Verdana" w:eastAsia="Times New Roman" w:hAnsi="Verdana" w:cs="Times New Roman"/>
-          <w:color w:val="666666"/>
-          <w:sz w:val="20"/>
-          <w:szCs w:val="20"/>
-        </w:rPr>
-        <w:t xml:space="preserve"> step is displayed.</w:t>
+        <w:t>Use the “Browse” button to find and select the certificate previously exported from keytool. Then click the “Next” button. The Certificate Store step is displayed.</w:t>
       </w:r>
     </w:p>
     <w:p>
@@ -13196,27 +10560,7 @@
           <w:sz w:val="20"/>
           <w:szCs w:val="20"/>
         </w:rPr>
-        <w:t>Keep the default certificate store selection: “Trusted Root Certificate Authorities</w:t>
-      </w:r>
-      <w:proofErr w:type="gramStart"/>
-      <w:r>
-        <w:rPr>
-          <w:rFonts w:ascii="Verdana" w:eastAsia="Times New Roman" w:hAnsi="Verdana" w:cs="Times New Roman"/>
-          <w:color w:val="666666"/>
-          <w:sz w:val="20"/>
-          <w:szCs w:val="20"/>
-        </w:rPr>
-        <w:t>”, and</w:t>
-      </w:r>
-      <w:proofErr w:type="gramEnd"/>
-      <w:r>
-        <w:rPr>
-          <w:rFonts w:ascii="Verdana" w:eastAsia="Times New Roman" w:hAnsi="Verdana" w:cs="Times New Roman"/>
-          <w:color w:val="666666"/>
-          <w:sz w:val="20"/>
-          <w:szCs w:val="20"/>
-        </w:rPr>
-        <w:t xml:space="preserve"> click the “Next” button. The confirmation step is displayed.</w:t>
+        <w:t>Keep the default certificate store selection: “Trusted Root Certificate Authorities”, and click the “Next” button. The confirmation step is displayed.</w:t>
       </w:r>
     </w:p>
     <w:p>
@@ -13356,74 +10700,32 @@
         </w:rPr>
         <w:t xml:space="preserve"> will complain about SSL self-</w:t>
       </w:r>
-      <w:proofErr w:type="gramStart"/>
-      <w:r>
-        <w:rPr>
-          <w:rFonts w:ascii="Verdana" w:eastAsia="Times New Roman" w:hAnsi="Verdana" w:cs="Times New Roman"/>
-          <w:color w:val="666666"/>
-          <w:sz w:val="20"/>
-          <w:szCs w:val="20"/>
-        </w:rPr>
-        <w:t>signed</w:t>
-      </w:r>
-      <w:proofErr w:type="gramEnd"/>
-      <w:r>
-        <w:rPr>
-          <w:rFonts w:ascii="Verdana" w:eastAsia="Times New Roman" w:hAnsi="Verdana" w:cs="Times New Roman"/>
-          <w:color w:val="666666"/>
-          <w:sz w:val="20"/>
-          <w:szCs w:val="20"/>
-        </w:rPr>
-        <w:t xml:space="preserve"> certificates. To overcome </w:t>
-      </w:r>
-      <w:proofErr w:type="gramStart"/>
-      <w:r>
-        <w:rPr>
-          <w:rFonts w:ascii="Verdana" w:eastAsia="Times New Roman" w:hAnsi="Verdana" w:cs="Times New Roman"/>
-          <w:color w:val="666666"/>
-          <w:sz w:val="20"/>
-          <w:szCs w:val="20"/>
-        </w:rPr>
-        <w:t>this</w:t>
-      </w:r>
-      <w:proofErr w:type="gramEnd"/>
-      <w:r>
-        <w:rPr>
-          <w:rFonts w:ascii="Verdana" w:eastAsia="Times New Roman" w:hAnsi="Verdana" w:cs="Times New Roman"/>
-          <w:color w:val="666666"/>
-          <w:sz w:val="20"/>
-          <w:szCs w:val="20"/>
-        </w:rPr>
-        <w:t xml:space="preserve"> we need to import our self-</w:t>
-      </w:r>
-      <w:r>
-        <w:rPr>
-          <w:rFonts w:ascii="Verdana" w:eastAsia="Times New Roman" w:hAnsi="Verdana" w:cs="Times New Roman"/>
-          <w:color w:val="666666"/>
-          <w:sz w:val="20"/>
-          <w:szCs w:val="20"/>
-        </w:rPr>
-        <w:t xml:space="preserve">signed certificate into the </w:t>
-      </w:r>
-      <w:proofErr w:type="gramStart"/>
-      <w:r>
-        <w:rPr>
-          <w:rFonts w:ascii="Verdana" w:eastAsia="Times New Roman" w:hAnsi="Verdana" w:cs="Times New Roman"/>
-          <w:color w:val="666666"/>
-          <w:sz w:val="20"/>
-          <w:szCs w:val="20"/>
-        </w:rPr>
-        <w:t>browser’s trusted certificates</w:t>
-      </w:r>
-      <w:proofErr w:type="gramEnd"/>
-      <w:r>
-        <w:rPr>
-          <w:rFonts w:ascii="Verdana" w:eastAsia="Times New Roman" w:hAnsi="Verdana" w:cs="Times New Roman"/>
-          <w:color w:val="666666"/>
-          <w:sz w:val="20"/>
-          <w:szCs w:val="20"/>
-        </w:rPr>
-        <w:t xml:space="preserve"> list</w:t>
+      <w:r>
+        <w:rPr>
+          <w:rFonts w:ascii="Verdana" w:eastAsia="Times New Roman" w:hAnsi="Verdana" w:cs="Times New Roman"/>
+          <w:color w:val="666666"/>
+          <w:sz w:val="20"/>
+          <w:szCs w:val="20"/>
+        </w:rPr>
+        <w:t xml:space="preserve">signed certificates. To overcome </w:t>
+      </w:r>
+      <w:r>
+        <w:rPr>
+          <w:rFonts w:ascii="Verdana" w:eastAsia="Times New Roman" w:hAnsi="Verdana" w:cs="Times New Roman"/>
+          <w:color w:val="666666"/>
+          <w:sz w:val="20"/>
+          <w:szCs w:val="20"/>
+        </w:rPr>
+        <w:t>this we need to import our self-</w:t>
+      </w:r>
+      <w:r>
+        <w:rPr>
+          <w:rFonts w:ascii="Verdana" w:eastAsia="Times New Roman" w:hAnsi="Verdana" w:cs="Times New Roman"/>
+          <w:color w:val="666666"/>
+          <w:sz w:val="20"/>
+          <w:szCs w:val="20"/>
+        </w:rPr>
+        <w:t>signed certificate into the browser’s trusted certificates list</w:t>
       </w:r>
       <w:r>
         <w:rPr>
@@ -13552,29 +10854,7 @@
           <w:sz w:val="20"/>
           <w:szCs w:val="20"/>
         </w:rPr>
-        <w:t xml:space="preserve">Find and select the certificate previously exported from </w:t>
-      </w:r>
-      <w:proofErr w:type="spellStart"/>
-      <w:proofErr w:type="gramStart"/>
-      <w:r>
-        <w:rPr>
-          <w:rFonts w:ascii="Verdana" w:eastAsia="Times New Roman" w:hAnsi="Verdana" w:cs="Times New Roman"/>
-          <w:color w:val="666666"/>
-          <w:sz w:val="20"/>
-          <w:szCs w:val="20"/>
-        </w:rPr>
-        <w:t>keytool</w:t>
-      </w:r>
-      <w:proofErr w:type="spellEnd"/>
-      <w:proofErr w:type="gramEnd"/>
-      <w:r>
-        <w:rPr>
-          <w:rFonts w:ascii="Verdana" w:eastAsia="Times New Roman" w:hAnsi="Verdana" w:cs="Times New Roman"/>
-          <w:color w:val="666666"/>
-          <w:sz w:val="20"/>
-          <w:szCs w:val="20"/>
-        </w:rPr>
-        <w:t>. Then click the “Open” button. The “Downloading Certificate” dialog is displayed with a warning and some options.</w:t>
+        <w:t>Find and select the certificate previously exported from keytool. Then click the “Open” button. The “Downloading Certificate” dialog is displayed with a warning and some options.</w:t>
       </w:r>
     </w:p>
     <w:p>
@@ -16172,6 +13452,7 @@
   <w:style w:type="character" w:default="1" w:styleId="DefaultParagraphFont">
     <w:name w:val="Default Paragraph Font"/>
     <w:uiPriority w:val="1"/>
+    <w:semiHidden/>
     <w:unhideWhenUsed/>
   </w:style>
   <w:style w:type="table" w:default="1" w:styleId="TableNormal">

</xml_diff>